<commit_message>
added check that base >= 2 for revdigits, numdigits, sumdigits
</commit_message>
<xml_diff>
--- a/BigIntCalculator/Modular square root.docx
+++ b/BigIntCalculator/Modular square root.docx
@@ -774,6 +774,107 @@
         </w:rPr>
         <w:t>.</w:t>
       </w:r>
+      <w:r>
+        <w:rPr>
+          <w:rFonts w:cstheme="minorHAnsi"/>
+          <w:sz w:val="24"/>
+          <w:szCs w:val="24"/>
+        </w:rPr>
+        <w:t xml:space="preserve"> If there are multiple solutions: r</w:t>
+      </w:r>
+      <w:r>
+        <w:rPr>
+          <w:rFonts w:cstheme="minorHAnsi"/>
+          <w:sz w:val="24"/>
+          <w:szCs w:val="24"/>
+          <w:vertAlign w:val="subscript"/>
+        </w:rPr>
+        <w:t>1</w:t>
+      </w:r>
+      <w:r>
+        <w:rPr>
+          <w:rFonts w:cstheme="minorHAnsi"/>
+          <w:sz w:val="24"/>
+          <w:szCs w:val="24"/>
+        </w:rPr>
+        <w:t>, r</w:t>
+      </w:r>
+      <w:r>
+        <w:rPr>
+          <w:rFonts w:cstheme="minorHAnsi"/>
+          <w:sz w:val="24"/>
+          <w:szCs w:val="24"/>
+          <w:vertAlign w:val="subscript"/>
+        </w:rPr>
+        <w:t xml:space="preserve">2, </w:t>
+      </w:r>
+      <w:r>
+        <w:rPr>
+          <w:rFonts w:cstheme="minorHAnsi"/>
+          <w:sz w:val="24"/>
+          <w:szCs w:val="24"/>
+        </w:rPr>
+        <w:t>.</w:t>
+      </w:r>
+      <w:r>
+        <w:rPr>
+          <w:rFonts w:cstheme="minorHAnsi"/>
+          <w:sz w:val="24"/>
+          <w:szCs w:val="24"/>
+        </w:rPr>
+        <w:t>..</w:t>
+      </w:r>
+      <w:r>
+        <w:rPr>
+          <w:rFonts w:cstheme="minorHAnsi"/>
+          <w:sz w:val="24"/>
+          <w:szCs w:val="24"/>
+          <w:vertAlign w:val="subscript"/>
+        </w:rPr>
+        <w:t xml:space="preserve"> </w:t>
+      </w:r>
+      <w:r>
+        <w:rPr>
+          <w:rFonts w:cstheme="minorHAnsi"/>
+          <w:sz w:val="24"/>
+          <w:szCs w:val="24"/>
+        </w:rPr>
+        <w:t>then there is a corresponding solution –r</w:t>
+      </w:r>
+      <w:r>
+        <w:rPr>
+          <w:rFonts w:cstheme="minorHAnsi"/>
+          <w:sz w:val="24"/>
+          <w:szCs w:val="24"/>
+          <w:vertAlign w:val="subscript"/>
+        </w:rPr>
+        <w:t>1</w:t>
+      </w:r>
+      <w:r>
+        <w:rPr>
+          <w:rFonts w:cstheme="minorHAnsi"/>
+          <w:sz w:val="24"/>
+          <w:szCs w:val="24"/>
+        </w:rPr>
+        <w:t>, -r</w:t>
+      </w:r>
+      <w:r>
+        <w:rPr>
+          <w:rFonts w:cstheme="minorHAnsi"/>
+          <w:sz w:val="24"/>
+          <w:szCs w:val="24"/>
+          <w:vertAlign w:val="subscript"/>
+        </w:rPr>
+        <w:t>2</w:t>
+      </w:r>
+      <w:r>
+        <w:rPr>
+          <w:rFonts w:cstheme="minorHAnsi"/>
+          <w:sz w:val="24"/>
+          <w:szCs w:val="24"/>
+        </w:rPr>
+        <w:t>, … for each one.</w:t>
+      </w:r>
     </w:p>
     <w:p>
       <w:pPr>
@@ -1096,29 +1197,44 @@
           <w:sz w:val="24"/>
           <w:szCs w:val="24"/>
         </w:rPr>
+        <w:t xml:space="preserve"> = p</w:t>
+      </w:r>
+      <w:r>
+        <w:rPr>
+          <w:rFonts w:cstheme="minorHAnsi"/>
+          <w:sz w:val="24"/>
+          <w:szCs w:val="24"/>
+          <w:vertAlign w:val="superscript"/>
+        </w:rPr>
+        <w:t>i/2</w:t>
+      </w:r>
+      <w:r>
+        <w:rPr>
+          <w:rFonts w:cstheme="minorHAnsi"/>
+          <w:sz w:val="24"/>
+          <w:szCs w:val="24"/>
+        </w:rPr>
         <w:t xml:space="preserve">, so additional solutions exist if </w:t>
       </w:r>
-      <w:proofErr w:type="spellStart"/>
-      <w:r>
-        <w:rPr>
-          <w:rFonts w:cstheme="minorHAnsi"/>
-          <w:b/>
-          <w:i/>
-          <w:sz w:val="24"/>
-          <w:szCs w:val="24"/>
-        </w:rPr>
-        <w:t>i</w:t>
-      </w:r>
-      <w:proofErr w:type="spellEnd"/>
-      <w:r>
-        <w:rPr>
-          <w:rFonts w:cstheme="minorHAnsi"/>
-          <w:b/>
-          <w:i/>
-          <w:sz w:val="24"/>
-          <w:szCs w:val="24"/>
-        </w:rPr>
-        <w:t xml:space="preserve"> ≥ 2</w:t>
+      <w:r>
+        <w:rPr>
+          <w:rFonts w:cstheme="minorHAnsi"/>
+          <w:b/>
+          <w:i/>
+          <w:sz w:val="24"/>
+          <w:szCs w:val="24"/>
+        </w:rPr>
+        <w:t>I </w:t>
+      </w:r>
+      <w:r>
+        <w:rPr>
+          <w:rFonts w:cstheme="minorHAnsi"/>
+          <w:b/>
+          <w:i/>
+          <w:sz w:val="24"/>
+          <w:szCs w:val="24"/>
+        </w:rPr>
+        <w:t>≥ 2</w:t>
       </w:r>
       <w:r>
         <w:rPr>
@@ -10850,7 +10966,21 @@
           <w:sz w:val="24"/>
           <w:szCs w:val="24"/>
         </w:rPr>
-        <w:t xml:space="preserve">Interestingly, the roots can be sorted into two arithmetic progressions: 6, 330, 654, … 7770, and 318, 642, 996, … </w:t>
+        <w:t>Interestingly, the roots can be sorted into two arithmetic p</w:t>
+      </w:r>
+      <w:r>
+        <w:rPr>
+          <w:sz w:val="24"/>
+          <w:szCs w:val="24"/>
+        </w:rPr>
+        <w:t>rogressions: 6, 330, 654, … 7458</w:t>
+      </w:r>
+      <w:r>
+        <w:rPr>
+          <w:sz w:val="24"/>
+          <w:szCs w:val="24"/>
+        </w:rPr>
+        <w:t xml:space="preserve">, and 318, 642, 996, … </w:t>
       </w:r>
       <w:r>
         <w:rPr>

</xml_diff>

<commit_message>
latest commit 2 May 23
</commit_message>
<xml_diff>
--- a/BigIntCalculator/Modular square root.docx
+++ b/BigIntCalculator/Modular square root.docx
@@ -8792,11 +8792,32 @@
       </w:pPr>
       <w:r>
         <w:rPr>
-          <w:i/>
-          <w:sz w:val="24"/>
-          <w:szCs w:val="24"/>
-        </w:rPr>
-        <w:t>multiplying each root by 1 we have the same(Working by hand this step would be skipped)</w:t>
+          <w:sz w:val="24"/>
+          <w:szCs w:val="24"/>
+        </w:rPr>
+        <w:t>M</w:t>
+      </w:r>
+      <w:r>
+        <w:rPr>
+          <w:sz w:val="24"/>
+          <w:szCs w:val="24"/>
+        </w:rPr>
+        <w:t>ultiplying each root by 1 we have the same</w:t>
+      </w:r>
+      <w:r>
+        <w:rPr>
+          <w:sz w:val="24"/>
+          <w:szCs w:val="24"/>
+        </w:rPr>
+        <w:t xml:space="preserve"> </w:t>
+      </w:r>
+      <w:r>
+        <w:rPr>
+          <w:i/>
+          <w:sz w:val="24"/>
+          <w:szCs w:val="24"/>
+        </w:rPr>
+        <w:t>(Working by hand this step would be skipped)</w:t>
       </w:r>
     </w:p>
     <w:p>

</xml_diff>

<commit_message>
minor tidying up; no functional changes
</commit_message>
<xml_diff>
--- a/BigIntCalculator/Modular square root.docx
+++ b/BigIntCalculator/Modular square root.docx
@@ -1,6 +1,6 @@
 
 <file path=word/document.xml><?xml version="1.0" encoding="utf-8"?>
-<w:document xmlns:ve="http://schemas.openxmlformats.org/markup-compatibility/2006" xmlns:o="urn:schemas-microsoft-com:office:office" xmlns:r="http://schemas.openxmlformats.org/officeDocument/2006/relationships" xmlns:m="http://schemas.openxmlformats.org/officeDocument/2006/math" xmlns:v="urn:schemas-microsoft-com:vml" xmlns:wp="http://schemas.openxmlformats.org/drawingml/2006/wordprocessingDrawing" xmlns:w10="urn:schemas-microsoft-com:office:word" xmlns:w="http://schemas.openxmlformats.org/wordprocessingml/2006/main" xmlns:wne="http://schemas.microsoft.com/office/word/2006/wordml">
+<w:document xmlns:wpc="http://schemas.microsoft.com/office/word/2010/wordprocessingCanvas" xmlns:cx="http://schemas.microsoft.com/office/drawing/2014/chartex" xmlns:cx1="http://schemas.microsoft.com/office/drawing/2015/9/8/chartex" xmlns:cx2="http://schemas.microsoft.com/office/drawing/2015/10/21/chartex" xmlns:cx3="http://schemas.microsoft.com/office/drawing/2016/5/9/chartex" xmlns:cx4="http://schemas.microsoft.com/office/drawing/2016/5/10/chartex" xmlns:cx5="http://schemas.microsoft.com/office/drawing/2016/5/11/chartex" xmlns:cx6="http://schemas.microsoft.com/office/drawing/2016/5/12/chartex" xmlns:cx7="http://schemas.microsoft.com/office/drawing/2016/5/13/chartex" xmlns:cx8="http://schemas.microsoft.com/office/drawing/2016/5/14/chartex" xmlns:mc="http://schemas.openxmlformats.org/markup-compatibility/2006" xmlns:aink="http://schemas.microsoft.com/office/drawing/2016/ink" xmlns:am3d="http://schemas.microsoft.com/office/drawing/2017/model3d" xmlns:o="urn:schemas-microsoft-com:office:office" xmlns:r="http://schemas.openxmlformats.org/officeDocument/2006/relationships" xmlns:m="http://schemas.openxmlformats.org/officeDocument/2006/math" xmlns:v="urn:schemas-microsoft-com:vml" xmlns:wp14="http://schemas.microsoft.com/office/word/2010/wordprocessingDrawing" xmlns:wp="http://schemas.openxmlformats.org/drawingml/2006/wordprocessingDrawing" xmlns:w10="urn:schemas-microsoft-com:office:word" xmlns:w="http://schemas.openxmlformats.org/wordprocessingml/2006/main" xmlns:w14="http://schemas.microsoft.com/office/word/2010/wordml" xmlns:w15="http://schemas.microsoft.com/office/word/2012/wordml" xmlns:w16cex="http://schemas.microsoft.com/office/word/2018/wordml/cex" xmlns:w16cid="http://schemas.microsoft.com/office/word/2016/wordml/cid" xmlns:w16="http://schemas.microsoft.com/office/word/2018/wordml" xmlns:w16sdtdh="http://schemas.microsoft.com/office/word/2020/wordml/sdtdatahash" xmlns:w16se="http://schemas.microsoft.com/office/word/2015/wordml/symex" xmlns:wpg="http://schemas.microsoft.com/office/word/2010/wordprocessingGroup" xmlns:wpi="http://schemas.microsoft.com/office/word/2010/wordprocessingInk" xmlns:wne="http://schemas.microsoft.com/office/word/2006/wordml" xmlns:wps="http://schemas.microsoft.com/office/word/2010/wordprocessingShape" mc:Ignorable="w14 w15 w16se w16cid w16 w16cex w16sdtdh wp14">
   <w:body>
     <w:p>
       <w:pPr>
@@ -367,7 +367,23 @@
           <w:sz w:val="24"/>
           <w:szCs w:val="24"/>
         </w:rPr>
-        <w:t xml:space="preserve"> has no roots modulo  any one of the prime</w:t>
+        <w:t xml:space="preserve"> has no roots </w:t>
+      </w:r>
+      <w:r>
+        <w:rPr>
+          <w:rFonts w:cstheme="minorHAnsi"/>
+          <w:sz w:val="24"/>
+          <w:szCs w:val="24"/>
+        </w:rPr>
+        <w:t>modulo any</w:t>
+      </w:r>
+      <w:r>
+        <w:rPr>
+          <w:rFonts w:cstheme="minorHAnsi"/>
+          <w:sz w:val="24"/>
+          <w:szCs w:val="24"/>
+        </w:rPr>
+        <w:t xml:space="preserve"> one of the prime</w:t>
       </w:r>
       <w:r>
         <w:rPr>
@@ -525,25 +541,7 @@
           <w:sz w:val="24"/>
           <w:szCs w:val="24"/>
         </w:rPr>
-        <w:t xml:space="preserve">. The </w:t>
-      </w:r>
-      <w:proofErr w:type="spellStart"/>
-      <w:r>
-        <w:rPr>
-          <w:rFonts w:cstheme="minorHAnsi"/>
-          <w:sz w:val="24"/>
-          <w:szCs w:val="24"/>
-        </w:rPr>
-        <w:t>Tonelli</w:t>
-      </w:r>
-      <w:proofErr w:type="spellEnd"/>
-      <w:r>
-        <w:rPr>
-          <w:rFonts w:cstheme="minorHAnsi"/>
-          <w:sz w:val="24"/>
-          <w:szCs w:val="24"/>
-        </w:rPr>
-        <w:t xml:space="preserve">-Shanks method is well known but is only applicable for odd primes where </w:t>
+        <w:t xml:space="preserve">. The Tonelli-Shanks method is well known but is only applicable for odd primes where </w:t>
       </w:r>
       <w:r>
         <w:rPr>
@@ -712,7 +710,25 @@
           <w:sz w:val="24"/>
           <w:szCs w:val="24"/>
         </w:rPr>
-        <w:t xml:space="preserve"> is also a solution. To avoid negative numbers we can use </w:t>
+        <w:t xml:space="preserve"> is also a solution. To avoid negative </w:t>
+      </w:r>
+      <w:proofErr w:type="gramStart"/>
+      <w:r>
+        <w:rPr>
+          <w:rFonts w:cstheme="minorHAnsi"/>
+          <w:sz w:val="24"/>
+          <w:szCs w:val="24"/>
+        </w:rPr>
+        <w:t>numbers</w:t>
+      </w:r>
+      <w:proofErr w:type="gramEnd"/>
+      <w:r>
+        <w:rPr>
+          <w:rFonts w:cstheme="minorHAnsi"/>
+          <w:sz w:val="24"/>
+          <w:szCs w:val="24"/>
+        </w:rPr>
+        <w:t xml:space="preserve"> we can use </w:t>
       </w:r>
       <w:r>
         <w:rPr>
@@ -1180,7 +1196,25 @@
           <w:sz w:val="24"/>
           <w:szCs w:val="24"/>
         </w:rPr>
-        <w:t xml:space="preserve"> is the smallest power  of p ≥ √p</w:t>
+        <w:t xml:space="preserve"> is the smallest </w:t>
+      </w:r>
+      <w:proofErr w:type="gramStart"/>
+      <w:r>
+        <w:rPr>
+          <w:rFonts w:cstheme="minorHAnsi"/>
+          <w:sz w:val="24"/>
+          <w:szCs w:val="24"/>
+        </w:rPr>
+        <w:t>power  of</w:t>
+      </w:r>
+      <w:proofErr w:type="gramEnd"/>
+      <w:r>
+        <w:rPr>
+          <w:rFonts w:cstheme="minorHAnsi"/>
+          <w:sz w:val="24"/>
+          <w:szCs w:val="24"/>
+        </w:rPr>
+        <w:t xml:space="preserve"> p ≥ √p</w:t>
       </w:r>
       <w:r>
         <w:rPr>
@@ -1354,8 +1388,18 @@
           <w:sz w:val="24"/>
           <w:szCs w:val="24"/>
         </w:rPr>
-        <w:t>ue with 2(a) or 2(b) below;  If</w:t>
-      </w:r>
+        <w:t xml:space="preserve">ue with 2(a) or 2(b) </w:t>
+      </w:r>
+      <w:proofErr w:type="gramStart"/>
+      <w:r>
+        <w:rPr>
+          <w:rFonts w:cstheme="minorHAnsi"/>
+          <w:sz w:val="24"/>
+          <w:szCs w:val="24"/>
+        </w:rPr>
+        <w:t>below;  If</w:t>
+      </w:r>
+      <w:proofErr w:type="gramEnd"/>
       <w:r>
         <w:rPr>
           <w:rFonts w:cstheme="minorHAnsi"/>
@@ -1616,7 +1660,16 @@
           <w:sz w:val="24"/>
           <w:szCs w:val="24"/>
         </w:rPr>
-        <w:t xml:space="preserve">, solve  </w:t>
+        <w:t xml:space="preserve">, </w:t>
+      </w:r>
+      <w:proofErr w:type="gramStart"/>
+      <w:r>
+        <w:rPr>
+          <w:rFonts w:cstheme="minorHAnsi"/>
+          <w:sz w:val="24"/>
+          <w:szCs w:val="24"/>
+        </w:rPr>
+        <w:t xml:space="preserve">solve  </w:t>
       </w:r>
       <w:r>
         <w:rPr>
@@ -1628,6 +1681,7 @@
         </w:rPr>
         <w:t>r</w:t>
       </w:r>
+      <w:proofErr w:type="gramEnd"/>
       <w:r>
         <w:rPr>
           <w:rFonts w:cstheme="minorHAnsi"/>
@@ -1701,25 +1755,7 @@
           <w:sz w:val="24"/>
           <w:szCs w:val="24"/>
         </w:rPr>
-        <w:t xml:space="preserve"> using </w:t>
-      </w:r>
-      <w:proofErr w:type="spellStart"/>
-      <w:r>
-        <w:rPr>
-          <w:rFonts w:cstheme="minorHAnsi"/>
-          <w:sz w:val="24"/>
-          <w:szCs w:val="24"/>
-        </w:rPr>
-        <w:t>Tonelli</w:t>
-      </w:r>
-      <w:proofErr w:type="spellEnd"/>
-      <w:r>
-        <w:rPr>
-          <w:rFonts w:cstheme="minorHAnsi"/>
-          <w:sz w:val="24"/>
-          <w:szCs w:val="24"/>
-        </w:rPr>
-        <w:t xml:space="preserve">-Shanks or otherwise. Note that there are no solutions if the Legendre symbol (x/p) is not 1.   ‘Lift’ the roots obtained from modulo </w:t>
+        <w:t xml:space="preserve"> using Tonelli-Shanks or otherwise. Note that there are no solutions if the Legendre symbol (x/p) is not 1.   ‘Lift’ the roots obtained from modulo </w:t>
       </w:r>
       <w:r>
         <w:rPr>
@@ -1940,29 +1976,39 @@
         </w:rPr>
         <w:t xml:space="preserve"> (see </w:t>
       </w:r>
-      <w:fldSimple w:instr=" REF _Ref118815637 \h  \* MERGEFORMAT ">
-        <w:r>
-          <w:rPr>
-            <w:rFonts w:cstheme="minorHAnsi"/>
-            <w:b/>
-            <w:i/>
-            <w:sz w:val="24"/>
-            <w:szCs w:val="24"/>
-            <w:u w:val="single"/>
-          </w:rPr>
-          <w:t>Note</w:t>
-        </w:r>
-        <w:r>
-          <w:rPr>
-            <w:rFonts w:cstheme="minorHAnsi"/>
-            <w:i/>
-            <w:sz w:val="24"/>
-            <w:szCs w:val="24"/>
-            <w:u w:val="single"/>
-          </w:rPr>
-          <w:t>(a)</w:t>
-        </w:r>
-      </w:fldSimple>
+      <w:r>
+        <w:fldChar w:fldCharType="begin"/>
+      </w:r>
+      <w:r>
+        <w:instrText xml:space="preserve"> REF _Ref118815637 \h  \* MERGEFORMAT </w:instrText>
+      </w:r>
+      <w:r>
+        <w:fldChar w:fldCharType="separate"/>
+      </w:r>
+      <w:r>
+        <w:rPr>
+          <w:rFonts w:cstheme="minorHAnsi"/>
+          <w:b/>
+          <w:i/>
+          <w:sz w:val="24"/>
+          <w:szCs w:val="24"/>
+          <w:u w:val="single"/>
+        </w:rPr>
+        <w:t>Note</w:t>
+      </w:r>
+      <w:r>
+        <w:rPr>
+          <w:rFonts w:cstheme="minorHAnsi"/>
+          <w:i/>
+          <w:sz w:val="24"/>
+          <w:szCs w:val="24"/>
+          <w:u w:val="single"/>
+        </w:rPr>
+        <w:t>(a)</w:t>
+      </w:r>
+      <w:r>
+        <w:fldChar w:fldCharType="end"/>
+      </w:r>
       <w:r>
         <w:rPr>
           <w:rFonts w:cstheme="minorHAnsi"/>
@@ -1989,6 +2035,7 @@
         </w:rPr>
         <w:t>r</w:t>
       </w:r>
+      <w:proofErr w:type="gramStart"/>
       <w:r>
         <w:rPr>
           <w:rFonts w:cstheme="minorHAnsi"/>
@@ -2008,7 +2055,18 @@
           <w:sz w:val="24"/>
           <w:szCs w:val="24"/>
         </w:rPr>
-        <w:t>= p</w:t>
+        <w:t>=</w:t>
+      </w:r>
+      <w:proofErr w:type="gramEnd"/>
+      <w:r>
+        <w:rPr>
+          <w:rFonts w:cstheme="minorHAnsi"/>
+          <w:b/>
+          <w:i/>
+          <w:sz w:val="24"/>
+          <w:szCs w:val="24"/>
+        </w:rPr>
+        <w:t xml:space="preserve"> p</w:t>
       </w:r>
       <w:r>
         <w:rPr>
@@ -2054,23 +2112,37 @@
           <w:rFonts w:cstheme="minorHAnsi"/>
           <w:sz w:val="24"/>
           <w:szCs w:val="24"/>
-        </w:rPr>
-      </w:pPr>
-      <w:r>
-        <w:rPr>
-          <w:rFonts w:cstheme="minorHAnsi"/>
-          <w:sz w:val="24"/>
-          <w:szCs w:val="24"/>
-        </w:rPr>
-        <w:t xml:space="preserve">If </w:t>
-      </w:r>
-      <w:r>
-        <w:rPr>
-          <w:rFonts w:cstheme="minorHAnsi"/>
-          <w:b/>
-          <w:i/>
-          <w:sz w:val="24"/>
-          <w:szCs w:val="24"/>
+          <w:lang w:val="pt-PT"/>
+        </w:rPr>
+      </w:pPr>
+      <w:proofErr w:type="spellStart"/>
+      <w:r>
+        <w:rPr>
+          <w:rFonts w:cstheme="minorHAnsi"/>
+          <w:sz w:val="24"/>
+          <w:szCs w:val="24"/>
+          <w:lang w:val="pt-PT"/>
+        </w:rPr>
+        <w:t>If</w:t>
+      </w:r>
+      <w:proofErr w:type="spellEnd"/>
+      <w:r>
+        <w:rPr>
+          <w:rFonts w:cstheme="minorHAnsi"/>
+          <w:sz w:val="24"/>
+          <w:szCs w:val="24"/>
+          <w:lang w:val="pt-PT"/>
+        </w:rPr>
+        <w:t xml:space="preserve"> </w:t>
+      </w:r>
+      <w:r>
+        <w:rPr>
+          <w:rFonts w:cstheme="minorHAnsi"/>
+          <w:b/>
+          <w:i/>
+          <w:sz w:val="24"/>
+          <w:szCs w:val="24"/>
+          <w:lang w:val="pt-PT"/>
         </w:rPr>
         <w:t>r</w:t>
       </w:r>
@@ -2082,6 +2154,7 @@
           <w:sz w:val="24"/>
           <w:szCs w:val="24"/>
           <w:vertAlign w:val="subscript"/>
+          <w:lang w:val="pt-PT"/>
         </w:rPr>
         <w:t>2</w:t>
       </w:r>
@@ -2092,6 +2165,7 @@
           <w:i/>
           <w:sz w:val="24"/>
           <w:szCs w:val="24"/>
+          <w:lang w:val="pt-PT"/>
         </w:rPr>
         <w:t xml:space="preserve"> &gt; r</w:t>
       </w:r>
@@ -2103,6 +2177,7 @@
           <w:sz w:val="24"/>
           <w:szCs w:val="24"/>
           <w:vertAlign w:val="subscript"/>
+          <w:lang w:val="pt-PT"/>
         </w:rPr>
         <w:t>1</w:t>
       </w:r>
@@ -2113,6 +2188,7 @@
           <w:i/>
           <w:sz w:val="24"/>
           <w:szCs w:val="24"/>
+          <w:lang w:val="pt-PT"/>
         </w:rPr>
         <w:t xml:space="preserve">; </w:t>
       </w:r>
@@ -2123,17 +2199,9 @@
           <w:i/>
           <w:sz w:val="24"/>
           <w:szCs w:val="24"/>
+          <w:lang w:val="pt-PT"/>
         </w:rPr>
         <w:tab/>
-      </w:r>
-      <w:r>
-        <w:rPr>
-          <w:rFonts w:cstheme="minorHAnsi"/>
-          <w:b/>
-          <w:i/>
-          <w:sz w:val="24"/>
-          <w:szCs w:val="24"/>
-        </w:rPr>
         <w:t>r</w:t>
       </w:r>
       <w:r>
@@ -2144,6 +2212,7 @@
           <w:sz w:val="24"/>
           <w:szCs w:val="24"/>
           <w:vertAlign w:val="subscript"/>
+          <w:lang w:val="pt-PT"/>
         </w:rPr>
         <w:t>3</w:t>
       </w:r>
@@ -2154,6 +2223,7 @@
           <w:i/>
           <w:sz w:val="24"/>
           <w:szCs w:val="24"/>
+          <w:lang w:val="pt-PT"/>
         </w:rPr>
         <w:t xml:space="preserve"> = r</w:t>
       </w:r>
@@ -2165,6 +2235,7 @@
           <w:sz w:val="24"/>
           <w:szCs w:val="24"/>
           <w:vertAlign w:val="subscript"/>
+          <w:lang w:val="pt-PT"/>
         </w:rPr>
         <w:t>1</w:t>
       </w:r>
@@ -2175,6 +2246,7 @@
           <w:i/>
           <w:sz w:val="24"/>
           <w:szCs w:val="24"/>
+          <w:lang w:val="pt-PT"/>
         </w:rPr>
         <w:t xml:space="preserve"> + p</w:t>
       </w:r>
@@ -2186,38 +2258,45 @@
           <w:sz w:val="24"/>
           <w:szCs w:val="24"/>
           <w:vertAlign w:val="superscript"/>
-        </w:rPr>
-        <w:t>i-1</w:t>
-      </w:r>
-      <w:r>
-        <w:rPr>
-          <w:rFonts w:cstheme="minorHAnsi"/>
-          <w:b/>
-          <w:i/>
-          <w:sz w:val="24"/>
-          <w:szCs w:val="24"/>
-        </w:rPr>
-        <w:t xml:space="preserve">, </w:t>
-      </w:r>
-      <w:r>
-        <w:rPr>
-          <w:rFonts w:cstheme="minorHAnsi"/>
-          <w:b/>
-          <w:i/>
-          <w:sz w:val="24"/>
-          <w:szCs w:val="24"/>
-        </w:rPr>
-        <w:t xml:space="preserve">    </w:t>
-      </w:r>
-      <w:r>
-        <w:rPr>
-          <w:rFonts w:cstheme="minorHAnsi"/>
-          <w:b/>
-          <w:i/>
-          <w:sz w:val="24"/>
-          <w:szCs w:val="24"/>
-        </w:rPr>
-        <w:t>r</w:t>
+          <w:lang w:val="pt-PT"/>
+        </w:rPr>
+        <w:t>i-</w:t>
+      </w:r>
+      <w:proofErr w:type="gramStart"/>
+      <w:r>
+        <w:rPr>
+          <w:rFonts w:cstheme="minorHAnsi"/>
+          <w:b/>
+          <w:i/>
+          <w:sz w:val="24"/>
+          <w:szCs w:val="24"/>
+          <w:vertAlign w:val="superscript"/>
+          <w:lang w:val="pt-PT"/>
+        </w:rPr>
+        <w:t>1</w:t>
+      </w:r>
+      <w:r>
+        <w:rPr>
+          <w:rFonts w:cstheme="minorHAnsi"/>
+          <w:b/>
+          <w:i/>
+          <w:sz w:val="24"/>
+          <w:szCs w:val="24"/>
+          <w:lang w:val="pt-PT"/>
+        </w:rPr>
+        <w:t xml:space="preserve">,   </w:t>
+      </w:r>
+      <w:proofErr w:type="gramEnd"/>
+      <w:r>
+        <w:rPr>
+          <w:rFonts w:cstheme="minorHAnsi"/>
+          <w:b/>
+          <w:i/>
+          <w:sz w:val="24"/>
+          <w:szCs w:val="24"/>
+          <w:lang w:val="pt-PT"/>
+        </w:rPr>
+        <w:t xml:space="preserve">  r</w:t>
       </w:r>
       <w:r>
         <w:rPr>
@@ -2227,6 +2306,7 @@
           <w:sz w:val="24"/>
           <w:szCs w:val="24"/>
           <w:vertAlign w:val="subscript"/>
+          <w:lang w:val="pt-PT"/>
         </w:rPr>
         <w:t>4</w:t>
       </w:r>
@@ -2237,6 +2317,7 @@
           <w:i/>
           <w:sz w:val="24"/>
           <w:szCs w:val="24"/>
+          <w:lang w:val="pt-PT"/>
         </w:rPr>
         <w:t xml:space="preserve"> = r</w:t>
       </w:r>
@@ -2248,6 +2329,7 @@
           <w:sz w:val="24"/>
           <w:szCs w:val="24"/>
           <w:vertAlign w:val="subscript"/>
+          <w:lang w:val="pt-PT"/>
         </w:rPr>
         <w:t xml:space="preserve">2  </w:t>
       </w:r>
@@ -2258,6 +2340,7 @@
           <w:i/>
           <w:sz w:val="24"/>
           <w:szCs w:val="24"/>
+          <w:lang w:val="pt-PT"/>
         </w:rPr>
         <w:t>- p</w:t>
       </w:r>
@@ -2269,6 +2352,7 @@
           <w:sz w:val="24"/>
           <w:szCs w:val="24"/>
           <w:vertAlign w:val="superscript"/>
+          <w:lang w:val="pt-PT"/>
         </w:rPr>
         <w:t>i-1</w:t>
       </w:r>
@@ -2284,23 +2368,37 @@
           <w:rFonts w:cstheme="minorHAnsi"/>
           <w:sz w:val="24"/>
           <w:szCs w:val="24"/>
-        </w:rPr>
-      </w:pPr>
-      <w:r>
-        <w:rPr>
-          <w:rFonts w:cstheme="minorHAnsi"/>
-          <w:sz w:val="24"/>
-          <w:szCs w:val="24"/>
-        </w:rPr>
-        <w:t xml:space="preserve">If </w:t>
-      </w:r>
-      <w:r>
-        <w:rPr>
-          <w:rFonts w:cstheme="minorHAnsi"/>
-          <w:b/>
-          <w:i/>
-          <w:sz w:val="24"/>
-          <w:szCs w:val="24"/>
+          <w:lang w:val="pt-PT"/>
+        </w:rPr>
+      </w:pPr>
+      <w:proofErr w:type="spellStart"/>
+      <w:r>
+        <w:rPr>
+          <w:rFonts w:cstheme="minorHAnsi"/>
+          <w:sz w:val="24"/>
+          <w:szCs w:val="24"/>
+          <w:lang w:val="pt-PT"/>
+        </w:rPr>
+        <w:t>If</w:t>
+      </w:r>
+      <w:proofErr w:type="spellEnd"/>
+      <w:r>
+        <w:rPr>
+          <w:rFonts w:cstheme="minorHAnsi"/>
+          <w:sz w:val="24"/>
+          <w:szCs w:val="24"/>
+          <w:lang w:val="pt-PT"/>
+        </w:rPr>
+        <w:t xml:space="preserve"> </w:t>
+      </w:r>
+      <w:r>
+        <w:rPr>
+          <w:rFonts w:cstheme="minorHAnsi"/>
+          <w:b/>
+          <w:i/>
+          <w:sz w:val="24"/>
+          <w:szCs w:val="24"/>
+          <w:lang w:val="pt-PT"/>
         </w:rPr>
         <w:t>r</w:t>
       </w:r>
@@ -2312,6 +2410,7 @@
           <w:sz w:val="24"/>
           <w:szCs w:val="24"/>
           <w:vertAlign w:val="subscript"/>
+          <w:lang w:val="pt-PT"/>
         </w:rPr>
         <w:t>2</w:t>
       </w:r>
@@ -2322,6 +2421,7 @@
           <w:i/>
           <w:sz w:val="24"/>
           <w:szCs w:val="24"/>
+          <w:lang w:val="pt-PT"/>
         </w:rPr>
         <w:t xml:space="preserve"> &lt; r</w:t>
       </w:r>
@@ -2333,6 +2433,7 @@
           <w:sz w:val="24"/>
           <w:szCs w:val="24"/>
           <w:vertAlign w:val="subscript"/>
+          <w:lang w:val="pt-PT"/>
         </w:rPr>
         <w:t>1</w:t>
       </w:r>
@@ -2343,6 +2444,7 @@
           <w:i/>
           <w:sz w:val="24"/>
           <w:szCs w:val="24"/>
+          <w:lang w:val="pt-PT"/>
         </w:rPr>
         <w:t xml:space="preserve">; </w:t>
       </w:r>
@@ -2353,17 +2455,9 @@
           <w:i/>
           <w:sz w:val="24"/>
           <w:szCs w:val="24"/>
+          <w:lang w:val="pt-PT"/>
         </w:rPr>
         <w:tab/>
-      </w:r>
-      <w:r>
-        <w:rPr>
-          <w:rFonts w:cstheme="minorHAnsi"/>
-          <w:b/>
-          <w:i/>
-          <w:sz w:val="24"/>
-          <w:szCs w:val="24"/>
-        </w:rPr>
         <w:t>r</w:t>
       </w:r>
       <w:r>
@@ -2374,6 +2468,7 @@
           <w:sz w:val="24"/>
           <w:szCs w:val="24"/>
           <w:vertAlign w:val="subscript"/>
+          <w:lang w:val="pt-PT"/>
         </w:rPr>
         <w:t>3</w:t>
       </w:r>
@@ -2384,9 +2479,11 @@
           <w:i/>
           <w:sz w:val="24"/>
           <w:szCs w:val="24"/>
+          <w:lang w:val="pt-PT"/>
         </w:rPr>
         <w:t xml:space="preserve"> = r</w:t>
       </w:r>
+      <w:proofErr w:type="gramStart"/>
       <w:r>
         <w:rPr>
           <w:rFonts w:cstheme="minorHAnsi"/>
@@ -2395,6 +2492,7 @@
           <w:sz w:val="24"/>
           <w:szCs w:val="24"/>
           <w:vertAlign w:val="subscript"/>
+          <w:lang w:val="pt-PT"/>
         </w:rPr>
         <w:t>1</w:t>
       </w:r>
@@ -2405,8 +2503,21 @@
           <w:i/>
           <w:sz w:val="24"/>
           <w:szCs w:val="24"/>
-        </w:rPr>
-        <w:t xml:space="preserve">  - p</w:t>
+          <w:lang w:val="pt-PT"/>
+        </w:rPr>
+        <w:t xml:space="preserve">  -</w:t>
+      </w:r>
+      <w:proofErr w:type="gramEnd"/>
+      <w:r>
+        <w:rPr>
+          <w:rFonts w:cstheme="minorHAnsi"/>
+          <w:b/>
+          <w:i/>
+          <w:sz w:val="24"/>
+          <w:szCs w:val="24"/>
+          <w:lang w:val="pt-PT"/>
+        </w:rPr>
+        <w:t xml:space="preserve"> p</w:t>
       </w:r>
       <w:r>
         <w:rPr>
@@ -2416,6 +2527,7 @@
           <w:sz w:val="24"/>
           <w:szCs w:val="24"/>
           <w:vertAlign w:val="superscript"/>
+          <w:lang w:val="pt-PT"/>
         </w:rPr>
         <w:t>i-1</w:t>
       </w:r>
@@ -2426,109 +2538,105 @@
           <w:i/>
           <w:sz w:val="24"/>
           <w:szCs w:val="24"/>
-        </w:rPr>
-        <w:t xml:space="preserve">, </w:t>
-      </w:r>
-      <w:r>
-        <w:rPr>
-          <w:rFonts w:cstheme="minorHAnsi"/>
-          <w:b/>
-          <w:i/>
+          <w:lang w:val="pt-PT"/>
+        </w:rPr>
+        <w:t>,    r</w:t>
+      </w:r>
+      <w:r>
+        <w:rPr>
+          <w:rFonts w:cstheme="minorHAnsi"/>
+          <w:b/>
+          <w:i/>
+          <w:sz w:val="24"/>
+          <w:szCs w:val="24"/>
+          <w:vertAlign w:val="subscript"/>
+          <w:lang w:val="pt-PT"/>
+        </w:rPr>
+        <w:t>4</w:t>
+      </w:r>
+      <w:r>
+        <w:rPr>
+          <w:rFonts w:cstheme="minorHAnsi"/>
+          <w:b/>
+          <w:i/>
+          <w:sz w:val="24"/>
+          <w:szCs w:val="24"/>
+          <w:lang w:val="pt-PT"/>
+        </w:rPr>
+        <w:t xml:space="preserve"> = r</w:t>
+      </w:r>
+      <w:r>
+        <w:rPr>
+          <w:rFonts w:cstheme="minorHAnsi"/>
+          <w:b/>
+          <w:i/>
+          <w:sz w:val="24"/>
+          <w:szCs w:val="24"/>
+          <w:vertAlign w:val="subscript"/>
+          <w:lang w:val="pt-PT"/>
+        </w:rPr>
+        <w:t xml:space="preserve">2 </w:t>
+      </w:r>
+      <w:r>
+        <w:rPr>
+          <w:rFonts w:cstheme="minorHAnsi"/>
+          <w:b/>
+          <w:i/>
+          <w:sz w:val="24"/>
+          <w:szCs w:val="24"/>
+          <w:lang w:val="pt-PT"/>
+        </w:rPr>
+        <w:t>+ p</w:t>
+      </w:r>
+      <w:r>
+        <w:rPr>
+          <w:rFonts w:cstheme="minorHAnsi"/>
+          <w:b/>
+          <w:i/>
+          <w:sz w:val="24"/>
+          <w:szCs w:val="24"/>
+          <w:vertAlign w:val="superscript"/>
+          <w:lang w:val="pt-PT"/>
+        </w:rPr>
+        <w:t>i-1</w:t>
+      </w:r>
+    </w:p>
+    <w:p>
+      <w:pPr>
+        <w:pStyle w:val="Heading3"/>
+        <w:rPr>
+          <w:rFonts w:cstheme="minorHAnsi"/>
+          <w:sz w:val="24"/>
+          <w:szCs w:val="24"/>
+        </w:rPr>
+      </w:pPr>
+      <w:r>
+        <w:rPr>
+          <w:rFonts w:cstheme="minorHAnsi"/>
+          <w:sz w:val="24"/>
+          <w:szCs w:val="24"/>
+        </w:rPr>
+        <w:lastRenderedPageBreak/>
+        <w:t>2(</w:t>
+      </w:r>
+      <w:proofErr w:type="gramStart"/>
+      <w:r>
+        <w:rPr>
+          <w:rFonts w:cstheme="minorHAnsi"/>
+          <w:sz w:val="24"/>
+          <w:szCs w:val="24"/>
+        </w:rPr>
+        <w:t>b)</w:t>
+      </w:r>
+      <w:r>
+        <w:rPr>
+          <w:rFonts w:cstheme="minorHAnsi"/>
           <w:sz w:val="24"/>
           <w:szCs w:val="24"/>
         </w:rPr>
         <w:t xml:space="preserve">   </w:t>
       </w:r>
-      <w:r>
-        <w:rPr>
-          <w:rFonts w:cstheme="minorHAnsi"/>
-          <w:b/>
-          <w:i/>
-          <w:sz w:val="24"/>
-          <w:szCs w:val="24"/>
-        </w:rPr>
-        <w:t>r</w:t>
-      </w:r>
-      <w:r>
-        <w:rPr>
-          <w:rFonts w:cstheme="minorHAnsi"/>
-          <w:b/>
-          <w:i/>
-          <w:sz w:val="24"/>
-          <w:szCs w:val="24"/>
-          <w:vertAlign w:val="subscript"/>
-        </w:rPr>
-        <w:t>4</w:t>
-      </w:r>
-      <w:r>
-        <w:rPr>
-          <w:rFonts w:cstheme="minorHAnsi"/>
-          <w:b/>
-          <w:i/>
-          <w:sz w:val="24"/>
-          <w:szCs w:val="24"/>
-        </w:rPr>
-        <w:t xml:space="preserve"> = r</w:t>
-      </w:r>
-      <w:r>
-        <w:rPr>
-          <w:rFonts w:cstheme="minorHAnsi"/>
-          <w:b/>
-          <w:i/>
-          <w:sz w:val="24"/>
-          <w:szCs w:val="24"/>
-          <w:vertAlign w:val="subscript"/>
-        </w:rPr>
-        <w:t xml:space="preserve">2 </w:t>
-      </w:r>
-      <w:r>
-        <w:rPr>
-          <w:rFonts w:cstheme="minorHAnsi"/>
-          <w:b/>
-          <w:i/>
-          <w:sz w:val="24"/>
-          <w:szCs w:val="24"/>
-        </w:rPr>
-        <w:t>+ p</w:t>
-      </w:r>
-      <w:r>
-        <w:rPr>
-          <w:rFonts w:cstheme="minorHAnsi"/>
-          <w:b/>
-          <w:i/>
-          <w:sz w:val="24"/>
-          <w:szCs w:val="24"/>
-          <w:vertAlign w:val="superscript"/>
-        </w:rPr>
-        <w:t>i-1</w:t>
-      </w:r>
-    </w:p>
-    <w:p>
-      <w:pPr>
-        <w:pStyle w:val="Heading3"/>
-        <w:rPr>
-          <w:rFonts w:cstheme="minorHAnsi"/>
-          <w:sz w:val="24"/>
-          <w:szCs w:val="24"/>
-        </w:rPr>
-      </w:pPr>
-      <w:r>
-        <w:rPr>
-          <w:rFonts w:cstheme="minorHAnsi"/>
-          <w:sz w:val="24"/>
-          <w:szCs w:val="24"/>
-        </w:rPr>
-        <w:lastRenderedPageBreak/>
-        <w:t>2(b)</w:t>
-      </w:r>
-      <w:r>
-        <w:rPr>
-          <w:rFonts w:cstheme="minorHAnsi"/>
-          <w:sz w:val="24"/>
-          <w:szCs w:val="24"/>
-        </w:rPr>
-        <w:t xml:space="preserve">   </w:t>
-      </w:r>
+      <w:proofErr w:type="gramEnd"/>
       <w:r>
         <w:rPr>
           <w:rFonts w:cstheme="minorHAnsi"/>
@@ -2785,7 +2893,6 @@
         </w:rPr>
         <w:t xml:space="preserve">; </w:t>
       </w:r>
-      <w:proofErr w:type="spellStart"/>
       <w:r>
         <w:rPr>
           <w:rFonts w:cstheme="minorHAnsi"/>
@@ -2807,7 +2914,6 @@
         </w:rPr>
         <w:t>k</w:t>
       </w:r>
-      <w:proofErr w:type="spellEnd"/>
       <w:r>
         <w:rPr>
           <w:rFonts w:cstheme="minorHAnsi"/>
@@ -2958,29 +3064,18 @@
           <w:sz w:val="24"/>
           <w:szCs w:val="24"/>
         </w:rPr>
-        <w:t>x/</w:t>
-      </w:r>
-      <w:proofErr w:type="spellStart"/>
+        <w:t>x/p</w:t>
+      </w:r>
       <w:r>
         <w:rPr>
           <w:rFonts w:asciiTheme="minorHAnsi" w:hAnsiTheme="minorHAnsi" w:cstheme="minorHAnsi"/>
           <w:color w:val="auto"/>
           <w:sz w:val="24"/>
           <w:szCs w:val="24"/>
-        </w:rPr>
-        <w:t>p</w:t>
-      </w:r>
-      <w:r>
-        <w:rPr>
-          <w:rFonts w:asciiTheme="minorHAnsi" w:hAnsiTheme="minorHAnsi" w:cstheme="minorHAnsi"/>
-          <w:color w:val="auto"/>
-          <w:sz w:val="24"/>
-          <w:szCs w:val="24"/>
           <w:vertAlign w:val="superscript"/>
         </w:rPr>
         <w:t>k</w:t>
       </w:r>
-      <w:proofErr w:type="spellEnd"/>
       <w:r>
         <w:rPr>
           <w:rFonts w:asciiTheme="minorHAnsi" w:hAnsiTheme="minorHAnsi" w:cstheme="minorHAnsi"/>
@@ -3012,7 +3107,7 @@
         </w:rPr>
         <w:t xml:space="preserve"> </w:t>
       </w:r>
-      <w:proofErr w:type="spellStart"/>
+      <w:proofErr w:type="gramStart"/>
       <w:r>
         <w:rPr>
           <w:rFonts w:asciiTheme="minorHAnsi" w:hAnsiTheme="minorHAnsi" w:cstheme="minorHAnsi"/>
@@ -3032,7 +3127,6 @@
         </w:rPr>
         <w:t>k</w:t>
       </w:r>
-      <w:proofErr w:type="spellEnd"/>
       <w:r>
         <w:rPr>
           <w:rFonts w:asciiTheme="minorHAnsi" w:hAnsiTheme="minorHAnsi" w:cstheme="minorHAnsi"/>
@@ -3053,38 +3147,9 @@
           <w:sz w:val="24"/>
           <w:szCs w:val="24"/>
         </w:rPr>
-        <w:t xml:space="preserve">, and find the roots of </w:t>
-      </w:r>
-      <w:r>
-        <w:rPr>
-          <w:rFonts w:asciiTheme="minorHAnsi" w:hAnsiTheme="minorHAnsi" w:cstheme="minorHAnsi"/>
-          <w:color w:val="auto"/>
-          <w:sz w:val="24"/>
-          <w:szCs w:val="24"/>
-        </w:rPr>
-        <w:t>x/</w:t>
-      </w:r>
-      <w:proofErr w:type="spellStart"/>
-      <w:r>
-        <w:rPr>
-          <w:rFonts w:asciiTheme="minorHAnsi" w:hAnsiTheme="minorHAnsi" w:cstheme="minorHAnsi"/>
-          <w:color w:val="auto"/>
-          <w:sz w:val="24"/>
-          <w:szCs w:val="24"/>
-        </w:rPr>
-        <w:t>p</w:t>
-      </w:r>
-      <w:r>
-        <w:rPr>
-          <w:rFonts w:asciiTheme="minorHAnsi" w:hAnsiTheme="minorHAnsi" w:cstheme="minorHAnsi"/>
-          <w:color w:val="auto"/>
-          <w:sz w:val="24"/>
-          <w:szCs w:val="24"/>
-          <w:vertAlign w:val="superscript"/>
-        </w:rPr>
-        <w:t>k</w:t>
-      </w:r>
-      <w:proofErr w:type="spellEnd"/>
+        <w:t>,</w:t>
+      </w:r>
+      <w:proofErr w:type="gramEnd"/>
       <w:r>
         <w:rPr>
           <w:rFonts w:asciiTheme="minorHAnsi" w:hAnsiTheme="minorHAnsi" w:cstheme="minorHAnsi"/>
@@ -3094,9 +3159,8 @@
           <w:sz w:val="24"/>
           <w:szCs w:val="24"/>
         </w:rPr>
-        <w:t xml:space="preserve"> and </w:t>
-      </w:r>
-      <w:proofErr w:type="spellStart"/>
+        <w:t xml:space="preserve"> and find the roots of </w:t>
+      </w:r>
       <w:r>
         <w:rPr>
           <w:rFonts w:asciiTheme="minorHAnsi" w:hAnsiTheme="minorHAnsi" w:cstheme="minorHAnsi"/>
@@ -3104,7 +3168,7 @@
           <w:sz w:val="24"/>
           <w:szCs w:val="24"/>
         </w:rPr>
-        <w:t>p</w:t>
+        <w:t>x/p</w:t>
       </w:r>
       <w:r>
         <w:rPr>
@@ -3116,7 +3180,6 @@
         </w:rPr>
         <w:t>k</w:t>
       </w:r>
-      <w:proofErr w:type="spellEnd"/>
       <w:r>
         <w:rPr>
           <w:rFonts w:asciiTheme="minorHAnsi" w:hAnsiTheme="minorHAnsi" w:cstheme="minorHAnsi"/>
@@ -3126,7 +3189,26 @@
           <w:sz w:val="24"/>
           <w:szCs w:val="24"/>
         </w:rPr>
-        <w:t xml:space="preserve"> separately. S</w:t>
+        <w:t xml:space="preserve"> and </w:t>
+      </w:r>
+      <w:r>
+        <w:rPr>
+          <w:rFonts w:asciiTheme="minorHAnsi" w:hAnsiTheme="minorHAnsi" w:cstheme="minorHAnsi"/>
+          <w:color w:val="auto"/>
+          <w:sz w:val="24"/>
+          <w:szCs w:val="24"/>
+        </w:rPr>
+        <w:t>p</w:t>
+      </w:r>
+      <w:r>
+        <w:rPr>
+          <w:rFonts w:asciiTheme="minorHAnsi" w:hAnsiTheme="minorHAnsi" w:cstheme="minorHAnsi"/>
+          <w:color w:val="auto"/>
+          <w:sz w:val="24"/>
+          <w:szCs w:val="24"/>
+          <w:vertAlign w:val="superscript"/>
+        </w:rPr>
+        <w:t>k</w:t>
       </w:r>
       <w:r>
         <w:rPr>
@@ -3137,7 +3219,7 @@
           <w:sz w:val="24"/>
           <w:szCs w:val="24"/>
         </w:rPr>
-        <w:t>olve</w:t>
+        <w:t xml:space="preserve"> separately. S</w:t>
       </w:r>
       <w:r>
         <w:rPr>
@@ -3148,66 +3230,8 @@
           <w:sz w:val="24"/>
           <w:szCs w:val="24"/>
         </w:rPr>
-        <w:t xml:space="preserve"> </w:t>
-      </w:r>
-      <w:r>
-        <w:rPr>
-          <w:rFonts w:asciiTheme="minorHAnsi" w:hAnsiTheme="minorHAnsi" w:cstheme="minorHAnsi"/>
-          <w:color w:val="auto"/>
-          <w:sz w:val="24"/>
-          <w:szCs w:val="24"/>
-        </w:rPr>
-        <w:t>r</w:t>
-      </w:r>
-      <w:r>
-        <w:rPr>
-          <w:rFonts w:asciiTheme="minorHAnsi" w:hAnsiTheme="minorHAnsi" w:cstheme="minorHAnsi"/>
-          <w:color w:val="auto"/>
-          <w:sz w:val="24"/>
-          <w:szCs w:val="24"/>
-          <w:vertAlign w:val="superscript"/>
-        </w:rPr>
-        <w:t>2</w:t>
-      </w:r>
-      <w:r>
-        <w:rPr>
-          <w:rFonts w:asciiTheme="minorHAnsi" w:hAnsiTheme="minorHAnsi" w:cstheme="minorHAnsi"/>
-          <w:color w:val="auto"/>
-          <w:sz w:val="24"/>
-          <w:szCs w:val="24"/>
-        </w:rPr>
-        <w:t> ≡ </w:t>
-      </w:r>
-      <w:r>
-        <w:rPr>
-          <w:rFonts w:asciiTheme="minorHAnsi" w:hAnsiTheme="minorHAnsi" w:cstheme="minorHAnsi"/>
-          <w:color w:val="auto"/>
-          <w:sz w:val="24"/>
-          <w:szCs w:val="24"/>
-        </w:rPr>
-        <w:t>x/</w:t>
-      </w:r>
-      <w:proofErr w:type="spellStart"/>
-      <w:r>
-        <w:rPr>
-          <w:rFonts w:asciiTheme="minorHAnsi" w:hAnsiTheme="minorHAnsi" w:cstheme="minorHAnsi"/>
-          <w:color w:val="auto"/>
-          <w:sz w:val="24"/>
-          <w:szCs w:val="24"/>
-        </w:rPr>
-        <w:t>p</w:t>
-      </w:r>
-      <w:r>
-        <w:rPr>
-          <w:rFonts w:asciiTheme="minorHAnsi" w:hAnsiTheme="minorHAnsi" w:cstheme="minorHAnsi"/>
-          <w:color w:val="auto"/>
-          <w:sz w:val="24"/>
-          <w:szCs w:val="24"/>
-          <w:vertAlign w:val="superscript"/>
-        </w:rPr>
-        <w:t>k</w:t>
-      </w:r>
-      <w:proofErr w:type="spellEnd"/>
+        <w:t>olve</w:t>
+      </w:r>
       <w:r>
         <w:rPr>
           <w:rFonts w:asciiTheme="minorHAnsi" w:hAnsiTheme="minorHAnsi" w:cstheme="minorHAnsi"/>
@@ -3217,7 +3241,7 @@
           <w:sz w:val="24"/>
           <w:szCs w:val="24"/>
         </w:rPr>
-        <w:t xml:space="preserve"> modulo </w:t>
+        <w:t xml:space="preserve"> </w:t>
       </w:r>
       <w:r>
         <w:rPr>
@@ -3226,7 +3250,7 @@
           <w:sz w:val="24"/>
           <w:szCs w:val="24"/>
         </w:rPr>
-        <w:t>p</w:t>
+        <w:t>r</w:t>
       </w:r>
       <w:r>
         <w:rPr>
@@ -3236,7 +3260,35 @@
           <w:szCs w:val="24"/>
           <w:vertAlign w:val="superscript"/>
         </w:rPr>
-        <w:t>i</w:t>
+        <w:t>2</w:t>
+      </w:r>
+      <w:r>
+        <w:rPr>
+          <w:rFonts w:asciiTheme="minorHAnsi" w:hAnsiTheme="minorHAnsi" w:cstheme="minorHAnsi"/>
+          <w:color w:val="auto"/>
+          <w:sz w:val="24"/>
+          <w:szCs w:val="24"/>
+        </w:rPr>
+        <w:t> ≡ </w:t>
+      </w:r>
+      <w:r>
+        <w:rPr>
+          <w:rFonts w:asciiTheme="minorHAnsi" w:hAnsiTheme="minorHAnsi" w:cstheme="minorHAnsi"/>
+          <w:color w:val="auto"/>
+          <w:sz w:val="24"/>
+          <w:szCs w:val="24"/>
+        </w:rPr>
+        <w:t>x/p</w:t>
+      </w:r>
+      <w:r>
+        <w:rPr>
+          <w:rFonts w:asciiTheme="minorHAnsi" w:hAnsiTheme="minorHAnsi" w:cstheme="minorHAnsi"/>
+          <w:color w:val="auto"/>
+          <w:sz w:val="24"/>
+          <w:szCs w:val="24"/>
+          <w:vertAlign w:val="superscript"/>
+        </w:rPr>
+        <w:t>k</w:t>
       </w:r>
       <w:r>
         <w:rPr>
@@ -3247,40 +3299,28 @@
           <w:sz w:val="24"/>
           <w:szCs w:val="24"/>
         </w:rPr>
-        <w:t xml:space="preserve"> as described in 2(a) above.  Then:</w:t>
-      </w:r>
-    </w:p>
-    <w:p>
-      <w:pPr>
-        <w:pStyle w:val="Heading4"/>
-        <w:ind w:left="1418" w:hanging="1418"/>
-        <w:rPr>
-          <w:rFonts w:cstheme="minorHAnsi"/>
-          <w:sz w:val="24"/>
-          <w:szCs w:val="24"/>
-        </w:rPr>
-      </w:pPr>
-      <w:r>
-        <w:rPr>
-          <w:rFonts w:cstheme="minorHAnsi"/>
-          <w:sz w:val="24"/>
-          <w:szCs w:val="24"/>
-        </w:rPr>
-        <w:t>2(b)2</w:t>
-      </w:r>
-      <w:r>
-        <w:rPr>
-          <w:rFonts w:cstheme="minorHAnsi"/>
-          <w:sz w:val="24"/>
-          <w:szCs w:val="24"/>
-        </w:rPr>
-        <w:t>.</w:t>
-      </w:r>
-    </w:p>
-    <w:p>
-      <w:pPr>
-        <w:pStyle w:val="Heading4"/>
-        <w:ind w:left="709"/>
+        <w:t xml:space="preserve"> modulo </w:t>
+      </w:r>
+      <w:r>
+        <w:rPr>
+          <w:rFonts w:asciiTheme="minorHAnsi" w:hAnsiTheme="minorHAnsi" w:cstheme="minorHAnsi"/>
+          <w:color w:val="auto"/>
+          <w:sz w:val="24"/>
+          <w:szCs w:val="24"/>
+        </w:rPr>
+        <w:t>p</w:t>
+      </w:r>
+      <w:r>
+        <w:rPr>
+          <w:rFonts w:asciiTheme="minorHAnsi" w:hAnsiTheme="minorHAnsi" w:cstheme="minorHAnsi"/>
+          <w:color w:val="auto"/>
+          <w:sz w:val="24"/>
+          <w:szCs w:val="24"/>
+          <w:vertAlign w:val="superscript"/>
+        </w:rPr>
+        <w:t>i</w:t>
+      </w:r>
+      <w:r>
         <w:rPr>
           <w:rFonts w:asciiTheme="minorHAnsi" w:hAnsiTheme="minorHAnsi" w:cstheme="minorHAnsi"/>
           <w:b w:val="0"/>
@@ -3289,8 +3329,40 @@
           <w:sz w:val="24"/>
           <w:szCs w:val="24"/>
         </w:rPr>
-      </w:pPr>
-      <w:r>
+        <w:t xml:space="preserve"> as described in 2(a) above.  Then:</w:t>
+      </w:r>
+    </w:p>
+    <w:p>
+      <w:pPr>
+        <w:pStyle w:val="Heading4"/>
+        <w:ind w:left="1418" w:hanging="1418"/>
+        <w:rPr>
+          <w:rFonts w:cstheme="minorHAnsi"/>
+          <w:sz w:val="24"/>
+          <w:szCs w:val="24"/>
+        </w:rPr>
+      </w:pPr>
+      <w:r>
+        <w:rPr>
+          <w:rFonts w:cstheme="minorHAnsi"/>
+          <w:sz w:val="24"/>
+          <w:szCs w:val="24"/>
+        </w:rPr>
+        <w:t>2(b)2</w:t>
+      </w:r>
+      <w:r>
+        <w:rPr>
+          <w:rFonts w:cstheme="minorHAnsi"/>
+          <w:sz w:val="24"/>
+          <w:szCs w:val="24"/>
+        </w:rPr>
+        <w:t>.</w:t>
+      </w:r>
+    </w:p>
+    <w:p>
+      <w:pPr>
+        <w:pStyle w:val="Heading4"/>
+        <w:ind w:left="709"/>
         <w:rPr>
           <w:rFonts w:asciiTheme="minorHAnsi" w:hAnsiTheme="minorHAnsi" w:cstheme="minorHAnsi"/>
           <w:b w:val="0"/>
@@ -3299,8 +3371,7 @@
           <w:sz w:val="24"/>
           <w:szCs w:val="24"/>
         </w:rPr>
-        <w:t xml:space="preserve"> </w:t>
-      </w:r>
+      </w:pPr>
       <w:r>
         <w:rPr>
           <w:rFonts w:asciiTheme="minorHAnsi" w:hAnsiTheme="minorHAnsi" w:cstheme="minorHAnsi"/>
@@ -3310,57 +3381,8 @@
           <w:sz w:val="24"/>
           <w:szCs w:val="24"/>
         </w:rPr>
-        <w:t xml:space="preserve">Solve </w:t>
-      </w:r>
-      <w:r>
-        <w:rPr>
-          <w:rFonts w:asciiTheme="minorHAnsi" w:hAnsiTheme="minorHAnsi" w:cstheme="minorHAnsi"/>
-          <w:color w:val="auto"/>
-          <w:sz w:val="24"/>
-          <w:szCs w:val="24"/>
-        </w:rPr>
-        <w:t>r</w:t>
-      </w:r>
-      <w:r>
-        <w:rPr>
-          <w:rFonts w:asciiTheme="minorHAnsi" w:hAnsiTheme="minorHAnsi" w:cstheme="minorHAnsi"/>
-          <w:color w:val="auto"/>
-          <w:sz w:val="24"/>
-          <w:szCs w:val="24"/>
-          <w:vertAlign w:val="superscript"/>
-        </w:rPr>
-        <w:t>2</w:t>
-      </w:r>
-      <w:r>
-        <w:rPr>
-          <w:rFonts w:asciiTheme="minorHAnsi" w:hAnsiTheme="minorHAnsi" w:cstheme="minorHAnsi"/>
-          <w:color w:val="auto"/>
-          <w:sz w:val="24"/>
-          <w:szCs w:val="24"/>
-        </w:rPr>
-        <w:t xml:space="preserve"> ≡ </w:t>
-      </w:r>
-      <w:proofErr w:type="spellStart"/>
-      <w:r>
-        <w:rPr>
-          <w:rFonts w:asciiTheme="minorHAnsi" w:hAnsiTheme="minorHAnsi" w:cstheme="minorHAnsi"/>
-          <w:color w:val="auto"/>
-          <w:sz w:val="24"/>
-          <w:szCs w:val="24"/>
-        </w:rPr>
-        <w:t>p</w:t>
-      </w:r>
-      <w:r>
-        <w:rPr>
-          <w:rFonts w:asciiTheme="minorHAnsi" w:hAnsiTheme="minorHAnsi" w:cstheme="minorHAnsi"/>
-          <w:color w:val="auto"/>
-          <w:sz w:val="24"/>
-          <w:szCs w:val="24"/>
-          <w:vertAlign w:val="superscript"/>
-        </w:rPr>
-        <w:t>k</w:t>
-      </w:r>
-      <w:proofErr w:type="spellEnd"/>
+        <w:t xml:space="preserve"> </w:t>
+      </w:r>
       <w:r>
         <w:rPr>
           <w:rFonts w:asciiTheme="minorHAnsi" w:hAnsiTheme="minorHAnsi" w:cstheme="minorHAnsi"/>
@@ -3370,7 +3392,7 @@
           <w:sz w:val="24"/>
           <w:szCs w:val="24"/>
         </w:rPr>
-        <w:t xml:space="preserve"> modulo </w:t>
+        <w:t xml:space="preserve">Solve </w:t>
       </w:r>
       <w:r>
         <w:rPr>
@@ -3379,7 +3401,7 @@
           <w:sz w:val="24"/>
           <w:szCs w:val="24"/>
         </w:rPr>
-        <w:t>p</w:t>
+        <w:t>r</w:t>
       </w:r>
       <w:r>
         <w:rPr>
@@ -3389,7 +3411,26 @@
           <w:szCs w:val="24"/>
           <w:vertAlign w:val="superscript"/>
         </w:rPr>
-        <w:t>i</w:t>
+        <w:t>2</w:t>
+      </w:r>
+      <w:r>
+        <w:rPr>
+          <w:rFonts w:asciiTheme="minorHAnsi" w:hAnsiTheme="minorHAnsi" w:cstheme="minorHAnsi"/>
+          <w:color w:val="auto"/>
+          <w:sz w:val="24"/>
+          <w:szCs w:val="24"/>
+        </w:rPr>
+        <w:t xml:space="preserve"> ≡ p</w:t>
+      </w:r>
+      <w:r>
+        <w:rPr>
+          <w:rFonts w:asciiTheme="minorHAnsi" w:hAnsiTheme="minorHAnsi" w:cstheme="minorHAnsi"/>
+          <w:color w:val="auto"/>
+          <w:sz w:val="24"/>
+          <w:szCs w:val="24"/>
+          <w:vertAlign w:val="superscript"/>
+        </w:rPr>
+        <w:t>k</w:t>
       </w:r>
       <w:r>
         <w:rPr>
@@ -3400,7 +3441,7 @@
           <w:sz w:val="24"/>
           <w:szCs w:val="24"/>
         </w:rPr>
-        <w:t xml:space="preserve"> (</w:t>
+        <w:t xml:space="preserve"> modulo </w:t>
       </w:r>
       <w:r>
         <w:rPr>
@@ -3409,7 +3450,17 @@
           <w:sz w:val="24"/>
           <w:szCs w:val="24"/>
         </w:rPr>
-        <w:t>k</w:t>
+        <w:t>p</w:t>
+      </w:r>
+      <w:r>
+        <w:rPr>
+          <w:rFonts w:asciiTheme="minorHAnsi" w:hAnsiTheme="minorHAnsi" w:cstheme="minorHAnsi"/>
+          <w:color w:val="auto"/>
+          <w:sz w:val="24"/>
+          <w:szCs w:val="24"/>
+          <w:vertAlign w:val="superscript"/>
+        </w:rPr>
+        <w:t>i</w:t>
       </w:r>
       <w:r>
         <w:rPr>
@@ -3420,7 +3471,16 @@
           <w:sz w:val="24"/>
           <w:szCs w:val="24"/>
         </w:rPr>
-        <w:t xml:space="preserve"> is even)</w:t>
+        <w:t xml:space="preserve"> (</w:t>
+      </w:r>
+      <w:r>
+        <w:rPr>
+          <w:rFonts w:asciiTheme="minorHAnsi" w:hAnsiTheme="minorHAnsi" w:cstheme="minorHAnsi"/>
+          <w:color w:val="auto"/>
+          <w:sz w:val="24"/>
+          <w:szCs w:val="24"/>
+        </w:rPr>
+        <w:t>k</w:t>
       </w:r>
       <w:r>
         <w:rPr>
@@ -3431,20 +3491,8 @@
           <w:sz w:val="24"/>
           <w:szCs w:val="24"/>
         </w:rPr>
-        <w:t xml:space="preserve">. </w:t>
-      </w:r>
-    </w:p>
-    <w:p>
-      <w:pPr>
-        <w:pStyle w:val="Heading4"/>
-        <w:ind w:left="709"/>
-        <w:rPr>
-          <w:rFonts w:asciiTheme="minorHAnsi" w:hAnsiTheme="minorHAnsi" w:cstheme="minorHAnsi"/>
-          <w:color w:val="auto"/>
-          <w:sz w:val="24"/>
-          <w:szCs w:val="24"/>
-        </w:rPr>
-      </w:pPr>
+        <w:t xml:space="preserve"> is even)</w:t>
+      </w:r>
       <w:r>
         <w:rPr>
           <w:rFonts w:asciiTheme="minorHAnsi" w:hAnsiTheme="minorHAnsi" w:cstheme="minorHAnsi"/>
@@ -3454,36 +3502,20 @@
           <w:sz w:val="24"/>
           <w:szCs w:val="24"/>
         </w:rPr>
-        <w:t>The smallest root</w:t>
-      </w:r>
-      <w:r>
+        <w:t xml:space="preserve">. </w:t>
+      </w:r>
+    </w:p>
+    <w:p>
+      <w:pPr>
+        <w:pStyle w:val="Heading4"/>
+        <w:ind w:left="709"/>
         <w:rPr>
           <w:rFonts w:asciiTheme="minorHAnsi" w:hAnsiTheme="minorHAnsi" w:cstheme="minorHAnsi"/>
           <w:color w:val="auto"/>
           <w:sz w:val="24"/>
           <w:szCs w:val="24"/>
         </w:rPr>
-        <w:t xml:space="preserve"> r</w:t>
-      </w:r>
-      <w:r>
-        <w:rPr>
-          <w:rFonts w:asciiTheme="minorHAnsi" w:hAnsiTheme="minorHAnsi" w:cstheme="minorHAnsi"/>
-          <w:color w:val="auto"/>
-          <w:sz w:val="24"/>
-          <w:szCs w:val="24"/>
-          <w:vertAlign w:val="subscript"/>
-        </w:rPr>
-        <w:t>1</w:t>
-      </w:r>
-      <w:r>
-        <w:rPr>
-          <w:rFonts w:asciiTheme="minorHAnsi" w:hAnsiTheme="minorHAnsi" w:cstheme="minorHAnsi"/>
-          <w:color w:val="auto"/>
-          <w:sz w:val="24"/>
-          <w:szCs w:val="24"/>
-        </w:rPr>
-        <w:t xml:space="preserve"> </w:t>
-      </w:r>
+      </w:pPr>
       <w:r>
         <w:rPr>
           <w:rFonts w:asciiTheme="minorHAnsi" w:hAnsiTheme="minorHAnsi" w:cstheme="minorHAnsi"/>
@@ -3493,7 +3525,7 @@
           <w:sz w:val="24"/>
           <w:szCs w:val="24"/>
         </w:rPr>
-        <w:t>is</w:t>
+        <w:t>The smallest root</w:t>
       </w:r>
       <w:r>
         <w:rPr>
@@ -3502,38 +3534,17 @@
           <w:sz w:val="24"/>
           <w:szCs w:val="24"/>
         </w:rPr>
-        <w:t xml:space="preserve"> </w:t>
-      </w:r>
-      <w:proofErr w:type="spellStart"/>
+        <w:t xml:space="preserve"> r</w:t>
+      </w:r>
       <w:r>
         <w:rPr>
           <w:rFonts w:asciiTheme="minorHAnsi" w:hAnsiTheme="minorHAnsi" w:cstheme="minorHAnsi"/>
           <w:color w:val="auto"/>
           <w:sz w:val="24"/>
           <w:szCs w:val="24"/>
-        </w:rPr>
-        <w:t>p</w:t>
-      </w:r>
-      <w:r>
-        <w:rPr>
-          <w:rFonts w:asciiTheme="minorHAnsi" w:hAnsiTheme="minorHAnsi" w:cstheme="minorHAnsi"/>
-          <w:color w:val="auto"/>
-          <w:sz w:val="24"/>
-          <w:szCs w:val="24"/>
-          <w:vertAlign w:val="superscript"/>
-        </w:rPr>
-        <w:t>k</w:t>
-      </w:r>
-      <w:proofErr w:type="spellEnd"/>
-      <w:r>
-        <w:rPr>
-          <w:rFonts w:asciiTheme="minorHAnsi" w:hAnsiTheme="minorHAnsi" w:cstheme="minorHAnsi"/>
-          <w:color w:val="auto"/>
-          <w:sz w:val="24"/>
-          <w:szCs w:val="24"/>
-          <w:vertAlign w:val="superscript"/>
-        </w:rPr>
-        <w:t>/2</w:t>
+          <w:vertAlign w:val="subscript"/>
+        </w:rPr>
+        <w:t>1</w:t>
       </w:r>
       <w:r>
         <w:rPr>
@@ -3553,7 +3564,7 @@
           <w:sz w:val="24"/>
           <w:szCs w:val="24"/>
         </w:rPr>
-        <w:t>and the largest is</w:t>
+        <w:t>is</w:t>
       </w:r>
       <w:r>
         <w:rPr>
@@ -3572,7 +3583,7 @@
           <w:szCs w:val="24"/>
           <w:vertAlign w:val="superscript"/>
         </w:rPr>
-        <w:t>i</w:t>
+        <w:t>k/2</w:t>
       </w:r>
       <w:r>
         <w:rPr>
@@ -3581,9 +3592,19 @@
           <w:sz w:val="24"/>
           <w:szCs w:val="24"/>
         </w:rPr>
-        <w:t> - </w:t>
-      </w:r>
-      <w:proofErr w:type="spellStart"/>
+        <w:t xml:space="preserve"> </w:t>
+      </w:r>
+      <w:r>
+        <w:rPr>
+          <w:rFonts w:asciiTheme="minorHAnsi" w:hAnsiTheme="minorHAnsi" w:cstheme="minorHAnsi"/>
+          <w:b w:val="0"/>
+          <w:i w:val="0"/>
+          <w:color w:val="auto"/>
+          <w:sz w:val="24"/>
+          <w:szCs w:val="24"/>
+        </w:rPr>
+        <w:t>and the largest is</w:t>
+      </w:r>
       <w:r>
         <w:rPr>
           <w:rFonts w:asciiTheme="minorHAnsi" w:hAnsiTheme="minorHAnsi" w:cstheme="minorHAnsi"/>
@@ -3591,7 +3612,7 @@
           <w:sz w:val="24"/>
           <w:szCs w:val="24"/>
         </w:rPr>
-        <w:t>p</w:t>
+        <w:t xml:space="preserve"> p</w:t>
       </w:r>
       <w:r>
         <w:rPr>
@@ -3601,18 +3622,26 @@
           <w:szCs w:val="24"/>
           <w:vertAlign w:val="superscript"/>
         </w:rPr>
-        <w:t>k</w:t>
-      </w:r>
-      <w:proofErr w:type="spellEnd"/>
+        <w:t>i</w:t>
+      </w:r>
       <w:r>
         <w:rPr>
           <w:rFonts w:asciiTheme="minorHAnsi" w:hAnsiTheme="minorHAnsi" w:cstheme="minorHAnsi"/>
           <w:color w:val="auto"/>
           <w:sz w:val="24"/>
           <w:szCs w:val="24"/>
+        </w:rPr>
+        <w:t> - p</w:t>
+      </w:r>
+      <w:r>
+        <w:rPr>
+          <w:rFonts w:asciiTheme="minorHAnsi" w:hAnsiTheme="minorHAnsi" w:cstheme="minorHAnsi"/>
+          <w:color w:val="auto"/>
+          <w:sz w:val="24"/>
+          <w:szCs w:val="24"/>
           <w:vertAlign w:val="superscript"/>
         </w:rPr>
-        <w:t>/2</w:t>
+        <w:t>k/2</w:t>
       </w:r>
       <w:r>
         <w:rPr>
@@ -3704,17 +3733,37 @@
           <w:sz w:val="24"/>
           <w:szCs w:val="24"/>
         </w:rPr>
-        <w:t xml:space="preserve"> let  </w:t>
-      </w:r>
-      <w:r>
-        <w:rPr>
-          <w:rFonts w:cstheme="minorHAnsi"/>
-          <w:b/>
-          <w:i/>
-          <w:sz w:val="24"/>
-          <w:szCs w:val="24"/>
-        </w:rPr>
-        <w:t xml:space="preserve">increment = </w:t>
+        <w:t xml:space="preserve"> </w:t>
+      </w:r>
+      <w:proofErr w:type="gramStart"/>
+      <w:r>
+        <w:rPr>
+          <w:rFonts w:cstheme="minorHAnsi"/>
+          <w:sz w:val="24"/>
+          <w:szCs w:val="24"/>
+        </w:rPr>
+        <w:t xml:space="preserve">let  </w:t>
+      </w:r>
+      <w:r>
+        <w:rPr>
+          <w:rFonts w:cstheme="minorHAnsi"/>
+          <w:b/>
+          <w:i/>
+          <w:sz w:val="24"/>
+          <w:szCs w:val="24"/>
+        </w:rPr>
+        <w:t>increment</w:t>
+      </w:r>
+      <w:proofErr w:type="gramEnd"/>
+      <w:r>
+        <w:rPr>
+          <w:rFonts w:cstheme="minorHAnsi"/>
+          <w:b/>
+          <w:i/>
+          <w:sz w:val="24"/>
+          <w:szCs w:val="24"/>
+        </w:rPr>
+        <w:t xml:space="preserve"> = </w:t>
       </w:r>
       <w:r>
         <w:rPr>
@@ -4255,6 +4304,7 @@
         </w:rPr>
         <w:t xml:space="preserve"> + 2 × increment, … </w:t>
       </w:r>
+      <w:proofErr w:type="gramStart"/>
       <w:r>
         <w:rPr>
           <w:rFonts w:cstheme="minorHAnsi"/>
@@ -4281,6 +4331,7 @@
         </w:rPr>
         <w:t>r</w:t>
       </w:r>
+      <w:proofErr w:type="gramEnd"/>
       <w:r>
         <w:rPr>
           <w:rFonts w:cstheme="minorHAnsi"/>
@@ -4692,7 +4743,16 @@
           <w:sz w:val="24"/>
           <w:szCs w:val="24"/>
         </w:rPr>
-        <w:t xml:space="preserve"> such that  </w:t>
+        <w:t xml:space="preserve"> such </w:t>
+      </w:r>
+      <w:proofErr w:type="gramStart"/>
+      <w:r>
+        <w:rPr>
+          <w:rFonts w:cstheme="minorHAnsi"/>
+          <w:sz w:val="24"/>
+          <w:szCs w:val="24"/>
+        </w:rPr>
+        <w:t xml:space="preserve">that  </w:t>
       </w:r>
       <w:r>
         <w:rPr>
@@ -4704,6 +4764,7 @@
         </w:rPr>
         <w:t>r</w:t>
       </w:r>
+      <w:proofErr w:type="gramEnd"/>
       <w:r>
         <w:rPr>
           <w:rFonts w:cstheme="minorHAnsi"/>
@@ -5470,7 +5531,7 @@
           <w:sz w:val="20"/>
           <w:szCs w:val="24"/>
         </w:rPr>
-        <w:t xml:space="preserve">                for k in </w:t>
+        <w:t xml:space="preserve">                </w:t>
       </w:r>
       <w:proofErr w:type="spellStart"/>
       <w:r>
@@ -5479,7 +5540,7 @@
           <w:sz w:val="20"/>
           <w:szCs w:val="24"/>
         </w:rPr>
-        <w:t>xrange</w:t>
+        <w:t>for k</w:t>
       </w:r>
       <w:proofErr w:type="spellEnd"/>
       <w:r>
@@ -5488,277 +5549,337 @@
           <w:sz w:val="20"/>
           <w:szCs w:val="24"/>
         </w:rPr>
-        <w:t>(3, e):</w:t>
-      </w:r>
-    </w:p>
-    <w:p>
-      <w:pPr>
-        <w:spacing w:after="0"/>
+        <w:t xml:space="preserve"> in </w:t>
+      </w:r>
+      <w:proofErr w:type="spellStart"/>
+      <w:proofErr w:type="gramStart"/>
+      <w:r>
         <w:rPr>
           <w:rFonts w:ascii="Lucida Console" w:hAnsi="Lucida Console" w:cstheme="minorHAnsi"/>
           <w:sz w:val="20"/>
           <w:szCs w:val="24"/>
         </w:rPr>
-      </w:pPr>
+        <w:t>xrange</w:t>
+      </w:r>
+      <w:proofErr w:type="spellEnd"/>
       <w:r>
         <w:rPr>
           <w:rFonts w:ascii="Lucida Console" w:hAnsi="Lucida Console" w:cstheme="minorHAnsi"/>
           <w:sz w:val="20"/>
           <w:szCs w:val="24"/>
         </w:rPr>
-        <w:t xml:space="preserve">                    </w:t>
-      </w:r>
-      <w:proofErr w:type="spellStart"/>
+        <w:t>(</w:t>
+      </w:r>
+      <w:proofErr w:type="gramEnd"/>
       <w:r>
         <w:rPr>
           <w:rFonts w:ascii="Lucida Console" w:hAnsi="Lucida Console" w:cstheme="minorHAnsi"/>
           <w:sz w:val="20"/>
           <w:szCs w:val="24"/>
         </w:rPr>
-        <w:t>i</w:t>
-      </w:r>
-      <w:proofErr w:type="spellEnd"/>
-      <w:r>
+        <w:t>3, e):</w:t>
+      </w:r>
+    </w:p>
+    <w:p>
+      <w:pPr>
+        <w:spacing w:after="0"/>
         <w:rPr>
           <w:rFonts w:ascii="Lucida Console" w:hAnsi="Lucida Console" w:cstheme="minorHAnsi"/>
           <w:sz w:val="20"/>
           <w:szCs w:val="24"/>
         </w:rPr>
-        <w:t xml:space="preserve"> = (x*x - a)/(2**k) % 2</w:t>
-      </w:r>
-    </w:p>
-    <w:p>
-      <w:pPr>
-        <w:spacing w:after="0"/>
+      </w:pPr>
+      <w:r>
         <w:rPr>
           <w:rFonts w:ascii="Lucida Console" w:hAnsi="Lucida Console" w:cstheme="minorHAnsi"/>
           <w:sz w:val="20"/>
           <w:szCs w:val="24"/>
         </w:rPr>
-      </w:pPr>
+        <w:t xml:space="preserve">                    </w:t>
+      </w:r>
+      <w:proofErr w:type="spellStart"/>
       <w:r>
         <w:rPr>
           <w:rFonts w:ascii="Lucida Console" w:hAnsi="Lucida Console" w:cstheme="minorHAnsi"/>
           <w:sz w:val="20"/>
           <w:szCs w:val="24"/>
         </w:rPr>
-        <w:t xml:space="preserve">                    x = x + </w:t>
-      </w:r>
-      <w:proofErr w:type="spellStart"/>
+        <w:t>i</w:t>
+      </w:r>
+      <w:proofErr w:type="spellEnd"/>
       <w:r>
         <w:rPr>
           <w:rFonts w:ascii="Lucida Console" w:hAnsi="Lucida Console" w:cstheme="minorHAnsi"/>
           <w:sz w:val="20"/>
           <w:szCs w:val="24"/>
         </w:rPr>
-        <w:t>i</w:t>
-      </w:r>
-      <w:proofErr w:type="spellEnd"/>
-      <w:r>
+        <w:t xml:space="preserve"> = (x*x - a)/(2**k) % 2</w:t>
+      </w:r>
+    </w:p>
+    <w:p>
+      <w:pPr>
+        <w:spacing w:after="0"/>
         <w:rPr>
           <w:rFonts w:ascii="Lucida Console" w:hAnsi="Lucida Console" w:cstheme="minorHAnsi"/>
           <w:sz w:val="20"/>
           <w:szCs w:val="24"/>
         </w:rPr>
-        <w:t>*2**(k-1)</w:t>
-      </w:r>
-    </w:p>
-    <w:p>
-      <w:pPr>
-        <w:spacing w:after="0"/>
+      </w:pPr>
+      <w:r>
         <w:rPr>
           <w:rFonts w:ascii="Lucida Console" w:hAnsi="Lucida Console" w:cstheme="minorHAnsi"/>
           <w:sz w:val="20"/>
           <w:szCs w:val="24"/>
         </w:rPr>
-      </w:pPr>
+        <w:t xml:space="preserve">                    x = x + </w:t>
+      </w:r>
+      <w:proofErr w:type="spellStart"/>
       <w:r>
         <w:rPr>
           <w:rFonts w:ascii="Lucida Console" w:hAnsi="Lucida Console" w:cstheme="minorHAnsi"/>
           <w:sz w:val="20"/>
           <w:szCs w:val="24"/>
         </w:rPr>
-        <w:t xml:space="preserve">                </w:t>
-      </w:r>
-      <w:proofErr w:type="spellStart"/>
+        <w:t>i</w:t>
+      </w:r>
+      <w:proofErr w:type="spellEnd"/>
       <w:r>
         <w:rPr>
           <w:rFonts w:ascii="Lucida Console" w:hAnsi="Lucida Console" w:cstheme="minorHAnsi"/>
           <w:sz w:val="20"/>
           <w:szCs w:val="24"/>
         </w:rPr>
-        <w:t>res.append</w:t>
-      </w:r>
-      <w:proofErr w:type="spellEnd"/>
-      <w:r>
+        <w:t>*2**(k-1)</w:t>
+      </w:r>
+    </w:p>
+    <w:p>
+      <w:pPr>
+        <w:spacing w:after="0"/>
         <w:rPr>
           <w:rFonts w:ascii="Lucida Console" w:hAnsi="Lucida Console" w:cstheme="minorHAnsi"/>
           <w:sz w:val="20"/>
           <w:szCs w:val="24"/>
         </w:rPr>
-        <w:t>(x)</w:t>
-      </w:r>
-    </w:p>
-    <w:p>
-      <w:pPr>
-        <w:spacing w:after="0"/>
+      </w:pPr>
+      <w:r>
         <w:rPr>
           <w:rFonts w:ascii="Lucida Console" w:hAnsi="Lucida Console" w:cstheme="minorHAnsi"/>
           <w:sz w:val="20"/>
           <w:szCs w:val="24"/>
         </w:rPr>
-      </w:pPr>
+        <w:t xml:space="preserve">                </w:t>
+      </w:r>
+      <w:proofErr w:type="spellStart"/>
+      <w:proofErr w:type="gramStart"/>
       <w:r>
         <w:rPr>
           <w:rFonts w:ascii="Lucida Console" w:hAnsi="Lucida Console" w:cstheme="minorHAnsi"/>
           <w:sz w:val="20"/>
           <w:szCs w:val="24"/>
         </w:rPr>
-        <w:t xml:space="preserve">                </w:t>
-      </w:r>
-      <w:proofErr w:type="spellStart"/>
+        <w:t>res.append</w:t>
+      </w:r>
+      <w:proofErr w:type="spellEnd"/>
+      <w:proofErr w:type="gramEnd"/>
       <w:r>
         <w:rPr>
           <w:rFonts w:ascii="Lucida Console" w:hAnsi="Lucida Console" w:cstheme="minorHAnsi"/>
           <w:sz w:val="20"/>
           <w:szCs w:val="24"/>
         </w:rPr>
-        <w:t>res.append</w:t>
-      </w:r>
-      <w:proofErr w:type="spellEnd"/>
-      <w:r>
+        <w:t>(x)</w:t>
+      </w:r>
+    </w:p>
+    <w:p>
+      <w:pPr>
+        <w:spacing w:after="0"/>
         <w:rPr>
           <w:rFonts w:ascii="Lucida Console" w:hAnsi="Lucida Console" w:cstheme="minorHAnsi"/>
           <w:sz w:val="20"/>
           <w:szCs w:val="24"/>
         </w:rPr>
-        <w:t>(p**e - x)</w:t>
-      </w:r>
-    </w:p>
-    <w:p>
-      <w:pPr>
-        <w:spacing w:after="0"/>
+      </w:pPr>
+      <w:r>
         <w:rPr>
           <w:rFonts w:ascii="Lucida Console" w:hAnsi="Lucida Console" w:cstheme="minorHAnsi"/>
           <w:sz w:val="20"/>
           <w:szCs w:val="24"/>
         </w:rPr>
-      </w:pPr>
+        <w:t xml:space="preserve">                </w:t>
+      </w:r>
+      <w:proofErr w:type="spellStart"/>
+      <w:proofErr w:type="gramStart"/>
       <w:r>
         <w:rPr>
           <w:rFonts w:ascii="Lucida Console" w:hAnsi="Lucida Console" w:cstheme="minorHAnsi"/>
           <w:sz w:val="20"/>
           <w:szCs w:val="24"/>
         </w:rPr>
-        <w:t xml:space="preserve">            return res</w:t>
-      </w:r>
-    </w:p>
-    <w:p>
-      <w:pPr>
-        <w:spacing w:after="0"/>
+        <w:t>res.append</w:t>
+      </w:r>
+      <w:proofErr w:type="spellEnd"/>
+      <w:proofErr w:type="gramEnd"/>
+      <w:r>
         <w:rPr>
           <w:rFonts w:ascii="Lucida Console" w:hAnsi="Lucida Console" w:cstheme="minorHAnsi"/>
           <w:sz w:val="20"/>
           <w:szCs w:val="24"/>
         </w:rPr>
-      </w:pPr>
-      <w:r>
+        <w:t>(p**e - x)</w:t>
+      </w:r>
+    </w:p>
+    <w:p>
+      <w:pPr>
+        <w:spacing w:after="0"/>
         <w:rPr>
           <w:rFonts w:ascii="Lucida Console" w:hAnsi="Lucida Console" w:cstheme="minorHAnsi"/>
           <w:sz w:val="20"/>
           <w:szCs w:val="24"/>
         </w:rPr>
-        <w:t xml:space="preserve">        # No solution if a is odd and a % 8 != 1</w:t>
-      </w:r>
-    </w:p>
-    <w:p>
-      <w:pPr>
-        <w:spacing w:after="0"/>
+      </w:pPr>
+      <w:r>
         <w:rPr>
           <w:rFonts w:ascii="Lucida Console" w:hAnsi="Lucida Console" w:cstheme="minorHAnsi"/>
           <w:sz w:val="20"/>
           <w:szCs w:val="24"/>
         </w:rPr>
-      </w:pPr>
-      <w:r>
+        <w:t xml:space="preserve">            return res</w:t>
+      </w:r>
+    </w:p>
+    <w:p>
+      <w:pPr>
+        <w:spacing w:after="0"/>
         <w:rPr>
           <w:rFonts w:ascii="Lucida Console" w:hAnsi="Lucida Console" w:cstheme="minorHAnsi"/>
           <w:sz w:val="20"/>
           <w:szCs w:val="24"/>
         </w:rPr>
-        <w:t xml:space="preserve">        if e &gt;= 3 and a % 2 == 1:</w:t>
-      </w:r>
-    </w:p>
-    <w:p>
-      <w:pPr>
-        <w:spacing w:after="0"/>
+      </w:pPr>
+      <w:r>
         <w:rPr>
           <w:rFonts w:ascii="Lucida Console" w:hAnsi="Lucida Console" w:cstheme="minorHAnsi"/>
           <w:sz w:val="20"/>
           <w:szCs w:val="24"/>
         </w:rPr>
-      </w:pPr>
+        <w:t xml:space="preserve">        # No solution if a is odd and a % </w:t>
+      </w:r>
+      <w:proofErr w:type="gramStart"/>
       <w:r>
         <w:rPr>
           <w:rFonts w:ascii="Lucida Console" w:hAnsi="Lucida Console" w:cstheme="minorHAnsi"/>
           <w:sz w:val="20"/>
           <w:szCs w:val="24"/>
         </w:rPr>
-        <w:t xml:space="preserve">            return []</w:t>
-      </w:r>
-    </w:p>
-    <w:p>
-      <w:pPr>
-        <w:spacing w:after="0"/>
+        <w:t>8 !</w:t>
+      </w:r>
+      <w:proofErr w:type="gramEnd"/>
+      <w:r>
         <w:rPr>
           <w:rFonts w:ascii="Lucida Console" w:hAnsi="Lucida Console" w:cstheme="minorHAnsi"/>
           <w:sz w:val="20"/>
           <w:szCs w:val="24"/>
         </w:rPr>
-      </w:pPr>
-      <w:r>
+        <w:t>= 1</w:t>
+      </w:r>
+    </w:p>
+    <w:p>
+      <w:pPr>
+        <w:spacing w:after="0"/>
         <w:rPr>
           <w:rFonts w:ascii="Lucida Console" w:hAnsi="Lucida Console" w:cstheme="minorHAnsi"/>
           <w:sz w:val="20"/>
           <w:szCs w:val="24"/>
         </w:rPr>
-        <w:t xml:space="preserve">        # Force brut if a is even or e &lt; 3 (for now)</w:t>
-      </w:r>
-    </w:p>
-    <w:p>
-      <w:pPr>
-        <w:spacing w:after="0"/>
+      </w:pPr>
+      <w:r>
         <w:rPr>
           <w:rFonts w:ascii="Lucida Console" w:hAnsi="Lucida Console" w:cstheme="minorHAnsi"/>
           <w:sz w:val="20"/>
           <w:szCs w:val="24"/>
         </w:rPr>
-      </w:pPr>
-      <w:r>
+        <w:t xml:space="preserve">        if e &gt;= 3 and a % 2 == 1:</w:t>
+      </w:r>
+    </w:p>
+    <w:p>
+      <w:pPr>
+        <w:spacing w:after="0"/>
         <w:rPr>
           <w:rFonts w:ascii="Lucida Console" w:hAnsi="Lucida Console" w:cstheme="minorHAnsi"/>
           <w:sz w:val="20"/>
           <w:szCs w:val="24"/>
         </w:rPr>
-        <w:t xml:space="preserve">        return [x for x in </w:t>
-      </w:r>
-      <w:proofErr w:type="spellStart"/>
+      </w:pPr>
       <w:r>
         <w:rPr>
           <w:rFonts w:ascii="Lucida Console" w:hAnsi="Lucida Console" w:cstheme="minorHAnsi"/>
           <w:sz w:val="20"/>
           <w:szCs w:val="24"/>
         </w:rPr>
-        <w:t>xrange</w:t>
-      </w:r>
-      <w:proofErr w:type="spellEnd"/>
-      <w:r>
+        <w:t xml:space="preserve">            return []</w:t>
+      </w:r>
+    </w:p>
+    <w:p>
+      <w:pPr>
+        <w:spacing w:after="0"/>
         <w:rPr>
           <w:rFonts w:ascii="Lucida Console" w:hAnsi="Lucida Console" w:cstheme="minorHAnsi"/>
           <w:sz w:val="20"/>
           <w:szCs w:val="24"/>
         </w:rPr>
-        <w:t>(0, p**e) if x*x % p**e == a % p**e]</w:t>
+      </w:pPr>
+      <w:r>
+        <w:rPr>
+          <w:rFonts w:ascii="Lucida Console" w:hAnsi="Lucida Console" w:cstheme="minorHAnsi"/>
+          <w:sz w:val="20"/>
+          <w:szCs w:val="24"/>
+        </w:rPr>
+        <w:t xml:space="preserve">        # Force brut if a is even or e &lt; 3 (for now)</w:t>
+      </w:r>
+    </w:p>
+    <w:p>
+      <w:pPr>
+        <w:spacing w:after="0"/>
+        <w:rPr>
+          <w:rFonts w:ascii="Lucida Console" w:hAnsi="Lucida Console" w:cstheme="minorHAnsi"/>
+          <w:sz w:val="20"/>
+          <w:szCs w:val="24"/>
+        </w:rPr>
+      </w:pPr>
+      <w:r>
+        <w:rPr>
+          <w:rFonts w:ascii="Lucida Console" w:hAnsi="Lucida Console" w:cstheme="minorHAnsi"/>
+          <w:sz w:val="20"/>
+          <w:szCs w:val="24"/>
+        </w:rPr>
+        <w:t xml:space="preserve">        return [x for x in </w:t>
+      </w:r>
+      <w:proofErr w:type="spellStart"/>
+      <w:proofErr w:type="gramStart"/>
+      <w:r>
+        <w:rPr>
+          <w:rFonts w:ascii="Lucida Console" w:hAnsi="Lucida Console" w:cstheme="minorHAnsi"/>
+          <w:sz w:val="20"/>
+          <w:szCs w:val="24"/>
+        </w:rPr>
+        <w:t>xrange</w:t>
+      </w:r>
+      <w:proofErr w:type="spellEnd"/>
+      <w:r>
+        <w:rPr>
+          <w:rFonts w:ascii="Lucida Console" w:hAnsi="Lucida Console" w:cstheme="minorHAnsi"/>
+          <w:sz w:val="20"/>
+          <w:szCs w:val="24"/>
+        </w:rPr>
+        <w:t>(</w:t>
+      </w:r>
+      <w:proofErr w:type="gramEnd"/>
+      <w:r>
+        <w:rPr>
+          <w:rFonts w:ascii="Lucida Console" w:hAnsi="Lucida Console" w:cstheme="minorHAnsi"/>
+          <w:sz w:val="20"/>
+          <w:szCs w:val="24"/>
+        </w:rPr>
+        <w:t>0, p**e) if x*x % p**e == a % p**e]</w:t>
       </w:r>
     </w:p>
     <w:p>
@@ -5833,9 +5954,8 @@
           <w:sz w:val="19"/>
           <w:szCs w:val="19"/>
         </w:rPr>
-        <w:t xml:space="preserve"> is a </w:t>
-      </w:r>
-      <w:proofErr w:type="spellStart"/>
+        <w:t xml:space="preserve"> is a typedef for </w:t>
+      </w:r>
       <w:r>
         <w:rPr>
           <w:rFonts w:ascii="Lucida Console" w:hAnsi="Lucida Console" w:cstheme="minorHAnsi"/>
@@ -5843,9 +5963,8 @@
           <w:sz w:val="19"/>
           <w:szCs w:val="19"/>
         </w:rPr>
-        <w:t>typedef</w:t>
-      </w:r>
-      <w:proofErr w:type="spellEnd"/>
+        <w:t xml:space="preserve">a class of </w:t>
+      </w:r>
       <w:r>
         <w:rPr>
           <w:rFonts w:ascii="Lucida Console" w:hAnsi="Lucida Console" w:cstheme="minorHAnsi"/>
@@ -5853,24 +5972,6 @@
           <w:sz w:val="19"/>
           <w:szCs w:val="19"/>
         </w:rPr>
-        <w:t xml:space="preserve"> for </w:t>
-      </w:r>
-      <w:r>
-        <w:rPr>
-          <w:rFonts w:ascii="Lucida Console" w:hAnsi="Lucida Console" w:cstheme="minorHAnsi"/>
-          <w:color w:val="76923C" w:themeColor="accent3" w:themeShade="BF"/>
-          <w:sz w:val="19"/>
-          <w:szCs w:val="19"/>
-        </w:rPr>
-        <w:t xml:space="preserve">a class of </w:t>
-      </w:r>
-      <w:r>
-        <w:rPr>
-          <w:rFonts w:ascii="Lucida Console" w:hAnsi="Lucida Console" w:cstheme="minorHAnsi"/>
-          <w:color w:val="76923C" w:themeColor="accent3" w:themeShade="BF"/>
-          <w:sz w:val="19"/>
-          <w:szCs w:val="19"/>
-        </w:rPr>
         <w:t>Extended Precision integers, pow2(k) returns 2^k */</w:t>
       </w:r>
     </w:p>
@@ -6069,15 +6170,82 @@
         </w:rPr>
         <w:t xml:space="preserve"> (</w:t>
       </w:r>
+      <w:r>
+        <w:rPr>
+          <w:rFonts w:ascii="Lucida Console" w:hAnsi="Lucida Console" w:cs="Cascadia Mono"/>
+          <w:color w:val="0000FF"/>
+          <w:sz w:val="19"/>
+          <w:szCs w:val="19"/>
+        </w:rPr>
+        <w:t>int</w:t>
+      </w:r>
+      <w:r>
+        <w:rPr>
+          <w:rFonts w:ascii="Lucida Console" w:hAnsi="Lucida Console" w:cs="Cascadia Mono"/>
+          <w:color w:val="000000"/>
+          <w:sz w:val="19"/>
+          <w:szCs w:val="19"/>
+        </w:rPr>
+        <w:t xml:space="preserve"> k = 3; k &lt;= </w:t>
+      </w:r>
+      <w:r>
+        <w:rPr>
+          <w:rFonts w:ascii="Lucida Console" w:hAnsi="Lucida Console" w:cs="Cascadia Mono"/>
+          <w:color w:val="808080"/>
+          <w:sz w:val="19"/>
+          <w:szCs w:val="19"/>
+        </w:rPr>
+        <w:t>lambda</w:t>
+      </w:r>
+      <w:r>
+        <w:rPr>
+          <w:rFonts w:ascii="Lucida Console" w:hAnsi="Lucida Console" w:cs="Cascadia Mono"/>
+          <w:color w:val="000000"/>
+          <w:sz w:val="19"/>
+          <w:szCs w:val="19"/>
+        </w:rPr>
+        <w:t>; k++) {</w:t>
+      </w:r>
+    </w:p>
+    <w:p>
+      <w:pPr>
+        <w:spacing w:after="0"/>
+        <w:rPr>
+          <w:rFonts w:ascii="Lucida Console" w:hAnsi="Lucida Console" w:cs="Cascadia Mono"/>
+          <w:color w:val="000000"/>
+          <w:sz w:val="19"/>
+          <w:szCs w:val="19"/>
+          <w:lang w:val="pt-PT"/>
+        </w:rPr>
+      </w:pPr>
+      <w:r>
+        <w:rPr>
+          <w:rFonts w:ascii="Lucida Console" w:hAnsi="Lucida Console" w:cs="Cascadia Mono"/>
+          <w:color w:val="000000"/>
+          <w:sz w:val="19"/>
+          <w:szCs w:val="19"/>
+        </w:rPr>
+        <w:tab/>
+      </w:r>
+      <w:r>
+        <w:rPr>
+          <w:rFonts w:ascii="Lucida Console" w:hAnsi="Lucida Console" w:cs="Cascadia Mono"/>
+          <w:color w:val="000000"/>
+          <w:sz w:val="19"/>
+          <w:szCs w:val="19"/>
+        </w:rPr>
+        <w:tab/>
+      </w:r>
       <w:proofErr w:type="spellStart"/>
       <w:r>
         <w:rPr>
           <w:rFonts w:ascii="Lucida Console" w:hAnsi="Lucida Console" w:cs="Cascadia Mono"/>
-          <w:color w:val="0000FF"/>
-          <w:sz w:val="19"/>
-          <w:szCs w:val="19"/>
-        </w:rPr>
-        <w:t>int</w:t>
+          <w:color w:val="2B91AF"/>
+          <w:sz w:val="19"/>
+          <w:szCs w:val="19"/>
+          <w:lang w:val="pt-PT"/>
+        </w:rPr>
+        <w:t>Znum</w:t>
       </w:r>
       <w:proofErr w:type="spellEnd"/>
       <w:r>
@@ -6086,8 +6254,49 @@
           <w:color w:val="000000"/>
           <w:sz w:val="19"/>
           <w:szCs w:val="19"/>
-        </w:rPr>
-        <w:t xml:space="preserve"> k = 3; k &lt;= </w:t>
+          <w:lang w:val="pt-PT"/>
+        </w:rPr>
+        <w:t xml:space="preserve"> i = ((x2 </w:t>
+      </w:r>
+      <w:r>
+        <w:rPr>
+          <w:rFonts w:ascii="Lucida Console" w:hAnsi="Lucida Console" w:cs="Cascadia Mono"/>
+          <w:color w:val="008080"/>
+          <w:sz w:val="19"/>
+          <w:szCs w:val="19"/>
+          <w:lang w:val="pt-PT"/>
+        </w:rPr>
+        <w:t>*</w:t>
+      </w:r>
+      <w:r>
+        <w:rPr>
+          <w:rFonts w:ascii="Lucida Console" w:hAnsi="Lucida Console" w:cs="Cascadia Mono"/>
+          <w:color w:val="000000"/>
+          <w:sz w:val="19"/>
+          <w:szCs w:val="19"/>
+          <w:lang w:val="pt-PT"/>
+        </w:rPr>
+        <w:t xml:space="preserve"> x2 </w:t>
+      </w:r>
+      <w:r>
+        <w:rPr>
+          <w:rFonts w:ascii="Lucida Console" w:hAnsi="Lucida Console" w:cs="Cascadia Mono"/>
+          <w:color w:val="008080"/>
+          <w:sz w:val="19"/>
+          <w:szCs w:val="19"/>
+          <w:lang w:val="pt-PT"/>
+        </w:rPr>
+        <w:t>-</w:t>
+      </w:r>
+      <w:r>
+        <w:rPr>
+          <w:rFonts w:ascii="Lucida Console" w:hAnsi="Lucida Console" w:cs="Cascadia Mono"/>
+          <w:color w:val="000000"/>
+          <w:sz w:val="19"/>
+          <w:szCs w:val="19"/>
+          <w:lang w:val="pt-PT"/>
+        </w:rPr>
+        <w:t xml:space="preserve"> </w:t>
       </w:r>
       <w:r>
         <w:rPr>
@@ -6095,8 +6304,9 @@
           <w:color w:val="808080"/>
           <w:sz w:val="19"/>
           <w:szCs w:val="19"/>
-        </w:rPr>
-        <w:t>lambda</w:t>
+          <w:lang w:val="pt-PT"/>
+        </w:rPr>
+        <w:t>c</w:t>
       </w:r>
       <w:r>
         <w:rPr>
@@ -6104,8 +6314,49 @@
           <w:color w:val="000000"/>
           <w:sz w:val="19"/>
           <w:szCs w:val="19"/>
-        </w:rPr>
-        <w:t>; k++) {</w:t>
+          <w:lang w:val="pt-PT"/>
+        </w:rPr>
+        <w:t xml:space="preserve">) </w:t>
+      </w:r>
+      <w:r>
+        <w:rPr>
+          <w:rFonts w:ascii="Lucida Console" w:hAnsi="Lucida Console" w:cs="Cascadia Mono"/>
+          <w:color w:val="008080"/>
+          <w:sz w:val="19"/>
+          <w:szCs w:val="19"/>
+          <w:lang w:val="pt-PT"/>
+        </w:rPr>
+        <w:t>/</w:t>
+      </w:r>
+      <w:r>
+        <w:rPr>
+          <w:rFonts w:ascii="Lucida Console" w:hAnsi="Lucida Console" w:cs="Cascadia Mono"/>
+          <w:color w:val="000000"/>
+          <w:sz w:val="19"/>
+          <w:szCs w:val="19"/>
+          <w:lang w:val="pt-PT"/>
+        </w:rPr>
+        <w:t xml:space="preserve"> pow2(k)) </w:t>
+      </w:r>
+      <w:r>
+        <w:rPr>
+          <w:rFonts w:ascii="Lucida Console" w:hAnsi="Lucida Console" w:cs="Cascadia Mono"/>
+          <w:color w:val="008080"/>
+          <w:sz w:val="19"/>
+          <w:szCs w:val="19"/>
+          <w:lang w:val="pt-PT"/>
+        </w:rPr>
+        <w:t>%</w:t>
+      </w:r>
+      <w:r>
+        <w:rPr>
+          <w:rFonts w:ascii="Lucida Console" w:hAnsi="Lucida Console" w:cs="Cascadia Mono"/>
+          <w:color w:val="000000"/>
+          <w:sz w:val="19"/>
+          <w:szCs w:val="19"/>
+          <w:lang w:val="pt-PT"/>
+        </w:rPr>
+        <w:t xml:space="preserve"> 2;</w:t>
       </w:r>
     </w:p>
     <w:p>
@@ -6124,6 +6375,7 @@
           <w:color w:val="000000"/>
           <w:sz w:val="19"/>
           <w:szCs w:val="19"/>
+          <w:lang w:val="pt-PT"/>
         </w:rPr>
         <w:tab/>
       </w:r>
@@ -6133,165 +6385,7 @@
           <w:color w:val="000000"/>
           <w:sz w:val="19"/>
           <w:szCs w:val="19"/>
-        </w:rPr>
-        <w:tab/>
-      </w:r>
-      <w:proofErr w:type="spellStart"/>
-      <w:r>
-        <w:rPr>
-          <w:rFonts w:ascii="Lucida Console" w:hAnsi="Lucida Console" w:cs="Cascadia Mono"/>
-          <w:color w:val="2B91AF"/>
-          <w:sz w:val="19"/>
-          <w:szCs w:val="19"/>
-        </w:rPr>
-        <w:t>Znum</w:t>
-      </w:r>
-      <w:proofErr w:type="spellEnd"/>
-      <w:r>
-        <w:rPr>
-          <w:rFonts w:ascii="Lucida Console" w:hAnsi="Lucida Console" w:cs="Cascadia Mono"/>
-          <w:color w:val="000000"/>
-          <w:sz w:val="19"/>
-          <w:szCs w:val="19"/>
-        </w:rPr>
-        <w:t xml:space="preserve"> </w:t>
-      </w:r>
-      <w:proofErr w:type="spellStart"/>
-      <w:r>
-        <w:rPr>
-          <w:rFonts w:ascii="Lucida Console" w:hAnsi="Lucida Console" w:cs="Cascadia Mono"/>
-          <w:color w:val="000000"/>
-          <w:sz w:val="19"/>
-          <w:szCs w:val="19"/>
-        </w:rPr>
-        <w:t>i</w:t>
-      </w:r>
-      <w:proofErr w:type="spellEnd"/>
-      <w:r>
-        <w:rPr>
-          <w:rFonts w:ascii="Lucida Console" w:hAnsi="Lucida Console" w:cs="Cascadia Mono"/>
-          <w:color w:val="000000"/>
-          <w:sz w:val="19"/>
-          <w:szCs w:val="19"/>
-        </w:rPr>
-        <w:t xml:space="preserve"> = ((x2 </w:t>
-      </w:r>
-      <w:r>
-        <w:rPr>
-          <w:rFonts w:ascii="Lucida Console" w:hAnsi="Lucida Console" w:cs="Cascadia Mono"/>
-          <w:color w:val="008080"/>
-          <w:sz w:val="19"/>
-          <w:szCs w:val="19"/>
-        </w:rPr>
-        <w:t>*</w:t>
-      </w:r>
-      <w:r>
-        <w:rPr>
-          <w:rFonts w:ascii="Lucida Console" w:hAnsi="Lucida Console" w:cs="Cascadia Mono"/>
-          <w:color w:val="000000"/>
-          <w:sz w:val="19"/>
-          <w:szCs w:val="19"/>
-        </w:rPr>
-        <w:t xml:space="preserve"> x2 </w:t>
-      </w:r>
-      <w:r>
-        <w:rPr>
-          <w:rFonts w:ascii="Lucida Console" w:hAnsi="Lucida Console" w:cs="Cascadia Mono"/>
-          <w:color w:val="008080"/>
-          <w:sz w:val="19"/>
-          <w:szCs w:val="19"/>
-        </w:rPr>
-        <w:t>-</w:t>
-      </w:r>
-      <w:r>
-        <w:rPr>
-          <w:rFonts w:ascii="Lucida Console" w:hAnsi="Lucida Console" w:cs="Cascadia Mono"/>
-          <w:color w:val="000000"/>
-          <w:sz w:val="19"/>
-          <w:szCs w:val="19"/>
-        </w:rPr>
-        <w:t xml:space="preserve"> </w:t>
-      </w:r>
-      <w:r>
-        <w:rPr>
-          <w:rFonts w:ascii="Lucida Console" w:hAnsi="Lucida Console" w:cs="Cascadia Mono"/>
-          <w:color w:val="808080"/>
-          <w:sz w:val="19"/>
-          <w:szCs w:val="19"/>
-        </w:rPr>
-        <w:t>c</w:t>
-      </w:r>
-      <w:r>
-        <w:rPr>
-          <w:rFonts w:ascii="Lucida Console" w:hAnsi="Lucida Console" w:cs="Cascadia Mono"/>
-          <w:color w:val="000000"/>
-          <w:sz w:val="19"/>
-          <w:szCs w:val="19"/>
-        </w:rPr>
-        <w:t xml:space="preserve">) </w:t>
-      </w:r>
-      <w:r>
-        <w:rPr>
-          <w:rFonts w:ascii="Lucida Console" w:hAnsi="Lucida Console" w:cs="Cascadia Mono"/>
-          <w:color w:val="008080"/>
-          <w:sz w:val="19"/>
-          <w:szCs w:val="19"/>
-        </w:rPr>
-        <w:t>/</w:t>
-      </w:r>
-      <w:r>
-        <w:rPr>
-          <w:rFonts w:ascii="Lucida Console" w:hAnsi="Lucida Console" w:cs="Cascadia Mono"/>
-          <w:color w:val="000000"/>
-          <w:sz w:val="19"/>
-          <w:szCs w:val="19"/>
-        </w:rPr>
-        <w:t xml:space="preserve"> pow2(k)) </w:t>
-      </w:r>
-      <w:r>
-        <w:rPr>
-          <w:rFonts w:ascii="Lucida Console" w:hAnsi="Lucida Console" w:cs="Cascadia Mono"/>
-          <w:color w:val="008080"/>
-          <w:sz w:val="19"/>
-          <w:szCs w:val="19"/>
-        </w:rPr>
-        <w:t>%</w:t>
-      </w:r>
-      <w:r>
-        <w:rPr>
-          <w:rFonts w:ascii="Lucida Console" w:hAnsi="Lucida Console" w:cs="Cascadia Mono"/>
-          <w:color w:val="000000"/>
-          <w:sz w:val="19"/>
-          <w:szCs w:val="19"/>
-        </w:rPr>
-        <w:t xml:space="preserve"> 2;</w:t>
-      </w:r>
-    </w:p>
-    <w:p>
-      <w:pPr>
-        <w:spacing w:after="0"/>
-        <w:rPr>
-          <w:rFonts w:ascii="Lucida Console" w:hAnsi="Lucida Console" w:cs="Cascadia Mono"/>
-          <w:color w:val="000000"/>
-          <w:sz w:val="19"/>
-          <w:szCs w:val="19"/>
-        </w:rPr>
-      </w:pPr>
-      <w:r>
-        <w:rPr>
-          <w:rFonts w:ascii="Lucida Console" w:hAnsi="Lucida Console" w:cs="Cascadia Mono"/>
-          <w:color w:val="000000"/>
-          <w:sz w:val="19"/>
-          <w:szCs w:val="19"/>
-        </w:rPr>
-        <w:tab/>
-      </w:r>
-      <w:r>
-        <w:rPr>
-          <w:rFonts w:ascii="Lucida Console" w:hAnsi="Lucida Console" w:cs="Cascadia Mono"/>
-          <w:color w:val="000000"/>
-          <w:sz w:val="19"/>
-          <w:szCs w:val="19"/>
+          <w:lang w:val="pt-PT"/>
         </w:rPr>
         <w:tab/>
       </w:r>
@@ -6720,8 +6814,19 @@
           <w:sz w:val="19"/>
           <w:szCs w:val="19"/>
         </w:rPr>
-        <w:t xml:space="preserve"> mod;   </w:t>
-      </w:r>
+        <w:t xml:space="preserve"> </w:t>
+      </w:r>
+      <w:proofErr w:type="gramStart"/>
+      <w:r>
+        <w:rPr>
+          <w:rFonts w:ascii="Lucida Console" w:hAnsi="Lucida Console" w:cs="Cascadia Mono"/>
+          <w:color w:val="000000"/>
+          <w:sz w:val="19"/>
+          <w:szCs w:val="19"/>
+        </w:rPr>
+        <w:t xml:space="preserve">mod;   </w:t>
+      </w:r>
+      <w:proofErr w:type="gramEnd"/>
       <w:r>
         <w:rPr>
           <w:rFonts w:ascii="Lucida Console" w:hAnsi="Lucida Console" w:cs="Cascadia Mono"/>
@@ -6813,6 +6918,7 @@
         <w:tab/>
       </w:r>
       <w:proofErr w:type="spellStart"/>
+      <w:proofErr w:type="gramStart"/>
       <w:r>
         <w:rPr>
           <w:rFonts w:ascii="Lucida Console" w:hAnsi="Lucida Console" w:cs="Cascadia Mono"/>
@@ -6820,7 +6926,17 @@
           <w:sz w:val="19"/>
           <w:szCs w:val="19"/>
         </w:rPr>
-        <w:t>roots.push_back</w:t>
+        <w:t>roots.push</w:t>
+      </w:r>
+      <w:proofErr w:type="gramEnd"/>
+      <w:r>
+        <w:rPr>
+          <w:rFonts w:ascii="Lucida Console" w:hAnsi="Lucida Console" w:cs="Cascadia Mono"/>
+          <w:color w:val="000000"/>
+          <w:sz w:val="19"/>
+          <w:szCs w:val="19"/>
+        </w:rPr>
+        <w:t>_back</w:t>
       </w:r>
       <w:proofErr w:type="spellEnd"/>
       <w:r>
@@ -6853,6 +6969,7 @@
         <w:tab/>
       </w:r>
       <w:proofErr w:type="spellStart"/>
+      <w:proofErr w:type="gramStart"/>
       <w:r>
         <w:rPr>
           <w:rFonts w:ascii="Lucida Console" w:hAnsi="Lucida Console" w:cs="Cascadia Mono"/>
@@ -6860,7 +6977,17 @@
           <w:sz w:val="19"/>
           <w:szCs w:val="19"/>
         </w:rPr>
-        <w:t>roots.push_back</w:t>
+        <w:t>roots.push</w:t>
+      </w:r>
+      <w:proofErr w:type="gramEnd"/>
+      <w:r>
+        <w:rPr>
+          <w:rFonts w:ascii="Lucida Console" w:hAnsi="Lucida Console" w:cs="Cascadia Mono"/>
+          <w:color w:val="000000"/>
+          <w:sz w:val="19"/>
+          <w:szCs w:val="19"/>
+        </w:rPr>
+        <w:t>_back</w:t>
       </w:r>
       <w:proofErr w:type="spellEnd"/>
       <w:r>
@@ -6994,6 +7121,7 @@
         <w:tab/>
       </w:r>
       <w:proofErr w:type="spellStart"/>
+      <w:proofErr w:type="gramStart"/>
       <w:r>
         <w:rPr>
           <w:rFonts w:ascii="Lucida Console" w:hAnsi="Lucida Console" w:cs="Cascadia Mono"/>
@@ -7001,7 +7129,17 @@
           <w:sz w:val="19"/>
           <w:szCs w:val="19"/>
         </w:rPr>
-        <w:t>roots.push_back</w:t>
+        <w:t>roots.push</w:t>
+      </w:r>
+      <w:proofErr w:type="gramEnd"/>
+      <w:r>
+        <w:rPr>
+          <w:rFonts w:ascii="Lucida Console" w:hAnsi="Lucida Console" w:cs="Cascadia Mono"/>
+          <w:color w:val="000000"/>
+          <w:sz w:val="19"/>
+          <w:szCs w:val="19"/>
+        </w:rPr>
+        <w:t>_back</w:t>
       </w:r>
       <w:proofErr w:type="spellEnd"/>
       <w:r>
@@ -7079,6 +7217,7 @@
         <w:tab/>
       </w:r>
       <w:proofErr w:type="spellStart"/>
+      <w:proofErr w:type="gramStart"/>
       <w:r>
         <w:rPr>
           <w:rFonts w:ascii="Lucida Console" w:hAnsi="Lucida Console" w:cs="Cascadia Mono"/>
@@ -7086,7 +7225,17 @@
           <w:sz w:val="19"/>
           <w:szCs w:val="19"/>
         </w:rPr>
-        <w:t>roots.push_back</w:t>
+        <w:t>roots.push</w:t>
+      </w:r>
+      <w:proofErr w:type="gramEnd"/>
+      <w:r>
+        <w:rPr>
+          <w:rFonts w:ascii="Lucida Console" w:hAnsi="Lucida Console" w:cs="Cascadia Mono"/>
+          <w:color w:val="000000"/>
+          <w:sz w:val="19"/>
+          <w:szCs w:val="19"/>
+        </w:rPr>
+        <w:t>_back</w:t>
       </w:r>
       <w:proofErr w:type="spellEnd"/>
       <w:r>
@@ -7223,6 +7372,7 @@
         <w:tab/>
       </w:r>
       <w:proofErr w:type="spellStart"/>
+      <w:proofErr w:type="gramStart"/>
       <w:r>
         <w:rPr>
           <w:rFonts w:ascii="Lucida Console" w:hAnsi="Lucida Console" w:cs="Cascadia Mono"/>
@@ -7230,7 +7380,17 @@
           <w:sz w:val="19"/>
           <w:szCs w:val="19"/>
         </w:rPr>
-        <w:t>roots.push_back</w:t>
+        <w:t>roots.push</w:t>
+      </w:r>
+      <w:proofErr w:type="gramEnd"/>
+      <w:r>
+        <w:rPr>
+          <w:rFonts w:ascii="Lucida Console" w:hAnsi="Lucida Console" w:cs="Cascadia Mono"/>
+          <w:color w:val="000000"/>
+          <w:sz w:val="19"/>
+          <w:szCs w:val="19"/>
+        </w:rPr>
+        <w:t>_back</w:t>
       </w:r>
       <w:proofErr w:type="spellEnd"/>
       <w:r>
@@ -7308,6 +7468,7 @@
         <w:tab/>
       </w:r>
       <w:proofErr w:type="spellStart"/>
+      <w:proofErr w:type="gramStart"/>
       <w:r>
         <w:rPr>
           <w:rFonts w:ascii="Lucida Console" w:hAnsi="Lucida Console" w:cs="Cascadia Mono"/>
@@ -7315,7 +7476,17 @@
           <w:sz w:val="19"/>
           <w:szCs w:val="19"/>
         </w:rPr>
-        <w:t>roots.push_back</w:t>
+        <w:t>roots.push</w:t>
+      </w:r>
+      <w:proofErr w:type="gramEnd"/>
+      <w:r>
+        <w:rPr>
+          <w:rFonts w:ascii="Lucida Console" w:hAnsi="Lucida Console" w:cs="Cascadia Mono"/>
+          <w:color w:val="000000"/>
+          <w:sz w:val="19"/>
+          <w:szCs w:val="19"/>
+        </w:rPr>
+        <w:t>_back</w:t>
       </w:r>
       <w:proofErr w:type="spellEnd"/>
       <w:r>
@@ -7550,25 +7721,7 @@
           <w:sz w:val="24"/>
           <w:szCs w:val="24"/>
         </w:rPr>
-        <w:t xml:space="preserve">Dario </w:t>
-      </w:r>
-      <w:proofErr w:type="spellStart"/>
-      <w:r>
-        <w:rPr>
-          <w:rFonts w:cstheme="minorHAnsi"/>
-          <w:sz w:val="24"/>
-          <w:szCs w:val="24"/>
-        </w:rPr>
-        <w:t>Alpern</w:t>
-      </w:r>
-      <w:proofErr w:type="spellEnd"/>
-      <w:r>
-        <w:rPr>
-          <w:rFonts w:cstheme="minorHAnsi"/>
-          <w:sz w:val="24"/>
-          <w:szCs w:val="24"/>
-        </w:rPr>
-        <w:t xml:space="preserve"> has developed a web page</w:t>
+        <w:t>Dario Alpern has developed a web page</w:t>
       </w:r>
       <w:r>
         <w:rPr>
@@ -7736,7 +7889,23 @@
           <w:sz w:val="24"/>
           <w:szCs w:val="24"/>
         </w:rPr>
-        <w:t xml:space="preserve"> it will calculate  all the possible </w:t>
+        <w:t xml:space="preserve"> it will </w:t>
+      </w:r>
+      <w:r>
+        <w:rPr>
+          <w:rFonts w:cstheme="minorHAnsi"/>
+          <w:sz w:val="24"/>
+          <w:szCs w:val="24"/>
+        </w:rPr>
+        <w:t>calculate all</w:t>
+      </w:r>
+      <w:r>
+        <w:rPr>
+          <w:rFonts w:cstheme="minorHAnsi"/>
+          <w:sz w:val="24"/>
+          <w:szCs w:val="24"/>
+        </w:rPr>
+        <w:t xml:space="preserve"> the possible </w:t>
       </w:r>
       <w:r>
         <w:rPr>
@@ -7957,11 +8126,21 @@
           <w:szCs w:val="24"/>
         </w:rPr>
         <w:lastRenderedPageBreak/>
-        <w:t>This has been used to verify independently the results of the method described above. He has not explained the methods he uses, but in the code there is a reference to a paper</w:t>
-      </w:r>
+        <w:t xml:space="preserve">This has been used to verify independently the results of the method described above. He has not explained the methods he uses, but in the code there is a reference to a </w:t>
+      </w:r>
+      <w:proofErr w:type="gramStart"/>
       <w:r>
         <w:rPr>
           <w:rStyle w:val="HTMLVariable"/>
+          <w:i w:val="0"/>
+          <w:sz w:val="24"/>
+          <w:szCs w:val="24"/>
+        </w:rPr>
+        <w:t>paper</w:t>
+      </w:r>
+      <w:r>
+        <w:rPr>
+          <w:rStyle w:val="HTMLVariable"/>
           <w:sz w:val="24"/>
           <w:szCs w:val="24"/>
         </w:rPr>
@@ -7976,6 +8155,7 @@
         </w:rPr>
         <w:t>“</w:t>
       </w:r>
+      <w:proofErr w:type="gramEnd"/>
       <w:r>
         <w:rPr>
           <w:rFonts w:cstheme="minorHAnsi"/>
@@ -8099,7 +8279,7 @@
           <w:sz w:val="24"/>
           <w:szCs w:val="24"/>
         </w:rPr>
-        <w:t xml:space="preserve"> seems to cover the modulus =  2</w:t>
+        <w:t xml:space="preserve"> seems to cover the modulus = 2</w:t>
       </w:r>
       <w:r>
         <w:rPr>
@@ -8265,14 +8445,30 @@
           <w:sz w:val="24"/>
           <w:szCs w:val="24"/>
         </w:rPr>
-        <w:t>, and modulo 243</w:t>
-      </w:r>
-      <w:r>
-        <w:rPr>
-          <w:sz w:val="24"/>
-          <w:szCs w:val="24"/>
-        </w:rPr>
-        <w:t>( = 3</w:t>
+        <w:t xml:space="preserve">, and modulo </w:t>
+      </w:r>
+      <w:proofErr w:type="gramStart"/>
+      <w:r>
+        <w:rPr>
+          <w:sz w:val="24"/>
+          <w:szCs w:val="24"/>
+        </w:rPr>
+        <w:t>243</w:t>
+      </w:r>
+      <w:r>
+        <w:rPr>
+          <w:sz w:val="24"/>
+          <w:szCs w:val="24"/>
+        </w:rPr>
+        <w:t>( =</w:t>
+      </w:r>
+      <w:proofErr w:type="gramEnd"/>
+      <w:r>
+        <w:rPr>
+          <w:sz w:val="24"/>
+          <w:szCs w:val="24"/>
+        </w:rPr>
+        <w:t xml:space="preserve"> 3</w:t>
       </w:r>
       <w:r>
         <w:rPr>
@@ -8333,6 +8529,7 @@
         <w:t xml:space="preserve">4 and 32 are not mutually prime so go to step 2(b). </w:t>
       </w:r>
       <w:proofErr w:type="spellStart"/>
+      <w:proofErr w:type="gramStart"/>
       <w:r>
         <w:rPr>
           <w:rFonts w:cstheme="minorHAnsi"/>
@@ -8348,7 +8545,16 @@
           <w:sz w:val="24"/>
           <w:szCs w:val="24"/>
         </w:rPr>
-        <w:t>(4, 32) = 4.</w:t>
+        <w:t>(</w:t>
+      </w:r>
+      <w:proofErr w:type="gramEnd"/>
+      <w:r>
+        <w:rPr>
+          <w:rFonts w:cstheme="minorHAnsi"/>
+          <w:sz w:val="24"/>
+          <w:szCs w:val="24"/>
+        </w:rPr>
+        <w:t>4, 32) = 4.</w:t>
       </w:r>
     </w:p>
     <w:p>
@@ -8367,7 +8573,25 @@
           <w:sz w:val="24"/>
           <w:szCs w:val="24"/>
         </w:rPr>
-        <w:t>If solving by hand the following step would be skipped because 4/4 = 1. However the computer program proceeds as follows.</w:t>
+        <w:t xml:space="preserve">If solving by hand the following step would be skipped because 4/4 = 1. </w:t>
+      </w:r>
+      <w:r>
+        <w:rPr>
+          <w:rFonts w:cstheme="minorHAnsi"/>
+          <w:i/>
+          <w:sz w:val="24"/>
+          <w:szCs w:val="24"/>
+        </w:rPr>
+        <w:t>However,</w:t>
+      </w:r>
+      <w:r>
+        <w:rPr>
+          <w:rFonts w:cstheme="minorHAnsi"/>
+          <w:i/>
+          <w:sz w:val="24"/>
+          <w:szCs w:val="24"/>
+        </w:rPr>
+        <w:t xml:space="preserve"> the computer program proceeds as follows.</w:t>
       </w:r>
     </w:p>
     <w:p>
@@ -8433,6 +8657,7 @@
         <w:br/>
       </w:r>
       <w:proofErr w:type="spellStart"/>
+      <w:proofErr w:type="gramStart"/>
       <w:r>
         <w:rPr>
           <w:sz w:val="24"/>
@@ -8446,7 +8671,15 @@
           <w:sz w:val="24"/>
           <w:szCs w:val="24"/>
         </w:rPr>
-        <w:t>(1, 32) = 1, 31, 15, 17,</w:t>
+        <w:t>(</w:t>
+      </w:r>
+      <w:proofErr w:type="gramEnd"/>
+      <w:r>
+        <w:rPr>
+          <w:sz w:val="24"/>
+          <w:szCs w:val="24"/>
+        </w:rPr>
+        <w:t>1, 32) = 1, 31, 15, 17,</w:t>
       </w:r>
     </w:p>
     <w:p>
@@ -8645,13 +8878,23 @@
           <w:szCs w:val="24"/>
         </w:rPr>
       </w:pPr>
-      <w:r>
-        <w:rPr>
-          <w:rFonts w:cstheme="minorHAnsi"/>
-          <w:sz w:val="24"/>
-          <w:szCs w:val="24"/>
-        </w:rPr>
-        <w:t>So the 1</w:t>
+      <w:proofErr w:type="gramStart"/>
+      <w:r>
+        <w:rPr>
+          <w:rFonts w:cstheme="minorHAnsi"/>
+          <w:sz w:val="24"/>
+          <w:szCs w:val="24"/>
+        </w:rPr>
+        <w:t>So</w:t>
+      </w:r>
+      <w:proofErr w:type="gramEnd"/>
+      <w:r>
+        <w:rPr>
+          <w:rFonts w:cstheme="minorHAnsi"/>
+          <w:sz w:val="24"/>
+          <w:szCs w:val="24"/>
+        </w:rPr>
+        <w:t xml:space="preserve"> the 1</w:t>
       </w:r>
       <w:r>
         <w:rPr>
@@ -8736,7 +8979,25 @@
           <w:sz w:val="24"/>
           <w:szCs w:val="24"/>
         </w:rPr>
-        <w:t xml:space="preserve"> i.e. 30, 22, 14, 6.</w:t>
+        <w:t xml:space="preserve"> </w:t>
+      </w:r>
+      <w:proofErr w:type="gramStart"/>
+      <w:r>
+        <w:rPr>
+          <w:rFonts w:cstheme="minorHAnsi"/>
+          <w:sz w:val="24"/>
+          <w:szCs w:val="24"/>
+        </w:rPr>
+        <w:t>i.e.</w:t>
+      </w:r>
+      <w:proofErr w:type="gramEnd"/>
+      <w:r>
+        <w:rPr>
+          <w:rFonts w:cstheme="minorHAnsi"/>
+          <w:sz w:val="24"/>
+          <w:szCs w:val="24"/>
+        </w:rPr>
+        <w:t xml:space="preserve"> 30, 22, 14, 6.</w:t>
       </w:r>
     </w:p>
     <w:p>
@@ -8747,13 +9008,23 @@
           <w:szCs w:val="24"/>
         </w:rPr>
       </w:pPr>
-      <w:r>
-        <w:rPr>
-          <w:rFonts w:cstheme="minorHAnsi"/>
-          <w:sz w:val="24"/>
-          <w:szCs w:val="24"/>
-        </w:rPr>
-        <w:t>So we have:</w:t>
+      <w:proofErr w:type="gramStart"/>
+      <w:r>
+        <w:rPr>
+          <w:rFonts w:cstheme="minorHAnsi"/>
+          <w:sz w:val="24"/>
+          <w:szCs w:val="24"/>
+        </w:rPr>
+        <w:t>So</w:t>
+      </w:r>
+      <w:proofErr w:type="gramEnd"/>
+      <w:r>
+        <w:rPr>
+          <w:rFonts w:cstheme="minorHAnsi"/>
+          <w:sz w:val="24"/>
+          <w:szCs w:val="24"/>
+        </w:rPr>
+        <w:t xml:space="preserve"> we have:</w:t>
       </w:r>
     </w:p>
     <w:p>
@@ -8765,6 +9036,7 @@
         </w:rPr>
       </w:pPr>
       <w:proofErr w:type="spellStart"/>
+      <w:proofErr w:type="gramStart"/>
       <w:r>
         <w:rPr>
           <w:sz w:val="24"/>
@@ -8778,7 +9050,15 @@
           <w:sz w:val="24"/>
           <w:szCs w:val="24"/>
         </w:rPr>
-        <w:t>(4, 32) = 2, 30, 10, 22, 18, 14, 26, 6,</w:t>
+        <w:t>(</w:t>
+      </w:r>
+      <w:proofErr w:type="gramEnd"/>
+      <w:r>
+        <w:rPr>
+          <w:sz w:val="24"/>
+          <w:szCs w:val="24"/>
+        </w:rPr>
+        <w:t>4, 32) = 2, 30, 10, 22, 18, 14, 26, 6,</w:t>
       </w:r>
     </w:p>
     <w:p>
@@ -8829,6 +9109,7 @@
         </w:rPr>
       </w:pPr>
       <w:proofErr w:type="spellStart"/>
+      <w:proofErr w:type="gramStart"/>
       <w:r>
         <w:rPr>
           <w:sz w:val="24"/>
@@ -8842,7 +9123,15 @@
           <w:sz w:val="24"/>
           <w:szCs w:val="24"/>
         </w:rPr>
-        <w:t xml:space="preserve">(4, 32) = </w:t>
+        <w:t>(</w:t>
+      </w:r>
+      <w:proofErr w:type="gramEnd"/>
+      <w:r>
+        <w:rPr>
+          <w:sz w:val="24"/>
+          <w:szCs w:val="24"/>
+        </w:rPr>
+        <w:t xml:space="preserve">4, 32) = </w:t>
       </w:r>
       <w:r>
         <w:rPr>
@@ -8925,6 +9214,7 @@
         </w:rPr>
       </w:pPr>
       <w:proofErr w:type="spellStart"/>
+      <w:proofErr w:type="gramStart"/>
       <w:r>
         <w:rPr>
           <w:sz w:val="24"/>
@@ -8938,7 +9228,15 @@
           <w:sz w:val="24"/>
           <w:szCs w:val="24"/>
         </w:rPr>
-        <w:t xml:space="preserve">(36, 243) = 9, so we need to solve </w:t>
+        <w:t>(</w:t>
+      </w:r>
+      <w:proofErr w:type="gramEnd"/>
+      <w:r>
+        <w:rPr>
+          <w:sz w:val="24"/>
+          <w:szCs w:val="24"/>
+        </w:rPr>
+        <w:t xml:space="preserve">36, 243) = 9, so we need to solve </w:t>
       </w:r>
       <w:r>
         <w:rPr>
@@ -9233,6 +9531,7 @@
         <w:t xml:space="preserve"> 1 (modulo 3), so </w:t>
       </w:r>
       <w:proofErr w:type="spellStart"/>
+      <w:proofErr w:type="gramStart"/>
       <w:r>
         <w:rPr>
           <w:sz w:val="24"/>
@@ -9246,7 +9545,15 @@
           <w:sz w:val="24"/>
           <w:szCs w:val="24"/>
         </w:rPr>
-        <w:t xml:space="preserve">(4, 3) </w:t>
+        <w:t>(</w:t>
+      </w:r>
+      <w:proofErr w:type="gramEnd"/>
+      <w:r>
+        <w:rPr>
+          <w:sz w:val="24"/>
+          <w:szCs w:val="24"/>
+        </w:rPr>
+        <w:t xml:space="preserve">4, 3) </w:t>
       </w:r>
       <w:r>
         <w:rPr>
@@ -9289,6 +9596,7 @@
         </w:rPr>
       </w:pPr>
       <w:proofErr w:type="spellStart"/>
+      <w:proofErr w:type="gramStart"/>
       <w:r>
         <w:rPr>
           <w:sz w:val="24"/>
@@ -9302,59 +9610,62 @@
           <w:sz w:val="24"/>
           <w:szCs w:val="24"/>
         </w:rPr>
-        <w:t>(1, 3) = 1, 2,</w:t>
-      </w:r>
-      <w:r>
-        <w:rPr>
-          <w:sz w:val="24"/>
-          <w:szCs w:val="24"/>
-        </w:rPr>
-        <w:t xml:space="preserve">                (trivial, don’t need </w:t>
-      </w:r>
+        <w:t>(</w:t>
+      </w:r>
+      <w:proofErr w:type="gramEnd"/>
+      <w:r>
+        <w:rPr>
+          <w:sz w:val="24"/>
+          <w:szCs w:val="24"/>
+        </w:rPr>
+        <w:t>1, 3) = 1, 2,</w:t>
+      </w:r>
+      <w:r>
+        <w:rPr>
+          <w:sz w:val="24"/>
+          <w:szCs w:val="24"/>
+        </w:rPr>
+        <w:t xml:space="preserve">                (trivial, don’t need Tonelli-Shanks)</w:t>
+      </w:r>
+    </w:p>
+    <w:p>
+      <w:pPr>
+        <w:spacing w:after="0"/>
+        <w:rPr>
+          <w:sz w:val="24"/>
+          <w:szCs w:val="24"/>
+        </w:rPr>
+      </w:pPr>
       <w:proofErr w:type="spellStart"/>
-      <w:r>
-        <w:rPr>
-          <w:sz w:val="24"/>
-          <w:szCs w:val="24"/>
-        </w:rPr>
-        <w:t>Tonelli</w:t>
+      <w:proofErr w:type="gramStart"/>
+      <w:r>
+        <w:rPr>
+          <w:b/>
+          <w:i/>
+          <w:sz w:val="24"/>
+          <w:szCs w:val="24"/>
+        </w:rPr>
+        <w:t>modsqrt</w:t>
       </w:r>
       <w:proofErr w:type="spellEnd"/>
       <w:r>
         <w:rPr>
-          <w:sz w:val="24"/>
-          <w:szCs w:val="24"/>
-        </w:rPr>
-        <w:t>-Shanks)</w:t>
-      </w:r>
-    </w:p>
-    <w:p>
-      <w:pPr>
-        <w:spacing w:after="0"/>
-        <w:rPr>
-          <w:sz w:val="24"/>
-          <w:szCs w:val="24"/>
-        </w:rPr>
-      </w:pPr>
-      <w:proofErr w:type="spellStart"/>
-      <w:r>
-        <w:rPr>
-          <w:b/>
-          <w:i/>
-          <w:sz w:val="24"/>
-          <w:szCs w:val="24"/>
-        </w:rPr>
-        <w:t>modsqrt</w:t>
-      </w:r>
-      <w:proofErr w:type="spellEnd"/>
-      <w:r>
-        <w:rPr>
-          <w:b/>
-          <w:i/>
-          <w:sz w:val="24"/>
-          <w:szCs w:val="24"/>
-        </w:rPr>
-        <w:t>(4, 243) = 241, 2</w:t>
+          <w:b/>
+          <w:i/>
+          <w:sz w:val="24"/>
+          <w:szCs w:val="24"/>
+        </w:rPr>
+        <w:t>(</w:t>
+      </w:r>
+      <w:proofErr w:type="gramEnd"/>
+      <w:r>
+        <w:rPr>
+          <w:b/>
+          <w:i/>
+          <w:sz w:val="24"/>
+          <w:szCs w:val="24"/>
+        </w:rPr>
+        <w:t>4, 243) = 241, 2</w:t>
       </w:r>
       <w:r>
         <w:rPr>
@@ -9701,6 +10012,7 @@
         </w:rPr>
       </w:pPr>
       <w:proofErr w:type="spellStart"/>
+      <w:proofErr w:type="gramStart"/>
       <w:r>
         <w:rPr>
           <w:b/>
@@ -9719,7 +10031,17 @@
           <w:sz w:val="24"/>
           <w:szCs w:val="24"/>
         </w:rPr>
-        <w:t xml:space="preserve">(9, </w:t>
+        <w:t>(</w:t>
+      </w:r>
+      <w:proofErr w:type="gramEnd"/>
+      <w:r>
+        <w:rPr>
+          <w:b/>
+          <w:i/>
+          <w:sz w:val="24"/>
+          <w:szCs w:val="24"/>
+        </w:rPr>
+        <w:t xml:space="preserve">9, </w:t>
       </w:r>
       <w:r>
         <w:rPr>
@@ -9847,7 +10169,23 @@
           <w:sz w:val="24"/>
           <w:szCs w:val="24"/>
         </w:rPr>
-        <w:t xml:space="preserve"> modulo 243. If we use 241 we get: 237, 6, 75, 168, 156, 87. If we use 2 we get 6, 237, 168, 75, 87, 56 i.e. we get the same set of roots in a different order.</w:t>
+        <w:t xml:space="preserve"> modulo 243. If we use </w:t>
+      </w:r>
+      <w:proofErr w:type="gramStart"/>
+      <w:r>
+        <w:rPr>
+          <w:sz w:val="24"/>
+          <w:szCs w:val="24"/>
+        </w:rPr>
+        <w:t>241</w:t>
+      </w:r>
+      <w:proofErr w:type="gramEnd"/>
+      <w:r>
+        <w:rPr>
+          <w:sz w:val="24"/>
+          <w:szCs w:val="24"/>
+        </w:rPr>
+        <w:t xml:space="preserve"> we get: 237, 6, 75, 168, 156, 87. If we use 2 we get 6, 237, 168, 75, 87, 56 i.e. we get the same set of roots in a different order.</w:t>
       </w:r>
     </w:p>
     <w:p>
@@ -9938,7 +10276,23 @@
           <w:sz w:val="24"/>
           <w:szCs w:val="24"/>
         </w:rPr>
-        <w:t xml:space="preserve"> 8 = 48 roots. E.g. 5826 </w:t>
+        <w:t xml:space="preserve"> 8 = 48 roots. </w:t>
+      </w:r>
+      <w:proofErr w:type="gramStart"/>
+      <w:r>
+        <w:rPr>
+          <w:sz w:val="24"/>
+          <w:szCs w:val="24"/>
+        </w:rPr>
+        <w:t>E.g.</w:t>
+      </w:r>
+      <w:proofErr w:type="gramEnd"/>
+      <w:r>
+        <w:rPr>
+          <w:sz w:val="24"/>
+          <w:szCs w:val="24"/>
+        </w:rPr>
+        <w:t xml:space="preserve"> 5826 </w:t>
       </w:r>
       <w:r>
         <w:rPr>
@@ -9992,7 +10346,7 @@
       <w:tblPr>
         <w:tblStyle w:val="TableGrid"/>
         <w:tblW w:w="0" w:type="auto"/>
-        <w:tblLook w:val="04A0"/>
+        <w:tblLook w:val="04A0" w:firstRow="1" w:lastRow="0" w:firstColumn="1" w:lastColumn="0" w:noHBand="0" w:noVBand="1"/>
       </w:tblPr>
       <w:tblGrid>
         <w:gridCol w:w="1656"/>
@@ -11008,7 +11362,7 @@
           <w:sz w:val="24"/>
           <w:szCs w:val="24"/>
         </w:rPr>
-        <w:t xml:space="preserve">7770, each with an </w:t>
+        <w:t xml:space="preserve">7770, each with a </w:t>
       </w:r>
       <w:r>
         <w:rPr>
@@ -11168,7 +11522,21 @@
           <w:sz w:val="24"/>
           <w:szCs w:val="24"/>
         </w:rPr>
-        <w:t>Find a solution  as described in Note(a)</w:t>
+        <w:t xml:space="preserve">Find a </w:t>
+      </w:r>
+      <w:r>
+        <w:rPr>
+          <w:sz w:val="24"/>
+          <w:szCs w:val="24"/>
+        </w:rPr>
+        <w:t>solution as</w:t>
+      </w:r>
+      <w:r>
+        <w:rPr>
+          <w:sz w:val="24"/>
+          <w:szCs w:val="24"/>
+        </w:rPr>
+        <w:t xml:space="preserve"> described in Note(a)</w:t>
       </w:r>
       <w:r>
         <w:rPr>
@@ -11229,6 +11597,7 @@
         <w:t xml:space="preserve"> modulo 8, so </w:t>
       </w:r>
       <w:proofErr w:type="spellStart"/>
+      <w:proofErr w:type="gramStart"/>
       <w:r>
         <w:rPr>
           <w:sz w:val="24"/>
@@ -11242,7 +11611,15 @@
           <w:sz w:val="24"/>
           <w:szCs w:val="24"/>
         </w:rPr>
-        <w:t xml:space="preserve">(8x+1, 8) </w:t>
+        <w:t>(</w:t>
+      </w:r>
+      <w:proofErr w:type="gramEnd"/>
+      <w:r>
+        <w:rPr>
+          <w:sz w:val="24"/>
+          <w:szCs w:val="24"/>
+        </w:rPr>
+        <w:t xml:space="preserve">8x+1, 8) </w:t>
       </w:r>
       <w:r>
         <w:rPr>
@@ -11304,13 +11681,16 @@
         <w:rPr>
           <w:sz w:val="24"/>
           <w:szCs w:val="24"/>
+          <w:lang w:val="nl-NL"/>
         </w:rPr>
       </w:pPr>
       <w:proofErr w:type="spellStart"/>
-      <w:r>
-        <w:rPr>
-          <w:sz w:val="24"/>
-          <w:szCs w:val="24"/>
+      <w:proofErr w:type="gramStart"/>
+      <w:r>
+        <w:rPr>
+          <w:sz w:val="24"/>
+          <w:szCs w:val="24"/>
+          <w:lang w:val="nl-NL"/>
         </w:rPr>
         <w:t>modsqrt</w:t>
       </w:r>
@@ -11319,8 +11699,18 @@
         <w:rPr>
           <w:sz w:val="24"/>
           <w:szCs w:val="24"/>
-        </w:rPr>
-        <w:t>(17, 8) = 1</w:t>
+          <w:lang w:val="nl-NL"/>
+        </w:rPr>
+        <w:t>(</w:t>
+      </w:r>
+      <w:proofErr w:type="gramEnd"/>
+      <w:r>
+        <w:rPr>
+          <w:sz w:val="24"/>
+          <w:szCs w:val="24"/>
+          <w:lang w:val="nl-NL"/>
+        </w:rPr>
+        <w:t>17, 8) = 1</w:t>
       </w:r>
     </w:p>
     <w:p>
@@ -11329,13 +11719,16 @@
         <w:rPr>
           <w:sz w:val="24"/>
           <w:szCs w:val="24"/>
+          <w:lang w:val="nl-NL"/>
         </w:rPr>
       </w:pPr>
       <w:proofErr w:type="spellStart"/>
-      <w:r>
-        <w:rPr>
-          <w:sz w:val="24"/>
-          <w:szCs w:val="24"/>
+      <w:proofErr w:type="gramStart"/>
+      <w:r>
+        <w:rPr>
+          <w:sz w:val="24"/>
+          <w:szCs w:val="24"/>
+          <w:lang w:val="nl-NL"/>
         </w:rPr>
         <w:t>modsqrt</w:t>
       </w:r>
@@ -11344,8 +11737,18 @@
         <w:rPr>
           <w:sz w:val="24"/>
           <w:szCs w:val="24"/>
-        </w:rPr>
-        <w:t>(17, 16) = 9</w:t>
+          <w:lang w:val="nl-NL"/>
+        </w:rPr>
+        <w:t>(</w:t>
+      </w:r>
+      <w:proofErr w:type="gramEnd"/>
+      <w:r>
+        <w:rPr>
+          <w:sz w:val="24"/>
+          <w:szCs w:val="24"/>
+          <w:lang w:val="nl-NL"/>
+        </w:rPr>
+        <w:t>17, 16) = 9</w:t>
       </w:r>
     </w:p>
     <w:p>
@@ -11354,13 +11757,16 @@
         <w:rPr>
           <w:sz w:val="24"/>
           <w:szCs w:val="24"/>
+          <w:lang w:val="nl-NL"/>
         </w:rPr>
       </w:pPr>
       <w:proofErr w:type="spellStart"/>
-      <w:r>
-        <w:rPr>
-          <w:sz w:val="24"/>
-          <w:szCs w:val="24"/>
+      <w:proofErr w:type="gramStart"/>
+      <w:r>
+        <w:rPr>
+          <w:sz w:val="24"/>
+          <w:szCs w:val="24"/>
+          <w:lang w:val="nl-NL"/>
         </w:rPr>
         <w:t>modsqrt</w:t>
       </w:r>
@@ -11369,8 +11775,18 @@
         <w:rPr>
           <w:sz w:val="24"/>
           <w:szCs w:val="24"/>
-        </w:rPr>
-        <w:t>(17, 32) = 9</w:t>
+          <w:lang w:val="nl-NL"/>
+        </w:rPr>
+        <w:t>(</w:t>
+      </w:r>
+      <w:proofErr w:type="gramEnd"/>
+      <w:r>
+        <w:rPr>
+          <w:sz w:val="24"/>
+          <w:szCs w:val="24"/>
+          <w:lang w:val="nl-NL"/>
+        </w:rPr>
+        <w:t>17, 32) = 9</w:t>
       </w:r>
     </w:p>
     <w:p>
@@ -11379,13 +11795,16 @@
         <w:rPr>
           <w:sz w:val="24"/>
           <w:szCs w:val="24"/>
+          <w:lang w:val="nl-NL"/>
         </w:rPr>
       </w:pPr>
       <w:proofErr w:type="spellStart"/>
-      <w:r>
-        <w:rPr>
-          <w:sz w:val="24"/>
-          <w:szCs w:val="24"/>
+      <w:proofErr w:type="gramStart"/>
+      <w:r>
+        <w:rPr>
+          <w:sz w:val="24"/>
+          <w:szCs w:val="24"/>
+          <w:lang w:val="nl-NL"/>
         </w:rPr>
         <w:t>modsqrt</w:t>
       </w:r>
@@ -11394,8 +11813,18 @@
         <w:rPr>
           <w:sz w:val="24"/>
           <w:szCs w:val="24"/>
-        </w:rPr>
-        <w:t>(17, 64) = 41</w:t>
+          <w:lang w:val="nl-NL"/>
+        </w:rPr>
+        <w:t>(</w:t>
+      </w:r>
+      <w:proofErr w:type="gramEnd"/>
+      <w:r>
+        <w:rPr>
+          <w:sz w:val="24"/>
+          <w:szCs w:val="24"/>
+          <w:lang w:val="nl-NL"/>
+        </w:rPr>
+        <w:t>17, 64) = 41</w:t>
       </w:r>
     </w:p>
     <w:p>
@@ -11404,13 +11833,16 @@
         <w:rPr>
           <w:sz w:val="24"/>
           <w:szCs w:val="24"/>
+          <w:lang w:val="nl-NL"/>
         </w:rPr>
       </w:pPr>
       <w:proofErr w:type="spellStart"/>
-      <w:r>
-        <w:rPr>
-          <w:sz w:val="24"/>
-          <w:szCs w:val="24"/>
+      <w:proofErr w:type="gramStart"/>
+      <w:r>
+        <w:rPr>
+          <w:sz w:val="24"/>
+          <w:szCs w:val="24"/>
+          <w:lang w:val="nl-NL"/>
         </w:rPr>
         <w:t>modsqrt</w:t>
       </w:r>
@@ -11419,8 +11851,18 @@
         <w:rPr>
           <w:sz w:val="24"/>
           <w:szCs w:val="24"/>
-        </w:rPr>
-        <w:t>(17, 128) = 105</w:t>
+          <w:lang w:val="nl-NL"/>
+        </w:rPr>
+        <w:t>(</w:t>
+      </w:r>
+      <w:proofErr w:type="gramEnd"/>
+      <w:r>
+        <w:rPr>
+          <w:sz w:val="24"/>
+          <w:szCs w:val="24"/>
+          <w:lang w:val="nl-NL"/>
+        </w:rPr>
+        <w:t>17, 128) = 105</w:t>
       </w:r>
     </w:p>
     <w:p>
@@ -11432,6 +11874,7 @@
         </w:rPr>
       </w:pPr>
       <w:proofErr w:type="spellStart"/>
+      <w:proofErr w:type="gramStart"/>
       <w:r>
         <w:rPr>
           <w:sz w:val="24"/>
@@ -11445,7 +11888,15 @@
           <w:sz w:val="24"/>
           <w:szCs w:val="24"/>
         </w:rPr>
-        <w:t>(17, 256) = 233</w:t>
+        <w:t>(</w:t>
+      </w:r>
+      <w:proofErr w:type="gramEnd"/>
+      <w:r>
+        <w:rPr>
+          <w:sz w:val="24"/>
+          <w:szCs w:val="24"/>
+        </w:rPr>
+        <w:t>17, 256) = 233</w:t>
       </w:r>
     </w:p>
     <w:p>
@@ -11457,6 +11908,7 @@
         </w:rPr>
       </w:pPr>
       <w:proofErr w:type="spellStart"/>
+      <w:proofErr w:type="gramStart"/>
       <w:r>
         <w:rPr>
           <w:sz w:val="24"/>
@@ -11470,7 +11922,15 @@
           <w:sz w:val="24"/>
           <w:szCs w:val="24"/>
         </w:rPr>
-        <w:t>(17, 512) = 233</w:t>
+        <w:t>(</w:t>
+      </w:r>
+      <w:proofErr w:type="gramEnd"/>
+      <w:r>
+        <w:rPr>
+          <w:sz w:val="24"/>
+          <w:szCs w:val="24"/>
+        </w:rPr>
+        <w:t>17, 512) = 233</w:t>
       </w:r>
     </w:p>
     <w:p>
@@ -11751,7 +12211,23 @@
           <w:sz w:val="24"/>
           <w:szCs w:val="24"/>
         </w:rPr>
-        <w:t>), and modulo 243( = 3</w:t>
+        <w:t xml:space="preserve">), and modulo </w:t>
+      </w:r>
+      <w:proofErr w:type="gramStart"/>
+      <w:r>
+        <w:rPr>
+          <w:sz w:val="24"/>
+          <w:szCs w:val="24"/>
+        </w:rPr>
+        <w:t>243( =</w:t>
+      </w:r>
+      <w:proofErr w:type="gramEnd"/>
+      <w:r>
+        <w:rPr>
+          <w:sz w:val="24"/>
+          <w:szCs w:val="24"/>
+        </w:rPr>
+        <w:t xml:space="preserve"> 3</w:t>
       </w:r>
       <w:r>
         <w:rPr>
@@ -11840,7 +12316,23 @@
           <w:sz w:val="24"/>
           <w:szCs w:val="24"/>
         </w:rPr>
-        <w:t xml:space="preserve"> =  8, so the roots are 0, 8, 16, 24</w:t>
+        <w:t xml:space="preserve"> </w:t>
+      </w:r>
+      <w:proofErr w:type="gramStart"/>
+      <w:r>
+        <w:rPr>
+          <w:sz w:val="24"/>
+          <w:szCs w:val="24"/>
+        </w:rPr>
+        <w:t>=  8</w:t>
+      </w:r>
+      <w:proofErr w:type="gramEnd"/>
+      <w:r>
+        <w:rPr>
+          <w:sz w:val="24"/>
+          <w:szCs w:val="24"/>
+        </w:rPr>
+        <w:t>, so the roots are 0, 8, 16, 24</w:t>
       </w:r>
     </w:p>
     <w:p>
@@ -11914,7 +12406,23 @@
           <w:sz w:val="24"/>
           <w:szCs w:val="24"/>
         </w:rPr>
-        <w:t xml:space="preserve"> =  27, so the roots are 0, 27, 54, 81, 108, 135, 162, 189, 216.</w:t>
+        <w:t xml:space="preserve"> </w:t>
+      </w:r>
+      <w:proofErr w:type="gramStart"/>
+      <w:r>
+        <w:rPr>
+          <w:sz w:val="24"/>
+          <w:szCs w:val="24"/>
+        </w:rPr>
+        <w:t>=  27</w:t>
+      </w:r>
+      <w:proofErr w:type="gramEnd"/>
+      <w:r>
+        <w:rPr>
+          <w:sz w:val="24"/>
+          <w:szCs w:val="24"/>
+        </w:rPr>
+        <w:t>, so the roots are 0, 27, 54, 81, 108, 135, 162, 189, 216.</w:t>
       </w:r>
     </w:p>
     <w:p>
@@ -12037,7 +12545,7 @@
 </file>
 
 <file path=word/endnotes.xml><?xml version="1.0" encoding="utf-8"?>
-<w:endnotes xmlns:ve="http://schemas.openxmlformats.org/markup-compatibility/2006" xmlns:o="urn:schemas-microsoft-com:office:office" xmlns:r="http://schemas.openxmlformats.org/officeDocument/2006/relationships" xmlns:m="http://schemas.openxmlformats.org/officeDocument/2006/math" xmlns:v="urn:schemas-microsoft-com:vml" xmlns:wp="http://schemas.openxmlformats.org/drawingml/2006/wordprocessingDrawing" xmlns:w10="urn:schemas-microsoft-com:office:word" xmlns:w="http://schemas.openxmlformats.org/wordprocessingml/2006/main" xmlns:wne="http://schemas.microsoft.com/office/word/2006/wordml">
+<w:endnotes xmlns:wpc="http://schemas.microsoft.com/office/word/2010/wordprocessingCanvas" xmlns:cx="http://schemas.microsoft.com/office/drawing/2014/chartex" xmlns:cx1="http://schemas.microsoft.com/office/drawing/2015/9/8/chartex" xmlns:cx2="http://schemas.microsoft.com/office/drawing/2015/10/21/chartex" xmlns:cx3="http://schemas.microsoft.com/office/drawing/2016/5/9/chartex" xmlns:cx4="http://schemas.microsoft.com/office/drawing/2016/5/10/chartex" xmlns:cx5="http://schemas.microsoft.com/office/drawing/2016/5/11/chartex" xmlns:cx6="http://schemas.microsoft.com/office/drawing/2016/5/12/chartex" xmlns:cx7="http://schemas.microsoft.com/office/drawing/2016/5/13/chartex" xmlns:cx8="http://schemas.microsoft.com/office/drawing/2016/5/14/chartex" xmlns:mc="http://schemas.openxmlformats.org/markup-compatibility/2006" xmlns:aink="http://schemas.microsoft.com/office/drawing/2016/ink" xmlns:am3d="http://schemas.microsoft.com/office/drawing/2017/model3d" xmlns:o="urn:schemas-microsoft-com:office:office" xmlns:r="http://schemas.openxmlformats.org/officeDocument/2006/relationships" xmlns:m="http://schemas.openxmlformats.org/officeDocument/2006/math" xmlns:v="urn:schemas-microsoft-com:vml" xmlns:wp14="http://schemas.microsoft.com/office/word/2010/wordprocessingDrawing" xmlns:wp="http://schemas.openxmlformats.org/drawingml/2006/wordprocessingDrawing" xmlns:w10="urn:schemas-microsoft-com:office:word" xmlns:w="http://schemas.openxmlformats.org/wordprocessingml/2006/main" xmlns:w14="http://schemas.microsoft.com/office/word/2010/wordml" xmlns:w15="http://schemas.microsoft.com/office/word/2012/wordml" xmlns:w16cex="http://schemas.microsoft.com/office/word/2018/wordml/cex" xmlns:w16cid="http://schemas.microsoft.com/office/word/2016/wordml/cid" xmlns:w16="http://schemas.microsoft.com/office/word/2018/wordml" xmlns:w16sdtdh="http://schemas.microsoft.com/office/word/2020/wordml/sdtdatahash" xmlns:w16se="http://schemas.microsoft.com/office/word/2015/wordml/symex" xmlns:wpg="http://schemas.microsoft.com/office/word/2010/wordprocessingGroup" xmlns:wpi="http://schemas.microsoft.com/office/word/2010/wordprocessingInk" xmlns:wne="http://schemas.microsoft.com/office/word/2006/wordml" xmlns:wps="http://schemas.microsoft.com/office/word/2010/wordprocessingShape" mc:Ignorable="w14 w15 w16se w16cid w16 w16cex w16sdtdh wp14">
   <w:endnote w:type="separator" w:id="-1">
     <w:p>
       <w:pPr>
@@ -12062,7 +12570,7 @@
 </file>
 
 <file path=word/footnotes.xml><?xml version="1.0" encoding="utf-8"?>
-<w:footnotes xmlns:ve="http://schemas.openxmlformats.org/markup-compatibility/2006" xmlns:o="urn:schemas-microsoft-com:office:office" xmlns:r="http://schemas.openxmlformats.org/officeDocument/2006/relationships" xmlns:m="http://schemas.openxmlformats.org/officeDocument/2006/math" xmlns:v="urn:schemas-microsoft-com:vml" xmlns:wp="http://schemas.openxmlformats.org/drawingml/2006/wordprocessingDrawing" xmlns:w10="urn:schemas-microsoft-com:office:word" xmlns:w="http://schemas.openxmlformats.org/wordprocessingml/2006/main" xmlns:wne="http://schemas.microsoft.com/office/word/2006/wordml">
+<w:footnotes xmlns:wpc="http://schemas.microsoft.com/office/word/2010/wordprocessingCanvas" xmlns:cx="http://schemas.microsoft.com/office/drawing/2014/chartex" xmlns:cx1="http://schemas.microsoft.com/office/drawing/2015/9/8/chartex" xmlns:cx2="http://schemas.microsoft.com/office/drawing/2015/10/21/chartex" xmlns:cx3="http://schemas.microsoft.com/office/drawing/2016/5/9/chartex" xmlns:cx4="http://schemas.microsoft.com/office/drawing/2016/5/10/chartex" xmlns:cx5="http://schemas.microsoft.com/office/drawing/2016/5/11/chartex" xmlns:cx6="http://schemas.microsoft.com/office/drawing/2016/5/12/chartex" xmlns:cx7="http://schemas.microsoft.com/office/drawing/2016/5/13/chartex" xmlns:cx8="http://schemas.microsoft.com/office/drawing/2016/5/14/chartex" xmlns:mc="http://schemas.openxmlformats.org/markup-compatibility/2006" xmlns:aink="http://schemas.microsoft.com/office/drawing/2016/ink" xmlns:am3d="http://schemas.microsoft.com/office/drawing/2017/model3d" xmlns:o="urn:schemas-microsoft-com:office:office" xmlns:r="http://schemas.openxmlformats.org/officeDocument/2006/relationships" xmlns:m="http://schemas.openxmlformats.org/officeDocument/2006/math" xmlns:v="urn:schemas-microsoft-com:vml" xmlns:wp14="http://schemas.microsoft.com/office/word/2010/wordprocessingDrawing" xmlns:wp="http://schemas.openxmlformats.org/drawingml/2006/wordprocessingDrawing" xmlns:w10="urn:schemas-microsoft-com:office:word" xmlns:w="http://schemas.openxmlformats.org/wordprocessingml/2006/main" xmlns:w14="http://schemas.microsoft.com/office/word/2010/wordml" xmlns:w15="http://schemas.microsoft.com/office/word/2012/wordml" xmlns:w16cex="http://schemas.microsoft.com/office/word/2018/wordml/cex" xmlns:w16cid="http://schemas.microsoft.com/office/word/2016/wordml/cid" xmlns:w16="http://schemas.microsoft.com/office/word/2018/wordml" xmlns:w16sdtdh="http://schemas.microsoft.com/office/word/2020/wordml/sdtdatahash" xmlns:w16se="http://schemas.microsoft.com/office/word/2015/wordml/symex" xmlns:wpg="http://schemas.microsoft.com/office/word/2010/wordprocessingGroup" xmlns:wpi="http://schemas.microsoft.com/office/word/2010/wordprocessingInk" xmlns:wne="http://schemas.microsoft.com/office/word/2006/wordml" xmlns:wps="http://schemas.microsoft.com/office/word/2010/wordprocessingShape" mc:Ignorable="w14 w15 w16se w16cid w16 w16cex w16sdtdh wp14">
   <w:footnote w:type="separator" w:id="-1">
     <w:p>
       <w:pPr>
@@ -12087,8 +12595,8 @@
 </file>
 
 <file path=word/numbering.xml><?xml version="1.0" encoding="utf-8"?>
-<w:numbering xmlns:ve="http://schemas.openxmlformats.org/markup-compatibility/2006" xmlns:o="urn:schemas-microsoft-com:office:office" xmlns:r="http://schemas.openxmlformats.org/officeDocument/2006/relationships" xmlns:m="http://schemas.openxmlformats.org/officeDocument/2006/math" xmlns:v="urn:schemas-microsoft-com:vml" xmlns:wp="http://schemas.openxmlformats.org/drawingml/2006/wordprocessingDrawing" xmlns:w10="urn:schemas-microsoft-com:office:word" xmlns:w="http://schemas.openxmlformats.org/wordprocessingml/2006/main" xmlns:wne="http://schemas.microsoft.com/office/word/2006/wordml">
-  <w:abstractNum w:abstractNumId="0">
+<w:numbering xmlns:wpc="http://schemas.microsoft.com/office/word/2010/wordprocessingCanvas" xmlns:cx="http://schemas.microsoft.com/office/drawing/2014/chartex" xmlns:cx1="http://schemas.microsoft.com/office/drawing/2015/9/8/chartex" xmlns:cx2="http://schemas.microsoft.com/office/drawing/2015/10/21/chartex" xmlns:cx3="http://schemas.microsoft.com/office/drawing/2016/5/9/chartex" xmlns:cx4="http://schemas.microsoft.com/office/drawing/2016/5/10/chartex" xmlns:cx5="http://schemas.microsoft.com/office/drawing/2016/5/11/chartex" xmlns:cx6="http://schemas.microsoft.com/office/drawing/2016/5/12/chartex" xmlns:cx7="http://schemas.microsoft.com/office/drawing/2016/5/13/chartex" xmlns:cx8="http://schemas.microsoft.com/office/drawing/2016/5/14/chartex" xmlns:mc="http://schemas.openxmlformats.org/markup-compatibility/2006" xmlns:aink="http://schemas.microsoft.com/office/drawing/2016/ink" xmlns:am3d="http://schemas.microsoft.com/office/drawing/2017/model3d" xmlns:o="urn:schemas-microsoft-com:office:office" xmlns:r="http://schemas.openxmlformats.org/officeDocument/2006/relationships" xmlns:m="http://schemas.openxmlformats.org/officeDocument/2006/math" xmlns:v="urn:schemas-microsoft-com:vml" xmlns:wp14="http://schemas.microsoft.com/office/word/2010/wordprocessingDrawing" xmlns:wp="http://schemas.openxmlformats.org/drawingml/2006/wordprocessingDrawing" xmlns:w10="urn:schemas-microsoft-com:office:word" xmlns:w="http://schemas.openxmlformats.org/wordprocessingml/2006/main" xmlns:w14="http://schemas.microsoft.com/office/word/2010/wordml" xmlns:w15="http://schemas.microsoft.com/office/word/2012/wordml" xmlns:w16cex="http://schemas.microsoft.com/office/word/2018/wordml/cex" xmlns:w16cid="http://schemas.microsoft.com/office/word/2016/wordml/cid" xmlns:w16="http://schemas.microsoft.com/office/word/2018/wordml" xmlns:w16sdtdh="http://schemas.microsoft.com/office/word/2020/wordml/sdtdatahash" xmlns:w16se="http://schemas.microsoft.com/office/word/2015/wordml/symex" xmlns:wpg="http://schemas.microsoft.com/office/word/2010/wordprocessingGroup" xmlns:wpi="http://schemas.microsoft.com/office/word/2010/wordprocessingInk" xmlns:wne="http://schemas.microsoft.com/office/word/2006/wordml" xmlns:wps="http://schemas.microsoft.com/office/word/2010/wordprocessingShape" mc:Ignorable="w14 w15 w16se w16cid w16 w16cex w16sdtdh wp14">
+  <w:abstractNum w:abstractNumId="0" w15:restartNumberingAfterBreak="0">
     <w:nsid w:val="1A1269A6"/>
     <w:multiLevelType w:val="hybridMultilevel"/>
     <w:tmpl w:val="A380D1DC"/>
@@ -12184,7 +12692,7 @@
 </file>
 
 <file path=word/styles.xml><?xml version="1.0" encoding="utf-8"?>
-<w:styles xmlns:r="http://schemas.openxmlformats.org/officeDocument/2006/relationships" xmlns:w="http://schemas.openxmlformats.org/wordprocessingml/2006/main">
+<w:styles xmlns:mc="http://schemas.openxmlformats.org/markup-compatibility/2006" xmlns:r="http://schemas.openxmlformats.org/officeDocument/2006/relationships" xmlns:w="http://schemas.openxmlformats.org/wordprocessingml/2006/main" xmlns:w14="http://schemas.microsoft.com/office/word/2010/wordml" xmlns:w15="http://schemas.microsoft.com/office/word/2012/wordml" xmlns:w16cex="http://schemas.microsoft.com/office/word/2018/wordml/cex" xmlns:w16cid="http://schemas.microsoft.com/office/word/2016/wordml/cid" xmlns:w16="http://schemas.microsoft.com/office/word/2018/wordml" xmlns:w16sdtdh="http://schemas.microsoft.com/office/word/2020/wordml/sdtdatahash" xmlns:w16se="http://schemas.microsoft.com/office/word/2015/wordml/symex" mc:Ignorable="w14 w15 w16se w16cid w16 w16cex w16sdtdh">
   <w:docDefaults>
     <w:rPrDefault>
       <w:rPr>
@@ -12200,144 +12708,383 @@
       </w:pPr>
     </w:pPrDefault>
   </w:docDefaults>
-  <w:latentStyles w:defLockedState="0" w:defUIPriority="99" w:defSemiHidden="1" w:defUnhideWhenUsed="1" w:defQFormat="0" w:count="267">
-    <w:lsdException w:name="Normal" w:semiHidden="0" w:uiPriority="0" w:unhideWhenUsed="0" w:qFormat="1"/>
-    <w:lsdException w:name="heading 1" w:semiHidden="0" w:uiPriority="9" w:unhideWhenUsed="0" w:qFormat="1"/>
-    <w:lsdException w:name="heading 2" w:uiPriority="9" w:qFormat="1"/>
-    <w:lsdException w:name="heading 3" w:uiPriority="9" w:qFormat="1"/>
-    <w:lsdException w:name="heading 4" w:uiPriority="9" w:qFormat="1"/>
-    <w:lsdException w:name="heading 5" w:uiPriority="9" w:qFormat="1"/>
-    <w:lsdException w:name="heading 6" w:uiPriority="9" w:qFormat="1"/>
-    <w:lsdException w:name="heading 7" w:uiPriority="9" w:qFormat="1"/>
-    <w:lsdException w:name="heading 8" w:uiPriority="9" w:qFormat="1"/>
-    <w:lsdException w:name="heading 9" w:uiPriority="9" w:qFormat="1"/>
-    <w:lsdException w:name="toc 1" w:uiPriority="39"/>
-    <w:lsdException w:name="toc 2" w:uiPriority="39"/>
-    <w:lsdException w:name="toc 3" w:uiPriority="39"/>
-    <w:lsdException w:name="toc 4" w:uiPriority="39"/>
-    <w:lsdException w:name="toc 5" w:uiPriority="39"/>
-    <w:lsdException w:name="toc 6" w:uiPriority="39"/>
-    <w:lsdException w:name="toc 7" w:uiPriority="39"/>
-    <w:lsdException w:name="toc 8" w:uiPriority="39"/>
-    <w:lsdException w:name="toc 9" w:uiPriority="39"/>
-    <w:lsdException w:name="caption" w:uiPriority="35" w:qFormat="1"/>
-    <w:lsdException w:name="Title" w:semiHidden="0" w:uiPriority="10" w:unhideWhenUsed="0" w:qFormat="1"/>
-    <w:lsdException w:name="Default Paragraph Font" w:uiPriority="1"/>
-    <w:lsdException w:name="Subtitle" w:semiHidden="0" w:uiPriority="11" w:unhideWhenUsed="0" w:qFormat="1"/>
-    <w:lsdException w:name="Strong" w:semiHidden="0" w:uiPriority="22" w:unhideWhenUsed="0" w:qFormat="1"/>
-    <w:lsdException w:name="Emphasis" w:semiHidden="0" w:uiPriority="20" w:unhideWhenUsed="0" w:qFormat="1"/>
-    <w:lsdException w:name="Table Grid" w:semiHidden="0" w:uiPriority="59" w:unhideWhenUsed="0"/>
-    <w:lsdException w:name="Placeholder Text" w:unhideWhenUsed="0"/>
-    <w:lsdException w:name="No Spacing" w:semiHidden="0" w:uiPriority="1" w:unhideWhenUsed="0" w:qFormat="1"/>
-    <w:lsdException w:name="Light Shading" w:semiHidden="0" w:uiPriority="60" w:unhideWhenUsed="0"/>
-    <w:lsdException w:name="Light List" w:semiHidden="0" w:uiPriority="61" w:unhideWhenUsed="0"/>
-    <w:lsdException w:name="Light Grid" w:semiHidden="0" w:uiPriority="62" w:unhideWhenUsed="0"/>
-    <w:lsdException w:name="Medium Shading 1" w:semiHidden="0" w:uiPriority="63" w:unhideWhenUsed="0"/>
-    <w:lsdException w:name="Medium Shading 2" w:semiHidden="0" w:uiPriority="64" w:unhideWhenUsed="0"/>
-    <w:lsdException w:name="Medium List 1" w:semiHidden="0" w:uiPriority="65" w:unhideWhenUsed="0"/>
-    <w:lsdException w:name="Medium List 2" w:semiHidden="0" w:uiPriority="66" w:unhideWhenUsed="0"/>
-    <w:lsdException w:name="Medium Grid 1" w:semiHidden="0" w:uiPriority="67" w:unhideWhenUsed="0"/>
-    <w:lsdException w:name="Medium Grid 2" w:semiHidden="0" w:uiPriority="68" w:unhideWhenUsed="0"/>
-    <w:lsdException w:name="Medium Grid 3" w:semiHidden="0" w:uiPriority="69" w:unhideWhenUsed="0"/>
-    <w:lsdException w:name="Dark List" w:semiHidden="0" w:uiPriority="70" w:unhideWhenUsed="0"/>
-    <w:lsdException w:name="Colorful Shading" w:semiHidden="0" w:uiPriority="71" w:unhideWhenUsed="0"/>
-    <w:lsdException w:name="Colorful List" w:semiHidden="0" w:uiPriority="72" w:unhideWhenUsed="0"/>
-    <w:lsdException w:name="Colorful Grid" w:semiHidden="0" w:uiPriority="73" w:unhideWhenUsed="0"/>
-    <w:lsdException w:name="Light Shading Accent 1" w:semiHidden="0" w:uiPriority="60" w:unhideWhenUsed="0"/>
-    <w:lsdException w:name="Light List Accent 1" w:semiHidden="0" w:uiPriority="61" w:unhideWhenUsed="0"/>
-    <w:lsdException w:name="Light Grid Accent 1" w:semiHidden="0" w:uiPriority="62" w:unhideWhenUsed="0"/>
-    <w:lsdException w:name="Medium Shading 1 Accent 1" w:semiHidden="0" w:uiPriority="63" w:unhideWhenUsed="0"/>
-    <w:lsdException w:name="Medium Shading 2 Accent 1" w:semiHidden="0" w:uiPriority="64" w:unhideWhenUsed="0"/>
-    <w:lsdException w:name="Medium List 1 Accent 1" w:semiHidden="0" w:uiPriority="65" w:unhideWhenUsed="0"/>
-    <w:lsdException w:name="Revision" w:unhideWhenUsed="0"/>
-    <w:lsdException w:name="List Paragraph" w:semiHidden="0" w:uiPriority="34" w:unhideWhenUsed="0" w:qFormat="1"/>
-    <w:lsdException w:name="Quote" w:semiHidden="0" w:uiPriority="29" w:unhideWhenUsed="0" w:qFormat="1"/>
-    <w:lsdException w:name="Intense Quote" w:semiHidden="0" w:uiPriority="30" w:unhideWhenUsed="0" w:qFormat="1"/>
-    <w:lsdException w:name="Medium List 2 Accent 1" w:semiHidden="0" w:uiPriority="66" w:unhideWhenUsed="0"/>
-    <w:lsdException w:name="Medium Grid 1 Accent 1" w:semiHidden="0" w:uiPriority="67" w:unhideWhenUsed="0"/>
-    <w:lsdException w:name="Medium Grid 2 Accent 1" w:semiHidden="0" w:uiPriority="68" w:unhideWhenUsed="0"/>
-    <w:lsdException w:name="Medium Grid 3 Accent 1" w:semiHidden="0" w:uiPriority="69" w:unhideWhenUsed="0"/>
-    <w:lsdException w:name="Dark List Accent 1" w:semiHidden="0" w:uiPriority="70" w:unhideWhenUsed="0"/>
-    <w:lsdException w:name="Colorful Shading Accent 1" w:semiHidden="0" w:uiPriority="71" w:unhideWhenUsed="0"/>
-    <w:lsdException w:name="Colorful List Accent 1" w:semiHidden="0" w:uiPriority="72" w:unhideWhenUsed="0"/>
-    <w:lsdException w:name="Colorful Grid Accent 1" w:semiHidden="0" w:uiPriority="73" w:unhideWhenUsed="0"/>
-    <w:lsdException w:name="Light Shading Accent 2" w:semiHidden="0" w:uiPriority="60" w:unhideWhenUsed="0"/>
-    <w:lsdException w:name="Light List Accent 2" w:semiHidden="0" w:uiPriority="61" w:unhideWhenUsed="0"/>
-    <w:lsdException w:name="Light Grid Accent 2" w:semiHidden="0" w:uiPriority="62" w:unhideWhenUsed="0"/>
-    <w:lsdException w:name="Medium Shading 1 Accent 2" w:semiHidden="0" w:uiPriority="63" w:unhideWhenUsed="0"/>
-    <w:lsdException w:name="Medium Shading 2 Accent 2" w:semiHidden="0" w:uiPriority="64" w:unhideWhenUsed="0"/>
-    <w:lsdException w:name="Medium List 1 Accent 2" w:semiHidden="0" w:uiPriority="65" w:unhideWhenUsed="0"/>
-    <w:lsdException w:name="Medium List 2 Accent 2" w:semiHidden="0" w:uiPriority="66" w:unhideWhenUsed="0"/>
-    <w:lsdException w:name="Medium Grid 1 Accent 2" w:semiHidden="0" w:uiPriority="67" w:unhideWhenUsed="0"/>
-    <w:lsdException w:name="Medium Grid 2 Accent 2" w:semiHidden="0" w:uiPriority="68" w:unhideWhenUsed="0"/>
-    <w:lsdException w:name="Medium Grid 3 Accent 2" w:semiHidden="0" w:uiPriority="69" w:unhideWhenUsed="0"/>
-    <w:lsdException w:name="Dark List Accent 2" w:semiHidden="0" w:uiPriority="70" w:unhideWhenUsed="0"/>
-    <w:lsdException w:name="Colorful Shading Accent 2" w:semiHidden="0" w:uiPriority="71" w:unhideWhenUsed="0"/>
-    <w:lsdException w:name="Colorful List Accent 2" w:semiHidden="0" w:uiPriority="72" w:unhideWhenUsed="0"/>
-    <w:lsdException w:name="Colorful Grid Accent 2" w:semiHidden="0" w:uiPriority="73" w:unhideWhenUsed="0"/>
-    <w:lsdException w:name="Light Shading Accent 3" w:semiHidden="0" w:uiPriority="60" w:unhideWhenUsed="0"/>
-    <w:lsdException w:name="Light List Accent 3" w:semiHidden="0" w:uiPriority="61" w:unhideWhenUsed="0"/>
-    <w:lsdException w:name="Light Grid Accent 3" w:semiHidden="0" w:uiPriority="62" w:unhideWhenUsed="0"/>
-    <w:lsdException w:name="Medium Shading 1 Accent 3" w:semiHidden="0" w:uiPriority="63" w:unhideWhenUsed="0"/>
-    <w:lsdException w:name="Medium Shading 2 Accent 3" w:semiHidden="0" w:uiPriority="64" w:unhideWhenUsed="0"/>
-    <w:lsdException w:name="Medium List 1 Accent 3" w:semiHidden="0" w:uiPriority="65" w:unhideWhenUsed="0"/>
-    <w:lsdException w:name="Medium List 2 Accent 3" w:semiHidden="0" w:uiPriority="66" w:unhideWhenUsed="0"/>
-    <w:lsdException w:name="Medium Grid 1 Accent 3" w:semiHidden="0" w:uiPriority="67" w:unhideWhenUsed="0"/>
-    <w:lsdException w:name="Medium Grid 2 Accent 3" w:semiHidden="0" w:uiPriority="68" w:unhideWhenUsed="0"/>
-    <w:lsdException w:name="Medium Grid 3 Accent 3" w:semiHidden="0" w:uiPriority="69" w:unhideWhenUsed="0"/>
-    <w:lsdException w:name="Dark List Accent 3" w:semiHidden="0" w:uiPriority="70" w:unhideWhenUsed="0"/>
-    <w:lsdException w:name="Colorful Shading Accent 3" w:semiHidden="0" w:uiPriority="71" w:unhideWhenUsed="0"/>
-    <w:lsdException w:name="Colorful List Accent 3" w:semiHidden="0" w:uiPriority="72" w:unhideWhenUsed="0"/>
-    <w:lsdException w:name="Colorful Grid Accent 3" w:semiHidden="0" w:uiPriority="73" w:unhideWhenUsed="0"/>
-    <w:lsdException w:name="Light Shading Accent 4" w:semiHidden="0" w:uiPriority="60" w:unhideWhenUsed="0"/>
-    <w:lsdException w:name="Light List Accent 4" w:semiHidden="0" w:uiPriority="61" w:unhideWhenUsed="0"/>
-    <w:lsdException w:name="Light Grid Accent 4" w:semiHidden="0" w:uiPriority="62" w:unhideWhenUsed="0"/>
-    <w:lsdException w:name="Medium Shading 1 Accent 4" w:semiHidden="0" w:uiPriority="63" w:unhideWhenUsed="0"/>
-    <w:lsdException w:name="Medium Shading 2 Accent 4" w:semiHidden="0" w:uiPriority="64" w:unhideWhenUsed="0"/>
-    <w:lsdException w:name="Medium List 1 Accent 4" w:semiHidden="0" w:uiPriority="65" w:unhideWhenUsed="0"/>
-    <w:lsdException w:name="Medium List 2 Accent 4" w:semiHidden="0" w:uiPriority="66" w:unhideWhenUsed="0"/>
-    <w:lsdException w:name="Medium Grid 1 Accent 4" w:semiHidden="0" w:uiPriority="67" w:unhideWhenUsed="0"/>
-    <w:lsdException w:name="Medium Grid 2 Accent 4" w:semiHidden="0" w:uiPriority="68" w:unhideWhenUsed="0"/>
-    <w:lsdException w:name="Medium Grid 3 Accent 4" w:semiHidden="0" w:uiPriority="69" w:unhideWhenUsed="0"/>
-    <w:lsdException w:name="Dark List Accent 4" w:semiHidden="0" w:uiPriority="70" w:unhideWhenUsed="0"/>
-    <w:lsdException w:name="Colorful Shading Accent 4" w:semiHidden="0" w:uiPriority="71" w:unhideWhenUsed="0"/>
-    <w:lsdException w:name="Colorful List Accent 4" w:semiHidden="0" w:uiPriority="72" w:unhideWhenUsed="0"/>
-    <w:lsdException w:name="Colorful Grid Accent 4" w:semiHidden="0" w:uiPriority="73" w:unhideWhenUsed="0"/>
-    <w:lsdException w:name="Light Shading Accent 5" w:semiHidden="0" w:uiPriority="60" w:unhideWhenUsed="0"/>
-    <w:lsdException w:name="Light List Accent 5" w:semiHidden="0" w:uiPriority="61" w:unhideWhenUsed="0"/>
-    <w:lsdException w:name="Light Grid Accent 5" w:semiHidden="0" w:uiPriority="62" w:unhideWhenUsed="0"/>
-    <w:lsdException w:name="Medium Shading 1 Accent 5" w:semiHidden="0" w:uiPriority="63" w:unhideWhenUsed="0"/>
-    <w:lsdException w:name="Medium Shading 2 Accent 5" w:semiHidden="0" w:uiPriority="64" w:unhideWhenUsed="0"/>
-    <w:lsdException w:name="Medium List 1 Accent 5" w:semiHidden="0" w:uiPriority="65" w:unhideWhenUsed="0"/>
-    <w:lsdException w:name="Medium List 2 Accent 5" w:semiHidden="0" w:uiPriority="66" w:unhideWhenUsed="0"/>
-    <w:lsdException w:name="Medium Grid 1 Accent 5" w:semiHidden="0" w:uiPriority="67" w:unhideWhenUsed="0"/>
-    <w:lsdException w:name="Medium Grid 2 Accent 5" w:semiHidden="0" w:uiPriority="68" w:unhideWhenUsed="0"/>
-    <w:lsdException w:name="Medium Grid 3 Accent 5" w:semiHidden="0" w:uiPriority="69" w:unhideWhenUsed="0"/>
-    <w:lsdException w:name="Dark List Accent 5" w:semiHidden="0" w:uiPriority="70" w:unhideWhenUsed="0"/>
-    <w:lsdException w:name="Colorful Shading Accent 5" w:semiHidden="0" w:uiPriority="71" w:unhideWhenUsed="0"/>
-    <w:lsdException w:name="Colorful List Accent 5" w:semiHidden="0" w:uiPriority="72" w:unhideWhenUsed="0"/>
-    <w:lsdException w:name="Colorful Grid Accent 5" w:semiHidden="0" w:uiPriority="73" w:unhideWhenUsed="0"/>
-    <w:lsdException w:name="Light Shading Accent 6" w:semiHidden="0" w:uiPriority="60" w:unhideWhenUsed="0"/>
-    <w:lsdException w:name="Light List Accent 6" w:semiHidden="0" w:uiPriority="61" w:unhideWhenUsed="0"/>
-    <w:lsdException w:name="Light Grid Accent 6" w:semiHidden="0" w:uiPriority="62" w:unhideWhenUsed="0"/>
-    <w:lsdException w:name="Medium Shading 1 Accent 6" w:semiHidden="0" w:uiPriority="63" w:unhideWhenUsed="0"/>
-    <w:lsdException w:name="Medium Shading 2 Accent 6" w:semiHidden="0" w:uiPriority="64" w:unhideWhenUsed="0"/>
-    <w:lsdException w:name="Medium List 1 Accent 6" w:semiHidden="0" w:uiPriority="65" w:unhideWhenUsed="0"/>
-    <w:lsdException w:name="Medium List 2 Accent 6" w:semiHidden="0" w:uiPriority="66" w:unhideWhenUsed="0"/>
-    <w:lsdException w:name="Medium Grid 1 Accent 6" w:semiHidden="0" w:uiPriority="67" w:unhideWhenUsed="0"/>
-    <w:lsdException w:name="Medium Grid 2 Accent 6" w:semiHidden="0" w:uiPriority="68" w:unhideWhenUsed="0"/>
-    <w:lsdException w:name="Medium Grid 3 Accent 6" w:semiHidden="0" w:uiPriority="69" w:unhideWhenUsed="0"/>
-    <w:lsdException w:name="Dark List Accent 6" w:semiHidden="0" w:uiPriority="70" w:unhideWhenUsed="0"/>
-    <w:lsdException w:name="Colorful Shading Accent 6" w:semiHidden="0" w:uiPriority="71" w:unhideWhenUsed="0"/>
-    <w:lsdException w:name="Colorful List Accent 6" w:semiHidden="0" w:uiPriority="72" w:unhideWhenUsed="0"/>
-    <w:lsdException w:name="Colorful Grid Accent 6" w:semiHidden="0" w:uiPriority="73" w:unhideWhenUsed="0"/>
-    <w:lsdException w:name="Subtle Emphasis" w:semiHidden="0" w:uiPriority="19" w:unhideWhenUsed="0" w:qFormat="1"/>
-    <w:lsdException w:name="Intense Emphasis" w:semiHidden="0" w:uiPriority="21" w:unhideWhenUsed="0" w:qFormat="1"/>
-    <w:lsdException w:name="Subtle Reference" w:semiHidden="0" w:uiPriority="31" w:unhideWhenUsed="0" w:qFormat="1"/>
-    <w:lsdException w:name="Intense Reference" w:semiHidden="0" w:uiPriority="32" w:unhideWhenUsed="0" w:qFormat="1"/>
-    <w:lsdException w:name="Book Title" w:semiHidden="0" w:uiPriority="33" w:unhideWhenUsed="0" w:qFormat="1"/>
-    <w:lsdException w:name="Bibliography" w:uiPriority="37"/>
-    <w:lsdException w:name="TOC Heading" w:uiPriority="39" w:qFormat="1"/>
+  <w:latentStyles w:defLockedState="0" w:defUIPriority="99" w:defSemiHidden="0" w:defUnhideWhenUsed="0" w:defQFormat="0" w:count="376">
+    <w:lsdException w:name="Normal" w:uiPriority="0" w:qFormat="1"/>
+    <w:lsdException w:name="heading 1" w:uiPriority="9" w:qFormat="1"/>
+    <w:lsdException w:name="heading 2" w:semiHidden="1" w:uiPriority="9" w:unhideWhenUsed="1" w:qFormat="1"/>
+    <w:lsdException w:name="heading 3" w:semiHidden="1" w:uiPriority="9" w:unhideWhenUsed="1" w:qFormat="1"/>
+    <w:lsdException w:name="heading 4" w:semiHidden="1" w:uiPriority="9" w:unhideWhenUsed="1" w:qFormat="1"/>
+    <w:lsdException w:name="heading 5" w:semiHidden="1" w:uiPriority="9" w:unhideWhenUsed="1" w:qFormat="1"/>
+    <w:lsdException w:name="heading 6" w:semiHidden="1" w:uiPriority="9" w:unhideWhenUsed="1" w:qFormat="1"/>
+    <w:lsdException w:name="heading 7" w:semiHidden="1" w:uiPriority="9" w:unhideWhenUsed="1" w:qFormat="1"/>
+    <w:lsdException w:name="heading 8" w:semiHidden="1" w:uiPriority="9" w:unhideWhenUsed="1" w:qFormat="1"/>
+    <w:lsdException w:name="heading 9" w:semiHidden="1" w:uiPriority="9" w:unhideWhenUsed="1" w:qFormat="1"/>
+    <w:lsdException w:name="index 1" w:semiHidden="1" w:unhideWhenUsed="1"/>
+    <w:lsdException w:name="index 2" w:semiHidden="1" w:unhideWhenUsed="1"/>
+    <w:lsdException w:name="index 3" w:semiHidden="1" w:unhideWhenUsed="1"/>
+    <w:lsdException w:name="index 4" w:semiHidden="1" w:unhideWhenUsed="1"/>
+    <w:lsdException w:name="index 5" w:semiHidden="1" w:unhideWhenUsed="1"/>
+    <w:lsdException w:name="index 6" w:semiHidden="1" w:unhideWhenUsed="1"/>
+    <w:lsdException w:name="index 7" w:semiHidden="1" w:unhideWhenUsed="1"/>
+    <w:lsdException w:name="index 8" w:semiHidden="1" w:unhideWhenUsed="1"/>
+    <w:lsdException w:name="index 9" w:semiHidden="1" w:unhideWhenUsed="1"/>
+    <w:lsdException w:name="toc 1" w:semiHidden="1" w:uiPriority="39" w:unhideWhenUsed="1"/>
+    <w:lsdException w:name="toc 2" w:semiHidden="1" w:uiPriority="39" w:unhideWhenUsed="1"/>
+    <w:lsdException w:name="toc 3" w:semiHidden="1" w:uiPriority="39" w:unhideWhenUsed="1"/>
+    <w:lsdException w:name="toc 4" w:semiHidden="1" w:uiPriority="39" w:unhideWhenUsed="1"/>
+    <w:lsdException w:name="toc 5" w:semiHidden="1" w:uiPriority="39" w:unhideWhenUsed="1"/>
+    <w:lsdException w:name="toc 6" w:semiHidden="1" w:uiPriority="39" w:unhideWhenUsed="1"/>
+    <w:lsdException w:name="toc 7" w:semiHidden="1" w:uiPriority="39" w:unhideWhenUsed="1"/>
+    <w:lsdException w:name="toc 8" w:semiHidden="1" w:uiPriority="39" w:unhideWhenUsed="1"/>
+    <w:lsdException w:name="toc 9" w:semiHidden="1" w:uiPriority="39" w:unhideWhenUsed="1"/>
+    <w:lsdException w:name="Normal Indent" w:semiHidden="1" w:unhideWhenUsed="1"/>
+    <w:lsdException w:name="footnote text" w:semiHidden="1" w:unhideWhenUsed="1"/>
+    <w:lsdException w:name="annotation text" w:semiHidden="1" w:unhideWhenUsed="1"/>
+    <w:lsdException w:name="header" w:semiHidden="1" w:unhideWhenUsed="1"/>
+    <w:lsdException w:name="footer" w:semiHidden="1" w:unhideWhenUsed="1"/>
+    <w:lsdException w:name="index heading" w:semiHidden="1" w:unhideWhenUsed="1"/>
+    <w:lsdException w:name="caption" w:semiHidden="1" w:uiPriority="35" w:unhideWhenUsed="1" w:qFormat="1"/>
+    <w:lsdException w:name="table of figures" w:semiHidden="1" w:unhideWhenUsed="1"/>
+    <w:lsdException w:name="envelope address" w:semiHidden="1" w:unhideWhenUsed="1"/>
+    <w:lsdException w:name="envelope return" w:semiHidden="1" w:unhideWhenUsed="1"/>
+    <w:lsdException w:name="footnote reference" w:semiHidden="1" w:unhideWhenUsed="1"/>
+    <w:lsdException w:name="annotation reference" w:semiHidden="1" w:unhideWhenUsed="1"/>
+    <w:lsdException w:name="line number" w:semiHidden="1" w:unhideWhenUsed="1"/>
+    <w:lsdException w:name="page number" w:semiHidden="1" w:unhideWhenUsed="1"/>
+    <w:lsdException w:name="endnote reference" w:semiHidden="1" w:unhideWhenUsed="1"/>
+    <w:lsdException w:name="endnote text" w:semiHidden="1" w:unhideWhenUsed="1"/>
+    <w:lsdException w:name="table of authorities" w:semiHidden="1" w:unhideWhenUsed="1"/>
+    <w:lsdException w:name="macro" w:semiHidden="1" w:unhideWhenUsed="1"/>
+    <w:lsdException w:name="toa heading" w:semiHidden="1" w:unhideWhenUsed="1"/>
+    <w:lsdException w:name="List" w:semiHidden="1" w:unhideWhenUsed="1"/>
+    <w:lsdException w:name="List Bullet" w:semiHidden="1" w:unhideWhenUsed="1"/>
+    <w:lsdException w:name="List Number" w:semiHidden="1" w:unhideWhenUsed="1"/>
+    <w:lsdException w:name="List 2" w:semiHidden="1" w:unhideWhenUsed="1"/>
+    <w:lsdException w:name="List 3" w:semiHidden="1" w:unhideWhenUsed="1"/>
+    <w:lsdException w:name="List 4" w:semiHidden="1" w:unhideWhenUsed="1"/>
+    <w:lsdException w:name="List 5" w:semiHidden="1" w:unhideWhenUsed="1"/>
+    <w:lsdException w:name="List Bullet 2" w:semiHidden="1" w:unhideWhenUsed="1"/>
+    <w:lsdException w:name="List Bullet 3" w:semiHidden="1" w:unhideWhenUsed="1"/>
+    <w:lsdException w:name="List Bullet 4" w:semiHidden="1" w:unhideWhenUsed="1"/>
+    <w:lsdException w:name="List Bullet 5" w:semiHidden="1" w:unhideWhenUsed="1"/>
+    <w:lsdException w:name="List Number 2" w:semiHidden="1" w:unhideWhenUsed="1"/>
+    <w:lsdException w:name="List Number 3" w:semiHidden="1" w:unhideWhenUsed="1"/>
+    <w:lsdException w:name="List Number 4" w:semiHidden="1" w:unhideWhenUsed="1"/>
+    <w:lsdException w:name="List Number 5" w:semiHidden="1" w:unhideWhenUsed="1"/>
+    <w:lsdException w:name="Title" w:uiPriority="10" w:qFormat="1"/>
+    <w:lsdException w:name="Closing" w:semiHidden="1" w:unhideWhenUsed="1"/>
+    <w:lsdException w:name="Signature" w:semiHidden="1" w:unhideWhenUsed="1"/>
+    <w:lsdException w:name="Default Paragraph Font" w:semiHidden="1" w:uiPriority="1" w:unhideWhenUsed="1"/>
+    <w:lsdException w:name="Body Text" w:semiHidden="1" w:unhideWhenUsed="1"/>
+    <w:lsdException w:name="Body Text Indent" w:semiHidden="1" w:unhideWhenUsed="1"/>
+    <w:lsdException w:name="List Continue" w:semiHidden="1" w:unhideWhenUsed="1"/>
+    <w:lsdException w:name="List Continue 2" w:semiHidden="1" w:unhideWhenUsed="1"/>
+    <w:lsdException w:name="List Continue 3" w:semiHidden="1" w:unhideWhenUsed="1"/>
+    <w:lsdException w:name="List Continue 4" w:semiHidden="1" w:unhideWhenUsed="1"/>
+    <w:lsdException w:name="List Continue 5" w:semiHidden="1" w:unhideWhenUsed="1"/>
+    <w:lsdException w:name="Message Header" w:semiHidden="1" w:unhideWhenUsed="1"/>
+    <w:lsdException w:name="Subtitle" w:uiPriority="11" w:qFormat="1"/>
+    <w:lsdException w:name="Salutation" w:semiHidden="1" w:unhideWhenUsed="1"/>
+    <w:lsdException w:name="Date" w:semiHidden="1" w:unhideWhenUsed="1"/>
+    <w:lsdException w:name="Body Text First Indent" w:semiHidden="1" w:unhideWhenUsed="1"/>
+    <w:lsdException w:name="Body Text First Indent 2" w:semiHidden="1" w:unhideWhenUsed="1"/>
+    <w:lsdException w:name="Note Heading" w:semiHidden="1" w:unhideWhenUsed="1"/>
+    <w:lsdException w:name="Body Text 2" w:semiHidden="1" w:unhideWhenUsed="1"/>
+    <w:lsdException w:name="Body Text 3" w:semiHidden="1" w:unhideWhenUsed="1"/>
+    <w:lsdException w:name="Body Text Indent 2" w:semiHidden="1" w:unhideWhenUsed="1"/>
+    <w:lsdException w:name="Body Text Indent 3" w:semiHidden="1" w:unhideWhenUsed="1"/>
+    <w:lsdException w:name="Block Text" w:semiHidden="1" w:unhideWhenUsed="1"/>
+    <w:lsdException w:name="Hyperlink" w:semiHidden="1" w:unhideWhenUsed="1"/>
+    <w:lsdException w:name="FollowedHyperlink" w:semiHidden="1" w:unhideWhenUsed="1"/>
+    <w:lsdException w:name="Strong" w:uiPriority="22" w:qFormat="1"/>
+    <w:lsdException w:name="Emphasis" w:uiPriority="20" w:qFormat="1"/>
+    <w:lsdException w:name="Document Map" w:semiHidden="1" w:unhideWhenUsed="1"/>
+    <w:lsdException w:name="Plain Text" w:semiHidden="1" w:unhideWhenUsed="1"/>
+    <w:lsdException w:name="E-mail Signature" w:semiHidden="1" w:unhideWhenUsed="1"/>
+    <w:lsdException w:name="HTML Top of Form" w:semiHidden="1" w:unhideWhenUsed="1"/>
+    <w:lsdException w:name="HTML Bottom of Form" w:semiHidden="1" w:unhideWhenUsed="1"/>
+    <w:lsdException w:name="Normal (Web)" w:semiHidden="1" w:unhideWhenUsed="1"/>
+    <w:lsdException w:name="HTML Acronym" w:semiHidden="1" w:unhideWhenUsed="1"/>
+    <w:lsdException w:name="HTML Address" w:semiHidden="1" w:unhideWhenUsed="1"/>
+    <w:lsdException w:name="HTML Cite" w:semiHidden="1" w:unhideWhenUsed="1"/>
+    <w:lsdException w:name="HTML Code" w:semiHidden="1" w:unhideWhenUsed="1"/>
+    <w:lsdException w:name="HTML Definition" w:semiHidden="1" w:unhideWhenUsed="1"/>
+    <w:lsdException w:name="HTML Keyboard" w:semiHidden="1" w:unhideWhenUsed="1"/>
+    <w:lsdException w:name="HTML Preformatted" w:semiHidden="1" w:unhideWhenUsed="1"/>
+    <w:lsdException w:name="HTML Sample" w:semiHidden="1" w:unhideWhenUsed="1"/>
+    <w:lsdException w:name="HTML Typewriter" w:semiHidden="1" w:unhideWhenUsed="1"/>
+    <w:lsdException w:name="HTML Variable" w:semiHidden="1" w:unhideWhenUsed="1"/>
+    <w:lsdException w:name="Normal Table" w:semiHidden="1" w:unhideWhenUsed="1"/>
+    <w:lsdException w:name="annotation subject" w:semiHidden="1" w:unhideWhenUsed="1"/>
+    <w:lsdException w:name="No List" w:semiHidden="1" w:unhideWhenUsed="1"/>
+    <w:lsdException w:name="Outline List 1" w:semiHidden="1" w:unhideWhenUsed="1"/>
+    <w:lsdException w:name="Outline List 2" w:semiHidden="1" w:unhideWhenUsed="1"/>
+    <w:lsdException w:name="Outline List 3" w:semiHidden="1" w:unhideWhenUsed="1"/>
+    <w:lsdException w:name="Table Simple 1" w:semiHidden="1" w:unhideWhenUsed="1"/>
+    <w:lsdException w:name="Table Simple 2" w:semiHidden="1" w:unhideWhenUsed="1"/>
+    <w:lsdException w:name="Table Simple 3" w:semiHidden="1" w:unhideWhenUsed="1"/>
+    <w:lsdException w:name="Table Classic 1" w:semiHidden="1" w:unhideWhenUsed="1"/>
+    <w:lsdException w:name="Table Classic 2" w:semiHidden="1" w:unhideWhenUsed="1"/>
+    <w:lsdException w:name="Table Classic 3" w:semiHidden="1" w:unhideWhenUsed="1"/>
+    <w:lsdException w:name="Table Classic 4" w:semiHidden="1" w:unhideWhenUsed="1"/>
+    <w:lsdException w:name="Table Colorful 1" w:semiHidden="1" w:unhideWhenUsed="1"/>
+    <w:lsdException w:name="Table Colorful 2" w:semiHidden="1" w:unhideWhenUsed="1"/>
+    <w:lsdException w:name="Table Colorful 3" w:semiHidden="1" w:unhideWhenUsed="1"/>
+    <w:lsdException w:name="Table Columns 1" w:semiHidden="1" w:unhideWhenUsed="1"/>
+    <w:lsdException w:name="Table Columns 2" w:semiHidden="1" w:unhideWhenUsed="1"/>
+    <w:lsdException w:name="Table Columns 3" w:semiHidden="1" w:unhideWhenUsed="1"/>
+    <w:lsdException w:name="Table Columns 4" w:semiHidden="1" w:unhideWhenUsed="1"/>
+    <w:lsdException w:name="Table Columns 5" w:semiHidden="1" w:unhideWhenUsed="1"/>
+    <w:lsdException w:name="Table Grid 1" w:semiHidden="1" w:unhideWhenUsed="1"/>
+    <w:lsdException w:name="Table Grid 2" w:semiHidden="1" w:unhideWhenUsed="1"/>
+    <w:lsdException w:name="Table Grid 3" w:semiHidden="1" w:unhideWhenUsed="1"/>
+    <w:lsdException w:name="Table Grid 4" w:semiHidden="1" w:unhideWhenUsed="1"/>
+    <w:lsdException w:name="Table Grid 5" w:semiHidden="1" w:unhideWhenUsed="1"/>
+    <w:lsdException w:name="Table Grid 6" w:semiHidden="1" w:unhideWhenUsed="1"/>
+    <w:lsdException w:name="Table Grid 7" w:semiHidden="1" w:unhideWhenUsed="1"/>
+    <w:lsdException w:name="Table Grid 8" w:semiHidden="1" w:unhideWhenUsed="1"/>
+    <w:lsdException w:name="Table List 1" w:semiHidden="1" w:unhideWhenUsed="1"/>
+    <w:lsdException w:name="Table List 2" w:semiHidden="1" w:unhideWhenUsed="1"/>
+    <w:lsdException w:name="Table List 3" w:semiHidden="1" w:unhideWhenUsed="1"/>
+    <w:lsdException w:name="Table List 4" w:semiHidden="1" w:unhideWhenUsed="1"/>
+    <w:lsdException w:name="Table List 5" w:semiHidden="1" w:unhideWhenUsed="1"/>
+    <w:lsdException w:name="Table List 6" w:semiHidden="1" w:unhideWhenUsed="1"/>
+    <w:lsdException w:name="Table List 7" w:semiHidden="1" w:unhideWhenUsed="1"/>
+    <w:lsdException w:name="Table List 8" w:semiHidden="1" w:unhideWhenUsed="1"/>
+    <w:lsdException w:name="Table 3D effects 1" w:semiHidden="1" w:unhideWhenUsed="1"/>
+    <w:lsdException w:name="Table 3D effects 2" w:semiHidden="1" w:unhideWhenUsed="1"/>
+    <w:lsdException w:name="Table 3D effects 3" w:semiHidden="1" w:unhideWhenUsed="1"/>
+    <w:lsdException w:name="Table Contemporary" w:semiHidden="1" w:unhideWhenUsed="1"/>
+    <w:lsdException w:name="Table Elegant" w:semiHidden="1" w:unhideWhenUsed="1"/>
+    <w:lsdException w:name="Table Professional" w:semiHidden="1" w:unhideWhenUsed="1"/>
+    <w:lsdException w:name="Table Subtle 1" w:semiHidden="1" w:unhideWhenUsed="1"/>
+    <w:lsdException w:name="Table Subtle 2" w:semiHidden="1" w:unhideWhenUsed="1"/>
+    <w:lsdException w:name="Table Web 1" w:semiHidden="1" w:unhideWhenUsed="1"/>
+    <w:lsdException w:name="Table Web 2" w:semiHidden="1" w:unhideWhenUsed="1"/>
+    <w:lsdException w:name="Table Web 3" w:semiHidden="1" w:unhideWhenUsed="1"/>
+    <w:lsdException w:name="Balloon Text" w:semiHidden="1" w:unhideWhenUsed="1"/>
+    <w:lsdException w:name="Table Grid" w:semiHidden="1" w:uiPriority="59" w:unhideWhenUsed="1"/>
+    <w:lsdException w:name="Table Theme" w:semiHidden="1" w:unhideWhenUsed="1"/>
+    <w:lsdException w:name="Placeholder Text" w:semiHidden="1"/>
+    <w:lsdException w:name="No Spacing" w:uiPriority="1" w:qFormat="1"/>
+    <w:lsdException w:name="Light Shading" w:uiPriority="60"/>
+    <w:lsdException w:name="Light List" w:uiPriority="61"/>
+    <w:lsdException w:name="Light Grid" w:uiPriority="62"/>
+    <w:lsdException w:name="Medium Shading 1" w:uiPriority="63"/>
+    <w:lsdException w:name="Medium Shading 2" w:uiPriority="64"/>
+    <w:lsdException w:name="Medium List 1" w:uiPriority="65"/>
+    <w:lsdException w:name="Medium List 2" w:uiPriority="66"/>
+    <w:lsdException w:name="Medium Grid 1" w:uiPriority="67"/>
+    <w:lsdException w:name="Medium Grid 2" w:uiPriority="68"/>
+    <w:lsdException w:name="Medium Grid 3" w:uiPriority="69"/>
+    <w:lsdException w:name="Dark List" w:uiPriority="70"/>
+    <w:lsdException w:name="Colorful Shading" w:uiPriority="71"/>
+    <w:lsdException w:name="Colorful List" w:uiPriority="72"/>
+    <w:lsdException w:name="Colorful Grid" w:uiPriority="73"/>
+    <w:lsdException w:name="Light Shading Accent 1" w:uiPriority="60"/>
+    <w:lsdException w:name="Light List Accent 1" w:uiPriority="61"/>
+    <w:lsdException w:name="Light Grid Accent 1" w:uiPriority="62"/>
+    <w:lsdException w:name="Medium Shading 1 Accent 1" w:uiPriority="63"/>
+    <w:lsdException w:name="Medium Shading 2 Accent 1" w:uiPriority="64"/>
+    <w:lsdException w:name="Medium List 1 Accent 1" w:uiPriority="65"/>
+    <w:lsdException w:name="Revision" w:semiHidden="1"/>
+    <w:lsdException w:name="List Paragraph" w:uiPriority="34" w:qFormat="1"/>
+    <w:lsdException w:name="Quote" w:uiPriority="29" w:qFormat="1"/>
+    <w:lsdException w:name="Intense Quote" w:uiPriority="30" w:qFormat="1"/>
+    <w:lsdException w:name="Medium List 2 Accent 1" w:uiPriority="66"/>
+    <w:lsdException w:name="Medium Grid 1 Accent 1" w:uiPriority="67"/>
+    <w:lsdException w:name="Medium Grid 2 Accent 1" w:uiPriority="68"/>
+    <w:lsdException w:name="Medium Grid 3 Accent 1" w:uiPriority="69"/>
+    <w:lsdException w:name="Dark List Accent 1" w:uiPriority="70"/>
+    <w:lsdException w:name="Colorful Shading Accent 1" w:uiPriority="71"/>
+    <w:lsdException w:name="Colorful List Accent 1" w:uiPriority="72"/>
+    <w:lsdException w:name="Colorful Grid Accent 1" w:uiPriority="73"/>
+    <w:lsdException w:name="Light Shading Accent 2" w:uiPriority="60"/>
+    <w:lsdException w:name="Light List Accent 2" w:uiPriority="61"/>
+    <w:lsdException w:name="Light Grid Accent 2" w:uiPriority="62"/>
+    <w:lsdException w:name="Medium Shading 1 Accent 2" w:uiPriority="63"/>
+    <w:lsdException w:name="Medium Shading 2 Accent 2" w:uiPriority="64"/>
+    <w:lsdException w:name="Medium List 1 Accent 2" w:uiPriority="65"/>
+    <w:lsdException w:name="Medium List 2 Accent 2" w:uiPriority="66"/>
+    <w:lsdException w:name="Medium Grid 1 Accent 2" w:uiPriority="67"/>
+    <w:lsdException w:name="Medium Grid 2 Accent 2" w:uiPriority="68"/>
+    <w:lsdException w:name="Medium Grid 3 Accent 2" w:uiPriority="69"/>
+    <w:lsdException w:name="Dark List Accent 2" w:uiPriority="70"/>
+    <w:lsdException w:name="Colorful Shading Accent 2" w:uiPriority="71"/>
+    <w:lsdException w:name="Colorful List Accent 2" w:uiPriority="72"/>
+    <w:lsdException w:name="Colorful Grid Accent 2" w:uiPriority="73"/>
+    <w:lsdException w:name="Light Shading Accent 3" w:uiPriority="60"/>
+    <w:lsdException w:name="Light List Accent 3" w:uiPriority="61"/>
+    <w:lsdException w:name="Light Grid Accent 3" w:uiPriority="62"/>
+    <w:lsdException w:name="Medium Shading 1 Accent 3" w:uiPriority="63"/>
+    <w:lsdException w:name="Medium Shading 2 Accent 3" w:uiPriority="64"/>
+    <w:lsdException w:name="Medium List 1 Accent 3" w:uiPriority="65"/>
+    <w:lsdException w:name="Medium List 2 Accent 3" w:uiPriority="66"/>
+    <w:lsdException w:name="Medium Grid 1 Accent 3" w:uiPriority="67"/>
+    <w:lsdException w:name="Medium Grid 2 Accent 3" w:uiPriority="68"/>
+    <w:lsdException w:name="Medium Grid 3 Accent 3" w:uiPriority="69"/>
+    <w:lsdException w:name="Dark List Accent 3" w:uiPriority="70"/>
+    <w:lsdException w:name="Colorful Shading Accent 3" w:uiPriority="71"/>
+    <w:lsdException w:name="Colorful List Accent 3" w:uiPriority="72"/>
+    <w:lsdException w:name="Colorful Grid Accent 3" w:uiPriority="73"/>
+    <w:lsdException w:name="Light Shading Accent 4" w:uiPriority="60"/>
+    <w:lsdException w:name="Light List Accent 4" w:uiPriority="61"/>
+    <w:lsdException w:name="Light Grid Accent 4" w:uiPriority="62"/>
+    <w:lsdException w:name="Medium Shading 1 Accent 4" w:uiPriority="63"/>
+    <w:lsdException w:name="Medium Shading 2 Accent 4" w:uiPriority="64"/>
+    <w:lsdException w:name="Medium List 1 Accent 4" w:uiPriority="65"/>
+    <w:lsdException w:name="Medium List 2 Accent 4" w:uiPriority="66"/>
+    <w:lsdException w:name="Medium Grid 1 Accent 4" w:uiPriority="67"/>
+    <w:lsdException w:name="Medium Grid 2 Accent 4" w:uiPriority="68"/>
+    <w:lsdException w:name="Medium Grid 3 Accent 4" w:uiPriority="69"/>
+    <w:lsdException w:name="Dark List Accent 4" w:uiPriority="70"/>
+    <w:lsdException w:name="Colorful Shading Accent 4" w:uiPriority="71"/>
+    <w:lsdException w:name="Colorful List Accent 4" w:uiPriority="72"/>
+    <w:lsdException w:name="Colorful Grid Accent 4" w:uiPriority="73"/>
+    <w:lsdException w:name="Light Shading Accent 5" w:uiPriority="60"/>
+    <w:lsdException w:name="Light List Accent 5" w:uiPriority="61"/>
+    <w:lsdException w:name="Light Grid Accent 5" w:uiPriority="62"/>
+    <w:lsdException w:name="Medium Shading 1 Accent 5" w:uiPriority="63"/>
+    <w:lsdException w:name="Medium Shading 2 Accent 5" w:uiPriority="64"/>
+    <w:lsdException w:name="Medium List 1 Accent 5" w:uiPriority="65"/>
+    <w:lsdException w:name="Medium List 2 Accent 5" w:uiPriority="66"/>
+    <w:lsdException w:name="Medium Grid 1 Accent 5" w:uiPriority="67"/>
+    <w:lsdException w:name="Medium Grid 2 Accent 5" w:uiPriority="68"/>
+    <w:lsdException w:name="Medium Grid 3 Accent 5" w:uiPriority="69"/>
+    <w:lsdException w:name="Dark List Accent 5" w:uiPriority="70"/>
+    <w:lsdException w:name="Colorful Shading Accent 5" w:uiPriority="71"/>
+    <w:lsdException w:name="Colorful List Accent 5" w:uiPriority="72"/>
+    <w:lsdException w:name="Colorful Grid Accent 5" w:uiPriority="73"/>
+    <w:lsdException w:name="Light Shading Accent 6" w:uiPriority="60"/>
+    <w:lsdException w:name="Light List Accent 6" w:uiPriority="61"/>
+    <w:lsdException w:name="Light Grid Accent 6" w:uiPriority="62"/>
+    <w:lsdException w:name="Medium Shading 1 Accent 6" w:uiPriority="63"/>
+    <w:lsdException w:name="Medium Shading 2 Accent 6" w:uiPriority="64"/>
+    <w:lsdException w:name="Medium List 1 Accent 6" w:uiPriority="65"/>
+    <w:lsdException w:name="Medium List 2 Accent 6" w:uiPriority="66"/>
+    <w:lsdException w:name="Medium Grid 1 Accent 6" w:uiPriority="67"/>
+    <w:lsdException w:name="Medium Grid 2 Accent 6" w:uiPriority="68"/>
+    <w:lsdException w:name="Medium Grid 3 Accent 6" w:uiPriority="69"/>
+    <w:lsdException w:name="Dark List Accent 6" w:uiPriority="70"/>
+    <w:lsdException w:name="Colorful Shading Accent 6" w:uiPriority="71"/>
+    <w:lsdException w:name="Colorful List Accent 6" w:uiPriority="72"/>
+    <w:lsdException w:name="Colorful Grid Accent 6" w:uiPriority="73"/>
+    <w:lsdException w:name="Subtle Emphasis" w:uiPriority="19" w:qFormat="1"/>
+    <w:lsdException w:name="Intense Emphasis" w:uiPriority="21" w:qFormat="1"/>
+    <w:lsdException w:name="Subtle Reference" w:uiPriority="31" w:qFormat="1"/>
+    <w:lsdException w:name="Intense Reference" w:uiPriority="32" w:qFormat="1"/>
+    <w:lsdException w:name="Book Title" w:uiPriority="33" w:qFormat="1"/>
+    <w:lsdException w:name="Bibliography" w:semiHidden="1" w:uiPriority="37" w:unhideWhenUsed="1"/>
+    <w:lsdException w:name="TOC Heading" w:semiHidden="1" w:uiPriority="39" w:unhideWhenUsed="1" w:qFormat="1"/>
+    <w:lsdException w:name="Plain Table 1" w:uiPriority="41"/>
+    <w:lsdException w:name="Plain Table 2" w:uiPriority="42"/>
+    <w:lsdException w:name="Plain Table 3" w:uiPriority="43"/>
+    <w:lsdException w:name="Plain Table 4" w:uiPriority="44"/>
+    <w:lsdException w:name="Plain Table 5" w:uiPriority="45"/>
+    <w:lsdException w:name="Grid Table Light" w:uiPriority="40"/>
+    <w:lsdException w:name="Grid Table 1 Light" w:uiPriority="46"/>
+    <w:lsdException w:name="Grid Table 2" w:uiPriority="47"/>
+    <w:lsdException w:name="Grid Table 3" w:uiPriority="48"/>
+    <w:lsdException w:name="Grid Table 4" w:uiPriority="49"/>
+    <w:lsdException w:name="Grid Table 5 Dark" w:uiPriority="50"/>
+    <w:lsdException w:name="Grid Table 6 Colorful" w:uiPriority="51"/>
+    <w:lsdException w:name="Grid Table 7 Colorful" w:uiPriority="52"/>
+    <w:lsdException w:name="Grid Table 1 Light Accent 1" w:uiPriority="46"/>
+    <w:lsdException w:name="Grid Table 2 Accent 1" w:uiPriority="47"/>
+    <w:lsdException w:name="Grid Table 3 Accent 1" w:uiPriority="48"/>
+    <w:lsdException w:name="Grid Table 4 Accent 1" w:uiPriority="49"/>
+    <w:lsdException w:name="Grid Table 5 Dark Accent 1" w:uiPriority="50"/>
+    <w:lsdException w:name="Grid Table 6 Colorful Accent 1" w:uiPriority="51"/>
+    <w:lsdException w:name="Grid Table 7 Colorful Accent 1" w:uiPriority="52"/>
+    <w:lsdException w:name="Grid Table 1 Light Accent 2" w:uiPriority="46"/>
+    <w:lsdException w:name="Grid Table 2 Accent 2" w:uiPriority="47"/>
+    <w:lsdException w:name="Grid Table 3 Accent 2" w:uiPriority="48"/>
+    <w:lsdException w:name="Grid Table 4 Accent 2" w:uiPriority="49"/>
+    <w:lsdException w:name="Grid Table 5 Dark Accent 2" w:uiPriority="50"/>
+    <w:lsdException w:name="Grid Table 6 Colorful Accent 2" w:uiPriority="51"/>
+    <w:lsdException w:name="Grid Table 7 Colorful Accent 2" w:uiPriority="52"/>
+    <w:lsdException w:name="Grid Table 1 Light Accent 3" w:uiPriority="46"/>
+    <w:lsdException w:name="Grid Table 2 Accent 3" w:uiPriority="47"/>
+    <w:lsdException w:name="Grid Table 3 Accent 3" w:uiPriority="48"/>
+    <w:lsdException w:name="Grid Table 4 Accent 3" w:uiPriority="49"/>
+    <w:lsdException w:name="Grid Table 5 Dark Accent 3" w:uiPriority="50"/>
+    <w:lsdException w:name="Grid Table 6 Colorful Accent 3" w:uiPriority="51"/>
+    <w:lsdException w:name="Grid Table 7 Colorful Accent 3" w:uiPriority="52"/>
+    <w:lsdException w:name="Grid Table 1 Light Accent 4" w:uiPriority="46"/>
+    <w:lsdException w:name="Grid Table 2 Accent 4" w:uiPriority="47"/>
+    <w:lsdException w:name="Grid Table 3 Accent 4" w:uiPriority="48"/>
+    <w:lsdException w:name="Grid Table 4 Accent 4" w:uiPriority="49"/>
+    <w:lsdException w:name="Grid Table 5 Dark Accent 4" w:uiPriority="50"/>
+    <w:lsdException w:name="Grid Table 6 Colorful Accent 4" w:uiPriority="51"/>
+    <w:lsdException w:name="Grid Table 7 Colorful Accent 4" w:uiPriority="52"/>
+    <w:lsdException w:name="Grid Table 1 Light Accent 5" w:uiPriority="46"/>
+    <w:lsdException w:name="Grid Table 2 Accent 5" w:uiPriority="47"/>
+    <w:lsdException w:name="Grid Table 3 Accent 5" w:uiPriority="48"/>
+    <w:lsdException w:name="Grid Table 4 Accent 5" w:uiPriority="49"/>
+    <w:lsdException w:name="Grid Table 5 Dark Accent 5" w:uiPriority="50"/>
+    <w:lsdException w:name="Grid Table 6 Colorful Accent 5" w:uiPriority="51"/>
+    <w:lsdException w:name="Grid Table 7 Colorful Accent 5" w:uiPriority="52"/>
+    <w:lsdException w:name="Grid Table 1 Light Accent 6" w:uiPriority="46"/>
+    <w:lsdException w:name="Grid Table 2 Accent 6" w:uiPriority="47"/>
+    <w:lsdException w:name="Grid Table 3 Accent 6" w:uiPriority="48"/>
+    <w:lsdException w:name="Grid Table 4 Accent 6" w:uiPriority="49"/>
+    <w:lsdException w:name="Grid Table 5 Dark Accent 6" w:uiPriority="50"/>
+    <w:lsdException w:name="Grid Table 6 Colorful Accent 6" w:uiPriority="51"/>
+    <w:lsdException w:name="Grid Table 7 Colorful Accent 6" w:uiPriority="52"/>
+    <w:lsdException w:name="List Table 1 Light" w:uiPriority="46"/>
+    <w:lsdException w:name="List Table 2" w:uiPriority="47"/>
+    <w:lsdException w:name="List Table 3" w:uiPriority="48"/>
+    <w:lsdException w:name="List Table 4" w:uiPriority="49"/>
+    <w:lsdException w:name="List Table 5 Dark" w:uiPriority="50"/>
+    <w:lsdException w:name="List Table 6 Colorful" w:uiPriority="51"/>
+    <w:lsdException w:name="List Table 7 Colorful" w:uiPriority="52"/>
+    <w:lsdException w:name="List Table 1 Light Accent 1" w:uiPriority="46"/>
+    <w:lsdException w:name="List Table 2 Accent 1" w:uiPriority="47"/>
+    <w:lsdException w:name="List Table 3 Accent 1" w:uiPriority="48"/>
+    <w:lsdException w:name="List Table 4 Accent 1" w:uiPriority="49"/>
+    <w:lsdException w:name="List Table 5 Dark Accent 1" w:uiPriority="50"/>
+    <w:lsdException w:name="List Table 6 Colorful Accent 1" w:uiPriority="51"/>
+    <w:lsdException w:name="List Table 7 Colorful Accent 1" w:uiPriority="52"/>
+    <w:lsdException w:name="List Table 1 Light Accent 2" w:uiPriority="46"/>
+    <w:lsdException w:name="List Table 2 Accent 2" w:uiPriority="47"/>
+    <w:lsdException w:name="List Table 3 Accent 2" w:uiPriority="48"/>
+    <w:lsdException w:name="List Table 4 Accent 2" w:uiPriority="49"/>
+    <w:lsdException w:name="List Table 5 Dark Accent 2" w:uiPriority="50"/>
+    <w:lsdException w:name="List Table 6 Colorful Accent 2" w:uiPriority="51"/>
+    <w:lsdException w:name="List Table 7 Colorful Accent 2" w:uiPriority="52"/>
+    <w:lsdException w:name="List Table 1 Light Accent 3" w:uiPriority="46"/>
+    <w:lsdException w:name="List Table 2 Accent 3" w:uiPriority="47"/>
+    <w:lsdException w:name="List Table 3 Accent 3" w:uiPriority="48"/>
+    <w:lsdException w:name="List Table 4 Accent 3" w:uiPriority="49"/>
+    <w:lsdException w:name="List Table 5 Dark Accent 3" w:uiPriority="50"/>
+    <w:lsdException w:name="List Table 6 Colorful Accent 3" w:uiPriority="51"/>
+    <w:lsdException w:name="List Table 7 Colorful Accent 3" w:uiPriority="52"/>
+    <w:lsdException w:name="List Table 1 Light Accent 4" w:uiPriority="46"/>
+    <w:lsdException w:name="List Table 2 Accent 4" w:uiPriority="47"/>
+    <w:lsdException w:name="List Table 3 Accent 4" w:uiPriority="48"/>
+    <w:lsdException w:name="List Table 4 Accent 4" w:uiPriority="49"/>
+    <w:lsdException w:name="List Table 5 Dark Accent 4" w:uiPriority="50"/>
+    <w:lsdException w:name="List Table 6 Colorful Accent 4" w:uiPriority="51"/>
+    <w:lsdException w:name="List Table 7 Colorful Accent 4" w:uiPriority="52"/>
+    <w:lsdException w:name="List Table 1 Light Accent 5" w:uiPriority="46"/>
+    <w:lsdException w:name="List Table 2 Accent 5" w:uiPriority="47"/>
+    <w:lsdException w:name="List Table 3 Accent 5" w:uiPriority="48"/>
+    <w:lsdException w:name="List Table 4 Accent 5" w:uiPriority="49"/>
+    <w:lsdException w:name="List Table 5 Dark Accent 5" w:uiPriority="50"/>
+    <w:lsdException w:name="List Table 6 Colorful Accent 5" w:uiPriority="51"/>
+    <w:lsdException w:name="List Table 7 Colorful Accent 5" w:uiPriority="52"/>
+    <w:lsdException w:name="List Table 1 Light Accent 6" w:uiPriority="46"/>
+    <w:lsdException w:name="List Table 2 Accent 6" w:uiPriority="47"/>
+    <w:lsdException w:name="List Table 3 Accent 6" w:uiPriority="48"/>
+    <w:lsdException w:name="List Table 4 Accent 6" w:uiPriority="49"/>
+    <w:lsdException w:name="List Table 5 Dark Accent 6" w:uiPriority="50"/>
+    <w:lsdException w:name="List Table 6 Colorful Accent 6" w:uiPriority="51"/>
+    <w:lsdException w:name="List Table 7 Colorful Accent 6" w:uiPriority="52"/>
+    <w:lsdException w:name="Mention" w:semiHidden="1" w:unhideWhenUsed="1"/>
+    <w:lsdException w:name="Smart Hyperlink" w:semiHidden="1" w:unhideWhenUsed="1"/>
+    <w:lsdException w:name="Hashtag" w:semiHidden="1" w:unhideWhenUsed="1"/>
+    <w:lsdException w:name="Unresolved Mention" w:semiHidden="1" w:unhideWhenUsed="1"/>
+    <w:lsdException w:name="Smart Link" w:semiHidden="1" w:unhideWhenUsed="1"/>
   </w:latentStyles>
   <w:style w:type="paragraph" w:default="1" w:styleId="Normal">
     <w:name w:val="Normal"/>
@@ -12451,7 +13198,6 @@
     <w:uiPriority w:val="99"/>
     <w:semiHidden/>
     <w:unhideWhenUsed/>
-    <w:qFormat/>
     <w:tblPr>
       <w:tblInd w:w="0" w:type="dxa"/>
       <w:tblCellMar>
@@ -12583,7 +13329,6 @@
       <w:spacing w:after="0" w:line="240" w:lineRule="auto"/>
     </w:pPr>
     <w:tblPr>
-      <w:tblInd w:w="0" w:type="dxa"/>
       <w:tblBorders>
         <w:top w:val="single" w:sz="4" w:space="0" w:color="auto"/>
         <w:left w:val="single" w:sz="4" w:space="0" w:color="auto"/>
@@ -12592,12 +13337,6 @@
         <w:insideH w:val="single" w:sz="4" w:space="0" w:color="auto"/>
         <w:insideV w:val="single" w:sz="4" w:space="0" w:color="auto"/>
       </w:tblBorders>
-      <w:tblCellMar>
-        <w:top w:w="0" w:type="dxa"/>
-        <w:left w:w="108" w:type="dxa"/>
-        <w:bottom w:w="0" w:type="dxa"/>
-        <w:right w:w="108" w:type="dxa"/>
-      </w:tblCellMar>
     </w:tblPr>
   </w:style>
   <w:style w:type="paragraph" w:styleId="Header">

</xml_diff>